<commit_message>
moví algunas cosas de la arq de base que estaban repetidas en la bll y la dal del proyecto
</commit_message>
<xml_diff>
--- a/CarpetaProyecto-LucasSaavedra.docx
+++ b/CarpetaProyecto-LucasSaavedra.docx
@@ -11744,11 +11744,16 @@
       <w:r>
         <w:t xml:space="preserve">omprado y cuya fecha estimada de entrega es anterior a la fecha </w:t>
       </w:r>
+      <w:proofErr w:type="spellStart"/>
       <w:r>
         <w:t>que</w:t>
       </w:r>
       <w:r>
-        <w:t>se us</w:t>
+        <w:t>se</w:t>
+      </w:r>
+      <w:proofErr w:type="spellEnd"/>
+      <w:r>
+        <w:t xml:space="preserve"> us</w:t>
       </w:r>
       <w:r>
         <w:t>ó</w:t>
@@ -20932,8 +20937,13 @@
               <w:lastRenderedPageBreak/>
               <w:t>2. El sistema muestra los datos a completar (</w:t>
             </w:r>
-            <w:r>
-              <w:t xml:space="preserve">username, nombre y apellido, email, tipo de documento, </w:t>
+            <w:proofErr w:type="spellStart"/>
+            <w:r>
+              <w:t>username</w:t>
+            </w:r>
+            <w:proofErr w:type="spellEnd"/>
+            <w:r>
+              <w:t xml:space="preserve">, nombre y apellido, email, tipo de documento, </w:t>
             </w:r>
             <w:r>
               <w:t>número</w:t>
@@ -21401,7 +21411,39 @@
                 <w:i/>
                 <w:iCs/>
               </w:rPr>
-              <w:t>1. Si ya existe otro usuario con el mismo username el sistema alerta que ya existe un usuario con username y vuelve al paso 3</w:t>
+              <w:t xml:space="preserve">1. Si ya existe otro usuario con el mismo </w:t>
+            </w:r>
+            <w:proofErr w:type="spellStart"/>
+            <w:r>
+              <w:rPr>
+                <w:i/>
+                <w:iCs/>
+              </w:rPr>
+              <w:t>username</w:t>
+            </w:r>
+            <w:proofErr w:type="spellEnd"/>
+            <w:r>
+              <w:rPr>
+                <w:i/>
+                <w:iCs/>
+              </w:rPr>
+              <w:t xml:space="preserve"> el sistema alerta que ya existe un usuario con </w:t>
+            </w:r>
+            <w:proofErr w:type="spellStart"/>
+            <w:r>
+              <w:rPr>
+                <w:i/>
+                <w:iCs/>
+              </w:rPr>
+              <w:t>username</w:t>
+            </w:r>
+            <w:proofErr w:type="spellEnd"/>
+            <w:r>
+              <w:rPr>
+                <w:i/>
+                <w:iCs/>
+              </w:rPr>
+              <w:t xml:space="preserve"> y vuelve al paso 3</w:t>
             </w:r>
             <w:r>
               <w:rPr>
@@ -22062,7 +22104,39 @@
                 <w:i/>
                 <w:iCs/>
               </w:rPr>
-              <w:t>1. Si ya existe otro usuario con el mismo username el sistema alerta que ya existe un usuario con username y vuelve al paso 4</w:t>
+              <w:t xml:space="preserve">1. Si ya existe otro usuario con el mismo </w:t>
+            </w:r>
+            <w:proofErr w:type="spellStart"/>
+            <w:r>
+              <w:rPr>
+                <w:i/>
+                <w:iCs/>
+              </w:rPr>
+              <w:t>username</w:t>
+            </w:r>
+            <w:proofErr w:type="spellEnd"/>
+            <w:r>
+              <w:rPr>
+                <w:i/>
+                <w:iCs/>
+              </w:rPr>
+              <w:t xml:space="preserve"> el sistema alerta que ya existe un usuario con </w:t>
+            </w:r>
+            <w:proofErr w:type="spellStart"/>
+            <w:r>
+              <w:rPr>
+                <w:i/>
+                <w:iCs/>
+              </w:rPr>
+              <w:t>username</w:t>
+            </w:r>
+            <w:proofErr w:type="spellEnd"/>
+            <w:r>
+              <w:rPr>
+                <w:i/>
+                <w:iCs/>
+              </w:rPr>
+              <w:t xml:space="preserve"> y vuelve al paso 4</w:t>
             </w:r>
             <w:r>
               <w:rPr>
@@ -22659,7 +22733,23 @@
                 <w:i/>
                 <w:iCs/>
               </w:rPr>
-              <w:t xml:space="preserve">4 Desencriptar Datos. </w:t>
+              <w:t xml:space="preserve">4 </w:t>
+            </w:r>
+            <w:proofErr w:type="spellStart"/>
+            <w:r>
+              <w:rPr>
+                <w:i/>
+                <w:iCs/>
+              </w:rPr>
+              <w:t>Desencriptar</w:t>
+            </w:r>
+            <w:proofErr w:type="spellEnd"/>
+            <w:r>
+              <w:rPr>
+                <w:i/>
+                <w:iCs/>
+              </w:rPr>
+              <w:t xml:space="preserve"> Datos. </w:t>
             </w:r>
             <w:r>
               <w:rPr>
@@ -23041,7 +23131,23 @@
                 <w:i/>
                 <w:iCs/>
               </w:rPr>
-              <w:t xml:space="preserve">4 Desencriptar Datos. </w:t>
+              <w:t xml:space="preserve">4 </w:t>
+            </w:r>
+            <w:proofErr w:type="spellStart"/>
+            <w:r>
+              <w:rPr>
+                <w:i/>
+                <w:iCs/>
+              </w:rPr>
+              <w:t>Desencriptar</w:t>
+            </w:r>
+            <w:proofErr w:type="spellEnd"/>
+            <w:r>
+              <w:rPr>
+                <w:i/>
+                <w:iCs/>
+              </w:rPr>
+              <w:t xml:space="preserve"> Datos. </w:t>
             </w:r>
             <w:r>
               <w:rPr>
@@ -26343,12 +26449,21 @@
         </w:rPr>
         <w:t xml:space="preserve"> </w:t>
       </w:r>
-      <w:r>
-        <w:rPr>
-          <w:b/>
-          <w:bCs/>
-        </w:rPr>
-        <w:t>Desencriptar datos</w:t>
+      <w:proofErr w:type="spellStart"/>
+      <w:r>
+        <w:rPr>
+          <w:b/>
+          <w:bCs/>
+        </w:rPr>
+        <w:t>Desencriptar</w:t>
+      </w:r>
+      <w:proofErr w:type="spellEnd"/>
+      <w:r>
+        <w:rPr>
+          <w:b/>
+          <w:bCs/>
+        </w:rPr>
+        <w:t xml:space="preserve"> datos</w:t>
       </w:r>
     </w:p>
     <w:p>
@@ -27908,10 +28023,10 @@
           <w:noProof/>
         </w:rPr>
         <w:drawing>
-          <wp:inline distT="0" distB="0" distL="0" distR="0" wp14:anchorId="487D99D9" wp14:editId="0FCDDC33">
-            <wp:extent cx="5400040" cy="4037330"/>
-            <wp:effectExtent l="0" t="0" r="0" b="1270"/>
-            <wp:docPr id="15" name="Imagen 15" descr="Texto&#10;&#10;Descripción generada automáticamente"/>
+          <wp:inline distT="0" distB="0" distL="0" distR="0" wp14:anchorId="487D99D9" wp14:editId="6537C422">
+            <wp:extent cx="4427679" cy="4037330"/>
+            <wp:effectExtent l="0" t="0" r="5080" b="1270"/>
+            <wp:docPr id="15" name="Imagen 15"/>
             <wp:cNvGraphicFramePr>
               <a:graphicFrameLocks xmlns:a="http://schemas.openxmlformats.org/drawingml/2006/main" noChangeAspect="1"/>
             </wp:cNvGraphicFramePr>
@@ -27919,7 +28034,7 @@
               <a:graphicData uri="http://schemas.openxmlformats.org/drawingml/2006/picture">
                 <pic:pic xmlns:pic="http://schemas.openxmlformats.org/drawingml/2006/picture">
                   <pic:nvPicPr>
-                    <pic:cNvPr id="15" name="Imagen 15" descr="Texto&#10;&#10;Descripción generada automáticamente"/>
+                    <pic:cNvPr id="15" name="Imagen 15"/>
                     <pic:cNvPicPr/>
                   </pic:nvPicPr>
                   <pic:blipFill>
@@ -27937,7 +28052,7 @@
                   <pic:spPr>
                     <a:xfrm>
                       <a:off x="0" y="0"/>
-                      <a:ext cx="5400040" cy="4037330"/>
+                      <a:ext cx="4427679" cy="4037330"/>
                     </a:xfrm>
                     <a:prstGeom prst="rect">
                       <a:avLst/>
@@ -27957,7 +28072,6 @@
       </w:pPr>
       <w:bookmarkStart w:id="31" w:name="_Toc79619704"/>
       <w:r>
-        <w:lastRenderedPageBreak/>
         <w:t>4.8 DAL</w:t>
       </w:r>
       <w:bookmarkEnd w:id="31"/>
@@ -27968,10 +28082,10 @@
           <w:noProof/>
         </w:rPr>
         <w:drawing>
-          <wp:inline distT="0" distB="0" distL="0" distR="0" wp14:anchorId="1E820C2C" wp14:editId="6CF9807B">
-            <wp:extent cx="5400040" cy="3633470"/>
-            <wp:effectExtent l="0" t="0" r="0" b="0"/>
-            <wp:docPr id="16" name="Imagen 16" descr="Diagrama&#10;&#10;Descripción generada automáticamente"/>
+          <wp:inline distT="0" distB="0" distL="0" distR="0" wp14:anchorId="1E820C2C" wp14:editId="11D01A34">
+            <wp:extent cx="5400040" cy="3504413"/>
+            <wp:effectExtent l="0" t="0" r="0" b="1270"/>
+            <wp:docPr id="16" name="Imagen 16"/>
             <wp:cNvGraphicFramePr>
               <a:graphicFrameLocks xmlns:a="http://schemas.openxmlformats.org/drawingml/2006/main" noChangeAspect="1"/>
             </wp:cNvGraphicFramePr>
@@ -27979,7 +28093,7 @@
               <a:graphicData uri="http://schemas.openxmlformats.org/drawingml/2006/picture">
                 <pic:pic xmlns:pic="http://schemas.openxmlformats.org/drawingml/2006/picture">
                   <pic:nvPicPr>
-                    <pic:cNvPr id="16" name="Imagen 16" descr="Diagrama&#10;&#10;Descripción generada automáticamente"/>
+                    <pic:cNvPr id="16" name="Imagen 16"/>
                     <pic:cNvPicPr/>
                   </pic:nvPicPr>
                   <pic:blipFill>
@@ -27997,7 +28111,7 @@
                   <pic:spPr>
                     <a:xfrm>
                       <a:off x="0" y="0"/>
-                      <a:ext cx="5400040" cy="3633470"/>
+                      <a:ext cx="5400040" cy="3504413"/>
                     </a:xfrm>
                     <a:prstGeom prst="rect">
                       <a:avLst/>
@@ -28017,7 +28131,6 @@
       </w:pPr>
       <w:bookmarkStart w:id="32" w:name="_Toc79619705"/>
       <w:r>
-        <w:lastRenderedPageBreak/>
         <w:t>4.9 Dominio</w:t>
       </w:r>
       <w:bookmarkEnd w:id="32"/>
@@ -31161,8 +31274,13 @@
           </w:tcPr>
           <w:p>
             <w:r>
-              <w:t>Contratar desarrolladores freelance</w:t>
-            </w:r>
+              <w:t xml:space="preserve">Contratar desarrolladores </w:t>
+            </w:r>
+            <w:proofErr w:type="spellStart"/>
+            <w:r>
+              <w:t>freelance</w:t>
+            </w:r>
+            <w:proofErr w:type="spellEnd"/>
           </w:p>
         </w:tc>
       </w:tr>
@@ -31307,8 +31425,13 @@
           </w:tcPr>
           <w:p>
             <w:r>
-              <w:t>Investigar servicios de AzureDB</w:t>
-            </w:r>
+              <w:t xml:space="preserve">Investigar servicios de </w:t>
+            </w:r>
+            <w:proofErr w:type="spellStart"/>
+            <w:r>
+              <w:t>AzureDB</w:t>
+            </w:r>
+            <w:proofErr w:type="spellEnd"/>
           </w:p>
         </w:tc>
         <w:tc>
@@ -32101,7 +32224,7 @@
         <v:path o:extrusionok="f" gradientshapeok="t" o:connecttype="rect"/>
         <o:lock v:ext="edit" aspectratio="t"/>
       </v:shapetype>
-      <v:shape id="_x0000_i1168" type="#_x0000_t75" style="width:6pt;height:6pt;visibility:visible;mso-wrap-style:square" o:bullet="t">
+      <v:shape id="_x0000_i1027" type="#_x0000_t75" style="width:5.9pt;height:5.9pt;visibility:visible;mso-wrap-style:square" o:bullet="t">
         <v:imagedata r:id="rId1" o:title=""/>
       </v:shape>
     </w:pict>

</xml_diff>

<commit_message>
listo lo de el logo y titulos de los formularios
</commit_message>
<xml_diff>
--- a/CarpetaProyecto-LucasSaavedra.docx
+++ b/CarpetaProyecto-LucasSaavedra.docx
@@ -1,6 +1,6 @@
 
 <file path=word/document.xml><?xml version="1.0" encoding="utf-8"?>
-<w:document xmlns:wpc="http://schemas.microsoft.com/office/word/2010/wordprocessingCanvas" xmlns:cx="http://schemas.microsoft.com/office/drawing/2014/chartex" xmlns:cx1="http://schemas.microsoft.com/office/drawing/2015/9/8/chartex" xmlns:cx2="http://schemas.microsoft.com/office/drawing/2015/10/21/chartex" xmlns:cx3="http://schemas.microsoft.com/office/drawing/2016/5/9/chartex" xmlns:cx4="http://schemas.microsoft.com/office/drawing/2016/5/10/chartex" xmlns:cx5="http://schemas.microsoft.com/office/drawing/2016/5/11/chartex" xmlns:cx6="http://schemas.microsoft.com/office/drawing/2016/5/12/chartex" xmlns:cx7="http://schemas.microsoft.com/office/drawing/2016/5/13/chartex" xmlns:cx8="http://schemas.microsoft.com/office/drawing/2016/5/14/chartex" xmlns:mc="http://schemas.openxmlformats.org/markup-compatibility/2006" xmlns:aink="http://schemas.microsoft.com/office/drawing/2016/ink" xmlns:am3d="http://schemas.microsoft.com/office/drawing/2017/model3d" xmlns:o="urn:schemas-microsoft-com:office:office" xmlns:r="http://schemas.openxmlformats.org/officeDocument/2006/relationships" xmlns:m="http://schemas.openxmlformats.org/officeDocument/2006/math" xmlns:v="urn:schemas-microsoft-com:vml" xmlns:wp14="http://schemas.microsoft.com/office/word/2010/wordprocessingDrawing" xmlns:wp="http://schemas.openxmlformats.org/drawingml/2006/wordprocessingDrawing" xmlns:w10="urn:schemas-microsoft-com:office:word" xmlns:w="http://schemas.openxmlformats.org/wordprocessingml/2006/main" xmlns:w14="http://schemas.microsoft.com/office/word/2010/wordml" xmlns:w15="http://schemas.microsoft.com/office/word/2012/wordml" xmlns:w16cex="http://schemas.microsoft.com/office/word/2018/wordml/cex" xmlns:w16cid="http://schemas.microsoft.com/office/word/2016/wordml/cid" xmlns:w16="http://schemas.microsoft.com/office/word/2018/wordml" xmlns:w16sdtdh="http://schemas.microsoft.com/office/word/2020/wordml/sdtdatahash" xmlns:w16se="http://schemas.microsoft.com/office/word/2015/wordml/symex" xmlns:wpg="http://schemas.microsoft.com/office/word/2010/wordprocessingGroup" xmlns:wpi="http://schemas.microsoft.com/office/word/2010/wordprocessingInk" xmlns:wne="http://schemas.microsoft.com/office/word/2006/wordml" xmlns:wps="http://schemas.microsoft.com/office/word/2010/wordprocessingShape" mc:Ignorable="w14 w15 w16se w16cid w16 w16cex w16sdtdh wp14">
+<w:document xmlns:wpc="http://schemas.microsoft.com/office/word/2010/wordprocessingCanvas" xmlns:mc="http://schemas.openxmlformats.org/markup-compatibility/2006" xmlns:o="urn:schemas-microsoft-com:office:office" xmlns:r="http://schemas.openxmlformats.org/officeDocument/2006/relationships" xmlns:m="http://schemas.openxmlformats.org/officeDocument/2006/math" xmlns:v="urn:schemas-microsoft-com:vml" xmlns:wp14="http://schemas.microsoft.com/office/word/2010/wordprocessingDrawing" xmlns:wp="http://schemas.openxmlformats.org/drawingml/2006/wordprocessingDrawing" xmlns:w10="urn:schemas-microsoft-com:office:word" xmlns:w="http://schemas.openxmlformats.org/wordprocessingml/2006/main" xmlns:w14="http://schemas.microsoft.com/office/word/2010/wordml" xmlns:w15="http://schemas.microsoft.com/office/word/2012/wordml" xmlns:wpg="http://schemas.microsoft.com/office/word/2010/wordprocessingGroup" xmlns:wpi="http://schemas.microsoft.com/office/word/2010/wordprocessingInk" xmlns:wne="http://schemas.microsoft.com/office/word/2006/wordml" xmlns:wps="http://schemas.microsoft.com/office/word/2010/wordprocessingShape" mc:Ignorable="w14 w15 wp14">
   <w:body>
     <w:p>
       <w:pPr>
@@ -10,11 +10,14 @@
           <w:szCs w:val="48"/>
         </w:rPr>
       </w:pPr>
+      <w:bookmarkStart w:id="0" w:name="_GoBack"/>
+      <w:bookmarkEnd w:id="0"/>
       <w:r>
         <w:rPr>
           <w:noProof/>
           <w:sz w:val="48"/>
           <w:szCs w:val="48"/>
+          <w:lang w:eastAsia="es-AR"/>
         </w:rPr>
         <w:drawing>
           <wp:inline distT="0" distB="0" distL="0" distR="0" wp14:anchorId="7F30340A" wp14:editId="76775443">
@@ -198,7 +201,7 @@
       <w:sdtContent>
         <w:p>
           <w:pPr>
-            <w:pStyle w:val="TtuloTDC"/>
+            <w:pStyle w:val="TtulodeTDC"/>
           </w:pPr>
           <w:r>
             <w:rPr>
@@ -2591,7 +2594,7 @@
                 <w:noProof/>
                 <w:webHidden/>
               </w:rPr>
-              <w:t>61</w:t>
+              <w:t>60</w:t>
             </w:r>
             <w:r>
               <w:rPr>
@@ -2665,7 +2668,7 @@
                 <w:noProof/>
                 <w:webHidden/>
               </w:rPr>
-              <w:t>62</w:t>
+              <w:t>61</w:t>
             </w:r>
             <w:r>
               <w:rPr>
@@ -2739,7 +2742,7 @@
                 <w:noProof/>
                 <w:webHidden/>
               </w:rPr>
-              <w:t>63</w:t>
+              <w:t>62</w:t>
             </w:r>
             <w:r>
               <w:rPr>
@@ -2813,7 +2816,7 @@
                 <w:noProof/>
                 <w:webHidden/>
               </w:rPr>
-              <w:t>63</w:t>
+              <w:t>62</w:t>
             </w:r>
             <w:r>
               <w:rPr>
@@ -2887,7 +2890,7 @@
                 <w:noProof/>
                 <w:webHidden/>
               </w:rPr>
-              <w:t>65</w:t>
+              <w:t>64</w:t>
             </w:r>
             <w:r>
               <w:rPr>
@@ -2961,7 +2964,7 @@
                 <w:noProof/>
                 <w:webHidden/>
               </w:rPr>
-              <w:t>67</w:t>
+              <w:t>66</w:t>
             </w:r>
             <w:r>
               <w:rPr>
@@ -3035,7 +3038,7 @@
                 <w:noProof/>
                 <w:webHidden/>
               </w:rPr>
-              <w:t>71</w:t>
+              <w:t>70</w:t>
             </w:r>
             <w:r>
               <w:rPr>
@@ -3109,7 +3112,7 @@
                 <w:noProof/>
                 <w:webHidden/>
               </w:rPr>
-              <w:t>73</w:t>
+              <w:t>72</w:t>
             </w:r>
             <w:r>
               <w:rPr>
@@ -3183,7 +3186,7 @@
                 <w:noProof/>
                 <w:webHidden/>
               </w:rPr>
-              <w:t>75</w:t>
+              <w:t>74</w:t>
             </w:r>
             <w:r>
               <w:rPr>
@@ -3257,7 +3260,7 @@
                 <w:noProof/>
                 <w:webHidden/>
               </w:rPr>
-              <w:t>76</w:t>
+              <w:t>75</w:t>
             </w:r>
             <w:r>
               <w:rPr>
@@ -3331,7 +3334,7 @@
                 <w:noProof/>
                 <w:webHidden/>
               </w:rPr>
-              <w:t>77</w:t>
+              <w:t>76</w:t>
             </w:r>
             <w:r>
               <w:rPr>
@@ -3405,7 +3408,7 @@
                 <w:noProof/>
                 <w:webHidden/>
               </w:rPr>
-              <w:t>78</w:t>
+              <w:t>77</w:t>
             </w:r>
             <w:r>
               <w:rPr>
@@ -3479,7 +3482,7 @@
                 <w:noProof/>
                 <w:webHidden/>
               </w:rPr>
-              <w:t>78</w:t>
+              <w:t>77</w:t>
             </w:r>
             <w:r>
               <w:rPr>
@@ -3553,7 +3556,7 @@
                 <w:noProof/>
                 <w:webHidden/>
               </w:rPr>
-              <w:t>79</w:t>
+              <w:t>78</w:t>
             </w:r>
             <w:r>
               <w:rPr>
@@ -3627,7 +3630,7 @@
                 <w:noProof/>
                 <w:webHidden/>
               </w:rPr>
-              <w:t>80</w:t>
+              <w:t>79</w:t>
             </w:r>
             <w:r>
               <w:rPr>
@@ -3701,7 +3704,7 @@
                 <w:noProof/>
                 <w:webHidden/>
               </w:rPr>
-              <w:t>81</w:t>
+              <w:t>80</w:t>
             </w:r>
             <w:r>
               <w:rPr>
@@ -3775,7 +3778,7 @@
                 <w:noProof/>
                 <w:webHidden/>
               </w:rPr>
-              <w:t>81</w:t>
+              <w:t>80</w:t>
             </w:r>
             <w:r>
               <w:rPr>
@@ -3849,7 +3852,7 @@
                 <w:noProof/>
                 <w:webHidden/>
               </w:rPr>
-              <w:t>83</w:t>
+              <w:t>82</w:t>
             </w:r>
             <w:r>
               <w:rPr>
@@ -3923,7 +3926,7 @@
                 <w:noProof/>
                 <w:webHidden/>
               </w:rPr>
-              <w:t>84</w:t>
+              <w:t>83</w:t>
             </w:r>
             <w:r>
               <w:rPr>
@@ -3955,12 +3958,12 @@
       <w:pPr>
         <w:pStyle w:val="Ttulo1"/>
       </w:pPr>
-      <w:bookmarkStart w:id="0" w:name="_Toc79619673"/>
+      <w:bookmarkStart w:id="1" w:name="_Toc79619673"/>
       <w:r>
         <w:lastRenderedPageBreak/>
         <w:t>Introducción</w:t>
       </w:r>
-      <w:bookmarkEnd w:id="0"/>
+      <w:bookmarkEnd w:id="1"/>
     </w:p>
     <w:p>
       <w:r>
@@ -4026,11 +4029,11 @@
       <w:pPr>
         <w:pStyle w:val="Ttulo2"/>
       </w:pPr>
-      <w:bookmarkStart w:id="1" w:name="_Toc79619674"/>
+      <w:bookmarkStart w:id="2" w:name="_Toc79619674"/>
       <w:r>
         <w:t>Motivación:</w:t>
       </w:r>
-      <w:bookmarkEnd w:id="1"/>
+      <w:bookmarkEnd w:id="2"/>
       <w:r>
         <w:t xml:space="preserve"> </w:t>
       </w:r>
@@ -4057,11 +4060,11 @@
       <w:pPr>
         <w:pStyle w:val="Ttulo2"/>
       </w:pPr>
-      <w:bookmarkStart w:id="2" w:name="_Toc79619675"/>
+      <w:bookmarkStart w:id="3" w:name="_Toc79619675"/>
       <w:r>
         <w:t>Descripción funcional y alcance:</w:t>
       </w:r>
-      <w:bookmarkEnd w:id="2"/>
+      <w:bookmarkEnd w:id="3"/>
     </w:p>
     <w:p>
       <w:r>
@@ -4321,11 +4324,11 @@
       <w:pPr>
         <w:pStyle w:val="Ttulo2"/>
       </w:pPr>
-      <w:bookmarkStart w:id="3" w:name="_Toc79619676"/>
+      <w:bookmarkStart w:id="4" w:name="_Toc79619676"/>
       <w:r>
         <w:t>Glosario</w:t>
       </w:r>
-      <w:bookmarkEnd w:id="3"/>
+      <w:bookmarkEnd w:id="4"/>
     </w:p>
     <w:tbl>
       <w:tblPr>
@@ -5516,7 +5519,7 @@
       <w:pPr>
         <w:pStyle w:val="Ttulo2"/>
       </w:pPr>
-      <w:bookmarkStart w:id="4" w:name="_Toc79619677"/>
+      <w:bookmarkStart w:id="5" w:name="_Toc79619677"/>
       <w:r>
         <w:t xml:space="preserve">Descripción de las personas participantes en el desarrollo </w:t>
       </w:r>
@@ -5526,7 +5529,7 @@
       <w:r>
         <w:t>.</w:t>
       </w:r>
-      <w:bookmarkEnd w:id="4"/>
+      <w:bookmarkEnd w:id="5"/>
     </w:p>
     <w:p>
       <w:r>
@@ -5954,7 +5957,7 @@
       <w:pPr>
         <w:pStyle w:val="Ttulo1"/>
       </w:pPr>
-      <w:bookmarkStart w:id="5" w:name="_Toc79619678"/>
+      <w:bookmarkStart w:id="6" w:name="_Toc79619678"/>
       <w:r>
         <w:lastRenderedPageBreak/>
         <w:t xml:space="preserve">0. </w:t>
@@ -5962,17 +5965,17 @@
       <w:r>
         <w:t>Negocio</w:t>
       </w:r>
-      <w:bookmarkEnd w:id="5"/>
+      <w:bookmarkEnd w:id="6"/>
     </w:p>
     <w:p>
       <w:pPr>
         <w:pStyle w:val="Ttulo2"/>
       </w:pPr>
-      <w:bookmarkStart w:id="6" w:name="_Toc79619679"/>
+      <w:bookmarkStart w:id="7" w:name="_Toc79619679"/>
       <w:r>
         <w:t>Casos de uso del negocio</w:t>
       </w:r>
-      <w:bookmarkEnd w:id="6"/>
+      <w:bookmarkEnd w:id="7"/>
     </w:p>
     <w:p>
       <w:r>
@@ -5980,6 +5983,7 @@
           <w:noProof/>
           <w:sz w:val="0"/>
           <w:szCs w:val="0"/>
+          <w:lang w:eastAsia="es-AR"/>
         </w:rPr>
         <w:drawing>
           <wp:inline distT="0" distB="0" distL="0" distR="0" wp14:anchorId="4DEC4631" wp14:editId="312C971E">
@@ -6369,11 +6373,11 @@
       <w:pPr>
         <w:pStyle w:val="Ttulo2"/>
       </w:pPr>
-      <w:bookmarkStart w:id="7" w:name="_Toc79619680"/>
+      <w:bookmarkStart w:id="8" w:name="_Toc79619680"/>
       <w:r>
         <w:t>Procesos de negocio</w:t>
       </w:r>
-      <w:bookmarkEnd w:id="7"/>
+      <w:bookmarkEnd w:id="8"/>
     </w:p>
     <w:p>
       <w:pPr>
@@ -6406,6 +6410,7 @@
       <w:r>
         <w:rPr>
           <w:noProof/>
+          <w:lang w:eastAsia="es-AR"/>
         </w:rPr>
         <w:drawing>
           <wp:inline distT="0" distB="0" distL="0" distR="0" wp14:anchorId="778A104B" wp14:editId="68731841">
@@ -6466,6 +6471,7 @@
       <w:r>
         <w:rPr>
           <w:noProof/>
+          <w:lang w:eastAsia="es-AR"/>
         </w:rPr>
         <w:drawing>
           <wp:inline distT="0" distB="0" distL="0" distR="0" wp14:anchorId="416FF9A3" wp14:editId="4D12B7FC">
@@ -6554,6 +6560,7 @@
       <w:r>
         <w:rPr>
           <w:noProof/>
+          <w:lang w:eastAsia="es-AR"/>
         </w:rPr>
         <w:drawing>
           <wp:inline distT="0" distB="0" distL="0" distR="0" wp14:anchorId="6C2A1C53" wp14:editId="268DA007">
@@ -6652,6 +6659,7 @@
       <w:r>
         <w:rPr>
           <w:noProof/>
+          <w:lang w:eastAsia="es-AR"/>
         </w:rPr>
         <w:drawing>
           <wp:inline distT="0" distB="0" distL="0" distR="0" wp14:anchorId="6CED9740" wp14:editId="28150374">
@@ -6708,6 +6716,7 @@
       <w:r>
         <w:rPr>
           <w:noProof/>
+          <w:lang w:eastAsia="es-AR"/>
         </w:rPr>
         <w:drawing>
           <wp:inline distT="0" distB="0" distL="0" distR="0" wp14:anchorId="255D34D4" wp14:editId="4502E84B">
@@ -6769,25 +6778,25 @@
       <w:pPr>
         <w:pStyle w:val="Ttulo1"/>
       </w:pPr>
-      <w:bookmarkStart w:id="8" w:name="_Toc79619681"/>
+      <w:bookmarkStart w:id="9" w:name="_Toc79619681"/>
       <w:r>
         <w:lastRenderedPageBreak/>
         <w:t>1 Requerimientos</w:t>
       </w:r>
-      <w:bookmarkEnd w:id="8"/>
+      <w:bookmarkEnd w:id="9"/>
     </w:p>
     <w:p>
       <w:pPr>
         <w:pStyle w:val="Ttulo2"/>
       </w:pPr>
-      <w:bookmarkStart w:id="9" w:name="_Toc79619682"/>
+      <w:bookmarkStart w:id="10" w:name="_Toc79619682"/>
       <w:r>
         <w:t xml:space="preserve">1.1 </w:t>
       </w:r>
       <w:r>
         <w:t>Requerimientos funcionales</w:t>
       </w:r>
-      <w:bookmarkEnd w:id="9"/>
+      <w:bookmarkEnd w:id="10"/>
     </w:p>
     <w:p>
       <w:pPr>
@@ -6819,6 +6828,7 @@
           <w:noProof/>
           <w:sz w:val="0"/>
           <w:szCs w:val="0"/>
+          <w:lang w:eastAsia="es-AR"/>
         </w:rPr>
         <w:drawing>
           <wp:inline distT="0" distB="0" distL="0" distR="0" wp14:anchorId="4172AEDD" wp14:editId="67AB2EA6">
@@ -7143,6 +7153,7 @@
           <w:noProof/>
           <w:sz w:val="0"/>
           <w:szCs w:val="0"/>
+          <w:lang w:eastAsia="es-AR"/>
         </w:rPr>
         <w:drawing>
           <wp:inline distT="0" distB="0" distL="0" distR="0" wp14:anchorId="6F88B076" wp14:editId="69E69EFE">
@@ -8293,6 +8304,7 @@
           <w:noProof/>
           <w:sz w:val="0"/>
           <w:szCs w:val="0"/>
+          <w:lang w:eastAsia="es-AR"/>
         </w:rPr>
         <w:drawing>
           <wp:inline distT="0" distB="0" distL="0" distR="0" wp14:anchorId="0BF94189" wp14:editId="7453D313">
@@ -10352,6 +10364,7 @@
           <w:noProof/>
           <w:sz w:val="0"/>
           <w:szCs w:val="0"/>
+          <w:lang w:eastAsia="es-AR"/>
         </w:rPr>
         <w:drawing>
           <wp:inline distT="0" distB="0" distL="0" distR="0" wp14:anchorId="723DC1F8" wp14:editId="464731DE">
@@ -11418,6 +11431,7 @@
           <w:noProof/>
           <w:sz w:val="0"/>
           <w:szCs w:val="0"/>
+          <w:lang w:eastAsia="es-AR"/>
         </w:rPr>
         <w:drawing>
           <wp:inline distT="0" distB="0" distL="0" distR="0" wp14:anchorId="00713AAE" wp14:editId="12E4D338">
@@ -11744,16 +11758,11 @@
       <w:r>
         <w:t xml:space="preserve">omprado y cuya fecha estimada de entrega es anterior a la fecha </w:t>
       </w:r>
-      <w:proofErr w:type="spellStart"/>
       <w:r>
         <w:t>que</w:t>
       </w:r>
       <w:r>
-        <w:t>se</w:t>
-      </w:r>
-      <w:proofErr w:type="spellEnd"/>
-      <w:r>
-        <w:t xml:space="preserve"> us</w:t>
+        <w:t>se us</w:t>
       </w:r>
       <w:r>
         <w:t>ó</w:t>
@@ -12028,16 +12037,17 @@
         <w:lastRenderedPageBreak/>
         <w:t xml:space="preserve"> </w:t>
       </w:r>
-      <w:bookmarkStart w:id="10" w:name="_Toc79619683"/>
+      <w:bookmarkStart w:id="11" w:name="_Toc79619683"/>
       <w:r>
         <w:t>Requerimientos no funcionales</w:t>
       </w:r>
-      <w:bookmarkEnd w:id="10"/>
+      <w:bookmarkEnd w:id="11"/>
     </w:p>
     <w:p>
       <w:r>
         <w:rPr>
           <w:noProof/>
+          <w:lang w:eastAsia="es-AR"/>
         </w:rPr>
         <w:drawing>
           <wp:inline distT="0" distB="0" distL="0" distR="0" wp14:anchorId="7C022D8F" wp14:editId="695036FC">
@@ -12180,7 +12190,7 @@
       <w:pPr>
         <w:pStyle w:val="Ttulo2"/>
       </w:pPr>
-      <w:bookmarkStart w:id="11" w:name="_Toc79619684"/>
+      <w:bookmarkStart w:id="12" w:name="_Toc79619684"/>
       <w:r>
         <w:lastRenderedPageBreak/>
         <w:t xml:space="preserve">1.3 </w:t>
@@ -12191,12 +12201,13 @@
       <w:r>
         <w:t xml:space="preserve"> de arquitectura base</w:t>
       </w:r>
-      <w:bookmarkEnd w:id="11"/>
+      <w:bookmarkEnd w:id="12"/>
     </w:p>
     <w:p>
       <w:r>
         <w:rPr>
           <w:noProof/>
+          <w:lang w:eastAsia="es-AR"/>
         </w:rPr>
         <w:drawing>
           <wp:inline distT="0" distB="0" distL="0" distR="0" wp14:anchorId="678CF89E" wp14:editId="5CF64D94">
@@ -12376,12 +12387,12 @@
       <w:pPr>
         <w:pStyle w:val="Ttulo1"/>
       </w:pPr>
-      <w:bookmarkStart w:id="12" w:name="_Toc79619685"/>
+      <w:bookmarkStart w:id="13" w:name="_Toc79619685"/>
       <w:r>
         <w:lastRenderedPageBreak/>
         <w:t>2. Diagrama de dominio</w:t>
       </w:r>
-      <w:bookmarkEnd w:id="12"/>
+      <w:bookmarkEnd w:id="13"/>
     </w:p>
     <w:p>
       <w:r>
@@ -12402,6 +12413,7 @@
       <w:r>
         <w:rPr>
           <w:noProof/>
+          <w:lang w:eastAsia="es-AR"/>
         </w:rPr>
         <w:drawing>
           <wp:inline distT="0" distB="0" distL="0" distR="0" wp14:anchorId="325D7FFC" wp14:editId="3C02FEC3">
@@ -12455,28 +12467,28 @@
       <w:pPr>
         <w:pStyle w:val="Ttulo1"/>
       </w:pPr>
-      <w:bookmarkStart w:id="13" w:name="_Toc79619686"/>
+      <w:bookmarkStart w:id="14" w:name="_Toc79619686"/>
       <w:r>
         <w:lastRenderedPageBreak/>
         <w:t>3. Casos de uso de sistema</w:t>
       </w:r>
-      <w:bookmarkEnd w:id="13"/>
+      <w:bookmarkEnd w:id="14"/>
     </w:p>
     <w:p>
       <w:pPr>
         <w:pStyle w:val="Ttulo2"/>
       </w:pPr>
-      <w:bookmarkStart w:id="14" w:name="_Toc79619687"/>
+      <w:bookmarkStart w:id="15" w:name="_Toc79619687"/>
       <w:r>
         <w:t>3.1 Casos de uso funcionales</w:t>
       </w:r>
-      <w:bookmarkEnd w:id="14"/>
+      <w:bookmarkEnd w:id="15"/>
     </w:p>
     <w:p>
       <w:pPr>
         <w:pStyle w:val="Ttulo3"/>
       </w:pPr>
-      <w:bookmarkStart w:id="15" w:name="_Toc79619688"/>
+      <w:bookmarkStart w:id="16" w:name="_Toc79619688"/>
       <w:r>
         <w:t xml:space="preserve">3.1.1 </w:t>
       </w:r>
@@ -12486,12 +12498,13 @@
       <w:r>
         <w:t>Clientes</w:t>
       </w:r>
-      <w:bookmarkEnd w:id="15"/>
+      <w:bookmarkEnd w:id="16"/>
     </w:p>
     <w:p>
       <w:r>
         <w:rPr>
           <w:noProof/>
+          <w:lang w:eastAsia="es-AR"/>
         </w:rPr>
         <w:drawing>
           <wp:inline distT="0" distB="0" distL="0" distR="0" wp14:anchorId="50865A4A" wp14:editId="297C8D87">
@@ -13839,7 +13852,7 @@
       <w:pPr>
         <w:pStyle w:val="Ttulo3"/>
       </w:pPr>
-      <w:bookmarkStart w:id="16" w:name="_Toc79619689"/>
+      <w:bookmarkStart w:id="17" w:name="_Toc79619689"/>
       <w:r>
         <w:lastRenderedPageBreak/>
         <w:t>3.1.</w:t>
@@ -13853,7 +13866,7 @@
       <w:r>
         <w:t>Pedidos</w:t>
       </w:r>
-      <w:bookmarkEnd w:id="16"/>
+      <w:bookmarkEnd w:id="17"/>
     </w:p>
     <w:p>
       <w:r>
@@ -13861,6 +13874,7 @@
           <w:noProof/>
           <w:sz w:val="0"/>
           <w:szCs w:val="0"/>
+          <w:lang w:eastAsia="es-AR"/>
         </w:rPr>
         <w:drawing>
           <wp:inline distT="0" distB="0" distL="0" distR="0" wp14:anchorId="4E485BD7" wp14:editId="58147DA0">
@@ -15933,7 +15947,7 @@
       <w:pPr>
         <w:pStyle w:val="Ttulo3"/>
       </w:pPr>
-      <w:bookmarkStart w:id="17" w:name="_Toc79619690"/>
+      <w:bookmarkStart w:id="18" w:name="_Toc79619690"/>
       <w:r>
         <w:lastRenderedPageBreak/>
         <w:t>3.1.</w:t>
@@ -15947,7 +15961,7 @@
       <w:r>
         <w:t>Fabricación</w:t>
       </w:r>
-      <w:bookmarkEnd w:id="17"/>
+      <w:bookmarkEnd w:id="18"/>
     </w:p>
     <w:p>
       <w:r>
@@ -15955,6 +15969,7 @@
           <w:noProof/>
           <w:sz w:val="0"/>
           <w:szCs w:val="0"/>
+          <w:lang w:eastAsia="es-AR"/>
         </w:rPr>
         <w:drawing>
           <wp:inline distT="0" distB="0" distL="0" distR="0" wp14:anchorId="77CCEF56" wp14:editId="46B5D7EB">
@@ -18294,7 +18309,7 @@
       <w:pPr>
         <w:pStyle w:val="Ttulo3"/>
       </w:pPr>
-      <w:bookmarkStart w:id="18" w:name="_Toc79619691"/>
+      <w:bookmarkStart w:id="19" w:name="_Toc79619691"/>
       <w:r>
         <w:lastRenderedPageBreak/>
         <w:t>3.1.</w:t>
@@ -18308,7 +18323,7 @@
       <w:r>
         <w:t>Compras</w:t>
       </w:r>
-      <w:bookmarkEnd w:id="18"/>
+      <w:bookmarkEnd w:id="19"/>
     </w:p>
     <w:p>
       <w:r>
@@ -18316,6 +18331,7 @@
           <w:noProof/>
           <w:sz w:val="0"/>
           <w:szCs w:val="0"/>
+          <w:lang w:eastAsia="es-AR"/>
         </w:rPr>
         <w:drawing>
           <wp:inline distT="0" distB="0" distL="0" distR="0" wp14:anchorId="2D834228" wp14:editId="6BC5417A">
@@ -19649,7 +19665,7 @@
       <w:pPr>
         <w:pStyle w:val="Ttulo3"/>
       </w:pPr>
-      <w:bookmarkStart w:id="19" w:name="_Toc79619692"/>
+      <w:bookmarkStart w:id="20" w:name="_Toc79619692"/>
       <w:r>
         <w:lastRenderedPageBreak/>
         <w:t>3.1.</w:t>
@@ -19663,7 +19679,7 @@
       <w:r>
         <w:t>Stock</w:t>
       </w:r>
-      <w:bookmarkEnd w:id="19"/>
+      <w:bookmarkEnd w:id="20"/>
     </w:p>
     <w:p>
       <w:r>
@@ -19671,6 +19687,7 @@
           <w:noProof/>
           <w:sz w:val="0"/>
           <w:szCs w:val="0"/>
+          <w:lang w:eastAsia="es-AR"/>
         </w:rPr>
         <w:drawing>
           <wp:inline distT="0" distB="0" distL="0" distR="0" wp14:anchorId="0205589B" wp14:editId="2224DEF8">
@@ -20672,7 +20689,7 @@
       <w:pPr>
         <w:pStyle w:val="Ttulo2"/>
       </w:pPr>
-      <w:bookmarkStart w:id="20" w:name="_Toc79619693"/>
+      <w:bookmarkStart w:id="21" w:name="_Toc79619693"/>
       <w:r>
         <w:lastRenderedPageBreak/>
         <w:t>3.</w:t>
@@ -20689,12 +20706,13 @@
       <w:r>
         <w:t xml:space="preserve"> funcionales</w:t>
       </w:r>
-      <w:bookmarkEnd w:id="20"/>
+      <w:bookmarkEnd w:id="21"/>
     </w:p>
     <w:p>
       <w:r>
         <w:rPr>
           <w:noProof/>
+          <w:lang w:eastAsia="es-AR"/>
         </w:rPr>
         <w:drawing>
           <wp:inline distT="0" distB="0" distL="0" distR="0" wp14:anchorId="74158159" wp14:editId="1A32A22A">
@@ -20939,13 +20957,8 @@
               <w:lastRenderedPageBreak/>
               <w:t>2. El sistema muestra los datos a completar (</w:t>
             </w:r>
-            <w:proofErr w:type="spellStart"/>
-            <w:r>
-              <w:t>username</w:t>
-            </w:r>
-            <w:proofErr w:type="spellEnd"/>
-            <w:r>
-              <w:t xml:space="preserve">, nombre y apellido, email, tipo de documento, </w:t>
+            <w:r>
+              <w:t xml:space="preserve">username, nombre y apellido, email, tipo de documento, </w:t>
             </w:r>
             <w:r>
               <w:t>número</w:t>
@@ -21413,39 +21426,7 @@
                 <w:i/>
                 <w:iCs/>
               </w:rPr>
-              <w:t xml:space="preserve">1. Si ya existe otro usuario con el mismo </w:t>
-            </w:r>
-            <w:proofErr w:type="spellStart"/>
-            <w:r>
-              <w:rPr>
-                <w:i/>
-                <w:iCs/>
-              </w:rPr>
-              <w:t>username</w:t>
-            </w:r>
-            <w:proofErr w:type="spellEnd"/>
-            <w:r>
-              <w:rPr>
-                <w:i/>
-                <w:iCs/>
-              </w:rPr>
-              <w:t xml:space="preserve"> el sistema alerta que ya existe un usuario con </w:t>
-            </w:r>
-            <w:proofErr w:type="spellStart"/>
-            <w:r>
-              <w:rPr>
-                <w:i/>
-                <w:iCs/>
-              </w:rPr>
-              <w:t>username</w:t>
-            </w:r>
-            <w:proofErr w:type="spellEnd"/>
-            <w:r>
-              <w:rPr>
-                <w:i/>
-                <w:iCs/>
-              </w:rPr>
-              <w:t xml:space="preserve"> y vuelve al paso 3</w:t>
+              <w:t>1. Si ya existe otro usuario con el mismo username el sistema alerta que ya existe un usuario con username y vuelve al paso 3</w:t>
             </w:r>
             <w:r>
               <w:rPr>
@@ -22106,39 +22087,7 @@
                 <w:i/>
                 <w:iCs/>
               </w:rPr>
-              <w:t xml:space="preserve">1. Si ya existe otro usuario con el mismo </w:t>
-            </w:r>
-            <w:proofErr w:type="spellStart"/>
-            <w:r>
-              <w:rPr>
-                <w:i/>
-                <w:iCs/>
-              </w:rPr>
-              <w:t>username</w:t>
-            </w:r>
-            <w:proofErr w:type="spellEnd"/>
-            <w:r>
-              <w:rPr>
-                <w:i/>
-                <w:iCs/>
-              </w:rPr>
-              <w:t xml:space="preserve"> el sistema alerta que ya existe un usuario con </w:t>
-            </w:r>
-            <w:proofErr w:type="spellStart"/>
-            <w:r>
-              <w:rPr>
-                <w:i/>
-                <w:iCs/>
-              </w:rPr>
-              <w:t>username</w:t>
-            </w:r>
-            <w:proofErr w:type="spellEnd"/>
-            <w:r>
-              <w:rPr>
-                <w:i/>
-                <w:iCs/>
-              </w:rPr>
-              <w:t xml:space="preserve"> y vuelve al paso 4</w:t>
+              <w:t>1. Si ya existe otro usuario con el mismo username el sistema alerta que ya existe un usuario con username y vuelve al paso 4</w:t>
             </w:r>
             <w:r>
               <w:rPr>
@@ -22735,23 +22684,7 @@
                 <w:i/>
                 <w:iCs/>
               </w:rPr>
-              <w:t xml:space="preserve">4 </w:t>
-            </w:r>
-            <w:proofErr w:type="spellStart"/>
-            <w:r>
-              <w:rPr>
-                <w:i/>
-                <w:iCs/>
-              </w:rPr>
-              <w:t>Desencriptar</w:t>
-            </w:r>
-            <w:proofErr w:type="spellEnd"/>
-            <w:r>
-              <w:rPr>
-                <w:i/>
-                <w:iCs/>
-              </w:rPr>
-              <w:t xml:space="preserve"> Datos. </w:t>
+              <w:t xml:space="preserve">4 Desencriptar Datos. </w:t>
             </w:r>
             <w:r>
               <w:rPr>
@@ -23133,23 +23066,7 @@
                 <w:i/>
                 <w:iCs/>
               </w:rPr>
-              <w:t xml:space="preserve">4 </w:t>
-            </w:r>
-            <w:proofErr w:type="spellStart"/>
-            <w:r>
-              <w:rPr>
-                <w:i/>
-                <w:iCs/>
-              </w:rPr>
-              <w:t>Desencriptar</w:t>
-            </w:r>
-            <w:proofErr w:type="spellEnd"/>
-            <w:r>
-              <w:rPr>
-                <w:i/>
-                <w:iCs/>
-              </w:rPr>
-              <w:t xml:space="preserve"> Datos. </w:t>
+              <w:t xml:space="preserve">4 Desencriptar Datos. </w:t>
             </w:r>
             <w:r>
               <w:rPr>
@@ -25388,7 +25305,7 @@
       <w:pPr>
         <w:pStyle w:val="Ttulo2"/>
       </w:pPr>
-      <w:bookmarkStart w:id="21" w:name="_Toc79619694"/>
+      <w:bookmarkStart w:id="22" w:name="_Toc79619694"/>
       <w:r>
         <w:lastRenderedPageBreak/>
         <w:t xml:space="preserve">3.3 Casos de uso </w:t>
@@ -25396,12 +25313,13 @@
       <w:r>
         <w:t>de arquitectura de base</w:t>
       </w:r>
-      <w:bookmarkEnd w:id="21"/>
+      <w:bookmarkEnd w:id="22"/>
     </w:p>
     <w:p>
       <w:r>
         <w:rPr>
           <w:noProof/>
+          <w:lang w:eastAsia="es-AR"/>
         </w:rPr>
         <w:drawing>
           <wp:inline distT="0" distB="0" distL="0" distR="0" wp14:anchorId="5488FE14" wp14:editId="28378C4A">
@@ -26451,21 +26369,12 @@
         </w:rPr>
         <w:t xml:space="preserve"> </w:t>
       </w:r>
-      <w:proofErr w:type="spellStart"/>
-      <w:r>
-        <w:rPr>
-          <w:b/>
-          <w:bCs/>
-        </w:rPr>
-        <w:t>Desencriptar</w:t>
-      </w:r>
-      <w:proofErr w:type="spellEnd"/>
-      <w:r>
-        <w:rPr>
-          <w:b/>
-          <w:bCs/>
-        </w:rPr>
-        <w:t xml:space="preserve"> datos</w:t>
+      <w:r>
+        <w:rPr>
+          <w:b/>
+          <w:bCs/>
+        </w:rPr>
+        <w:t>Desencriptar datos</w:t>
       </w:r>
     </w:p>
     <w:p>
@@ -27572,17 +27481,18 @@
       <w:pPr>
         <w:pStyle w:val="Ttulo2"/>
       </w:pPr>
-      <w:bookmarkStart w:id="22" w:name="_Toc79619695"/>
+      <w:bookmarkStart w:id="23" w:name="_Toc79619695"/>
       <w:r>
         <w:lastRenderedPageBreak/>
         <w:t>3.4 Actores</w:t>
       </w:r>
-      <w:bookmarkEnd w:id="22"/>
+      <w:bookmarkEnd w:id="23"/>
     </w:p>
     <w:p>
       <w:r>
         <w:rPr>
           <w:noProof/>
+          <w:lang w:eastAsia="es-AR"/>
         </w:rPr>
         <w:drawing>
           <wp:inline distT="0" distB="0" distL="0" distR="0" wp14:anchorId="2AAA2853" wp14:editId="52C34DAC">
@@ -27636,27 +27546,28 @@
       <w:pPr>
         <w:pStyle w:val="Ttulo1"/>
       </w:pPr>
-      <w:bookmarkStart w:id="23" w:name="_Toc79619696"/>
+      <w:bookmarkStart w:id="24" w:name="_Toc79619696"/>
       <w:r>
         <w:lastRenderedPageBreak/>
         <w:t>4. Diagrama de clases</w:t>
       </w:r>
-      <w:bookmarkEnd w:id="23"/>
+      <w:bookmarkEnd w:id="24"/>
     </w:p>
     <w:p>
       <w:pPr>
         <w:pStyle w:val="Ttulo2"/>
       </w:pPr>
-      <w:bookmarkStart w:id="24" w:name="_Toc79619697"/>
+      <w:bookmarkStart w:id="25" w:name="_Toc79619697"/>
       <w:r>
         <w:t>4.1 Gestión de clientes</w:t>
       </w:r>
-      <w:bookmarkEnd w:id="24"/>
+      <w:bookmarkEnd w:id="25"/>
     </w:p>
     <w:p>
       <w:r>
         <w:rPr>
           <w:noProof/>
+          <w:lang w:eastAsia="es-AR"/>
         </w:rPr>
         <w:drawing>
           <wp:inline distT="0" distB="0" distL="0" distR="0" wp14:anchorId="55D5EEAA" wp14:editId="0B31E1A7">
@@ -27706,16 +27617,17 @@
       <w:pPr>
         <w:pStyle w:val="Ttulo2"/>
       </w:pPr>
-      <w:bookmarkStart w:id="25" w:name="_Toc79619698"/>
+      <w:bookmarkStart w:id="26" w:name="_Toc79619698"/>
       <w:r>
         <w:t>4.2 Gestión de pedidos</w:t>
       </w:r>
-      <w:bookmarkEnd w:id="25"/>
+      <w:bookmarkEnd w:id="26"/>
     </w:p>
     <w:p>
       <w:r>
         <w:rPr>
           <w:noProof/>
+          <w:lang w:eastAsia="es-AR"/>
         </w:rPr>
         <w:drawing>
           <wp:inline distT="0" distB="0" distL="0" distR="0" wp14:anchorId="52390859" wp14:editId="2E1F63FC">
@@ -27765,17 +27677,18 @@
       <w:pPr>
         <w:pStyle w:val="Ttulo2"/>
       </w:pPr>
-      <w:bookmarkStart w:id="26" w:name="_Toc79619699"/>
+      <w:bookmarkStart w:id="27" w:name="_Toc79619699"/>
       <w:r>
         <w:lastRenderedPageBreak/>
         <w:t>4.3 Gestión de fabricación</w:t>
       </w:r>
-      <w:bookmarkEnd w:id="26"/>
+      <w:bookmarkEnd w:id="27"/>
     </w:p>
     <w:p>
       <w:r>
         <w:rPr>
           <w:noProof/>
+          <w:lang w:eastAsia="es-AR"/>
         </w:rPr>
         <w:drawing>
           <wp:inline distT="0" distB="0" distL="0" distR="0" wp14:anchorId="6769AF30" wp14:editId="35A9DDB3">
@@ -27825,16 +27738,17 @@
       <w:pPr>
         <w:pStyle w:val="Ttulo2"/>
       </w:pPr>
-      <w:bookmarkStart w:id="27" w:name="_Toc79619700"/>
+      <w:bookmarkStart w:id="28" w:name="_Toc79619700"/>
       <w:r>
         <w:t>4.4 Gestión de compras</w:t>
       </w:r>
-      <w:bookmarkEnd w:id="27"/>
+      <w:bookmarkEnd w:id="28"/>
     </w:p>
     <w:p>
       <w:r>
         <w:rPr>
           <w:noProof/>
+          <w:lang w:eastAsia="es-AR"/>
         </w:rPr>
         <w:drawing>
           <wp:inline distT="0" distB="0" distL="0" distR="0" wp14:anchorId="5074B650" wp14:editId="362BE571">
@@ -27884,7 +27798,7 @@
       <w:pPr>
         <w:pStyle w:val="Ttulo2"/>
       </w:pPr>
-      <w:bookmarkStart w:id="28" w:name="_Toc79619701"/>
+      <w:bookmarkStart w:id="29" w:name="_Toc79619701"/>
       <w:r>
         <w:lastRenderedPageBreak/>
         <w:t>4.5 Gesti</w:t>
@@ -27895,12 +27809,13 @@
       <w:r>
         <w:t>n de stock</w:t>
       </w:r>
-      <w:bookmarkEnd w:id="28"/>
+      <w:bookmarkEnd w:id="29"/>
     </w:p>
     <w:p>
       <w:r>
         <w:rPr>
           <w:noProof/>
+          <w:lang w:eastAsia="es-AR"/>
         </w:rPr>
         <w:drawing>
           <wp:inline distT="0" distB="0" distL="0" distR="0" wp14:anchorId="1E9473BF" wp14:editId="41A937F4">
@@ -27950,16 +27865,17 @@
       <w:pPr>
         <w:pStyle w:val="Ttulo2"/>
       </w:pPr>
-      <w:bookmarkStart w:id="29" w:name="_Toc79619702"/>
+      <w:bookmarkStart w:id="30" w:name="_Toc79619702"/>
       <w:r>
         <w:t>4.6 Arquitectura Base</w:t>
       </w:r>
-      <w:bookmarkEnd w:id="29"/>
+      <w:bookmarkEnd w:id="30"/>
     </w:p>
     <w:p>
       <w:r>
         <w:rPr>
           <w:noProof/>
+          <w:lang w:eastAsia="es-AR"/>
         </w:rPr>
         <w:drawing>
           <wp:inline distT="0" distB="0" distL="0" distR="0" wp14:anchorId="3A0A1A73" wp14:editId="7EE655AF">
@@ -28009,7 +27925,7 @@
       <w:pPr>
         <w:pStyle w:val="Ttulo2"/>
       </w:pPr>
-      <w:bookmarkStart w:id="30" w:name="_Toc79619703"/>
+      <w:bookmarkStart w:id="31" w:name="_Toc79619703"/>
       <w:r>
         <w:lastRenderedPageBreak/>
         <w:t xml:space="preserve">4.7 </w:t>
@@ -28017,12 +27933,13 @@
       <w:r>
         <w:t>BLL</w:t>
       </w:r>
-      <w:bookmarkEnd w:id="30"/>
+      <w:bookmarkEnd w:id="31"/>
     </w:p>
     <w:p>
       <w:r>
         <w:rPr>
           <w:noProof/>
+          <w:lang w:eastAsia="es-AR"/>
         </w:rPr>
         <w:drawing>
           <wp:inline distT="0" distB="0" distL="0" distR="0" wp14:anchorId="487D99D9" wp14:editId="6537C422">
@@ -28072,16 +27989,17 @@
       <w:pPr>
         <w:pStyle w:val="Ttulo2"/>
       </w:pPr>
-      <w:bookmarkStart w:id="31" w:name="_Toc79619704"/>
+      <w:bookmarkStart w:id="32" w:name="_Toc79619704"/>
       <w:r>
         <w:t>4.8 DAL</w:t>
       </w:r>
-      <w:bookmarkEnd w:id="31"/>
+      <w:bookmarkEnd w:id="32"/>
     </w:p>
     <w:p>
       <w:r>
         <w:rPr>
           <w:noProof/>
+          <w:lang w:eastAsia="es-AR"/>
         </w:rPr>
         <w:drawing>
           <wp:inline distT="0" distB="0" distL="0" distR="0" wp14:anchorId="1E820C2C" wp14:editId="11D01A34">
@@ -28131,16 +28049,17 @@
       <w:pPr>
         <w:pStyle w:val="Ttulo2"/>
       </w:pPr>
-      <w:bookmarkStart w:id="32" w:name="_Toc79619705"/>
+      <w:bookmarkStart w:id="33" w:name="_Toc79619705"/>
       <w:r>
         <w:t>4.9 Dominio</w:t>
       </w:r>
-      <w:bookmarkEnd w:id="32"/>
+      <w:bookmarkEnd w:id="33"/>
     </w:p>
     <w:p>
       <w:r>
         <w:rPr>
           <w:noProof/>
+          <w:lang w:eastAsia="es-AR"/>
         </w:rPr>
         <w:drawing>
           <wp:inline distT="0" distB="0" distL="0" distR="0" wp14:anchorId="1DA67B5C" wp14:editId="23ED3AC0">
@@ -28195,22 +28114,22 @@
       <w:pPr>
         <w:pStyle w:val="Ttulo1"/>
       </w:pPr>
-      <w:bookmarkStart w:id="33" w:name="_Toc79619706"/>
+      <w:bookmarkStart w:id="34" w:name="_Toc79619706"/>
       <w:r>
         <w:lastRenderedPageBreak/>
         <w:t>5 Diagramas de secuencia</w:t>
       </w:r>
-      <w:bookmarkEnd w:id="33"/>
+      <w:bookmarkEnd w:id="34"/>
     </w:p>
     <w:p>
       <w:pPr>
         <w:pStyle w:val="Ttulo2"/>
       </w:pPr>
-      <w:bookmarkStart w:id="34" w:name="_Toc79619707"/>
+      <w:bookmarkStart w:id="35" w:name="_Toc79619707"/>
       <w:r>
         <w:t>5.1 Gestión de clientes</w:t>
       </w:r>
-      <w:bookmarkEnd w:id="34"/>
+      <w:bookmarkEnd w:id="35"/>
     </w:p>
     <w:p>
       <w:r>
@@ -28223,6 +28142,7 @@
       <w:r>
         <w:rPr>
           <w:noProof/>
+          <w:lang w:eastAsia="es-AR"/>
         </w:rPr>
         <w:drawing>
           <wp:inline distT="0" distB="0" distL="0" distR="0" wp14:anchorId="55592E3A" wp14:editId="20B48AA4">
@@ -28279,6 +28199,7 @@
       <w:r>
         <w:rPr>
           <w:noProof/>
+          <w:lang w:eastAsia="es-AR"/>
         </w:rPr>
         <w:drawing>
           <wp:inline distT="0" distB="0" distL="0" distR="0" wp14:anchorId="74BB155D" wp14:editId="47A4F668">
@@ -28342,6 +28263,7 @@
       <w:r>
         <w:rPr>
           <w:noProof/>
+          <w:lang w:eastAsia="es-AR"/>
         </w:rPr>
         <w:drawing>
           <wp:inline distT="0" distB="0" distL="0" distR="0" wp14:anchorId="114FAB91" wp14:editId="41D76ACD">
@@ -28405,6 +28327,7 @@
       <w:r>
         <w:rPr>
           <w:noProof/>
+          <w:lang w:eastAsia="es-AR"/>
         </w:rPr>
         <w:drawing>
           <wp:inline distT="0" distB="0" distL="0" distR="0" wp14:anchorId="33F3D009" wp14:editId="46C4DB2D">
@@ -28454,12 +28377,12 @@
       <w:pPr>
         <w:pStyle w:val="Ttulo2"/>
       </w:pPr>
-      <w:bookmarkStart w:id="35" w:name="_Toc79619708"/>
+      <w:bookmarkStart w:id="36" w:name="_Toc79619708"/>
       <w:r>
         <w:lastRenderedPageBreak/>
         <w:t>5.2 Gestión de pedidos</w:t>
       </w:r>
-      <w:bookmarkEnd w:id="35"/>
+      <w:bookmarkEnd w:id="36"/>
     </w:p>
     <w:p>
       <w:pPr>
@@ -28508,6 +28431,7 @@
           <w:b/>
           <w:bCs/>
           <w:noProof/>
+          <w:lang w:eastAsia="es-AR"/>
         </w:rPr>
         <w:drawing>
           <wp:inline distT="0" distB="0" distL="0" distR="0" wp14:anchorId="75D45341" wp14:editId="02DEA6D2">
@@ -28600,6 +28524,7 @@
           <w:b/>
           <w:bCs/>
           <w:noProof/>
+          <w:lang w:eastAsia="es-AR"/>
         </w:rPr>
         <w:drawing>
           <wp:inline distT="0" distB="0" distL="0" distR="0" wp14:anchorId="4F10962B" wp14:editId="5F05FE8E">
@@ -28693,6 +28618,7 @@
           <w:b/>
           <w:bCs/>
           <w:noProof/>
+          <w:lang w:eastAsia="es-AR"/>
         </w:rPr>
         <w:drawing>
           <wp:inline distT="0" distB="0" distL="0" distR="0" wp14:anchorId="5F903025" wp14:editId="14F87CBD">
@@ -28807,6 +28733,7 @@
           <w:b/>
           <w:bCs/>
           <w:noProof/>
+          <w:lang w:eastAsia="es-AR"/>
         </w:rPr>
         <w:drawing>
           <wp:inline distT="0" distB="0" distL="0" distR="0" wp14:anchorId="262995FA" wp14:editId="0C8E8CCF">
@@ -28900,6 +28827,7 @@
           <w:b/>
           <w:bCs/>
           <w:noProof/>
+          <w:lang w:eastAsia="es-AR"/>
         </w:rPr>
         <w:drawing>
           <wp:inline distT="0" distB="0" distL="0" distR="0" wp14:anchorId="3572303A" wp14:editId="78AC2EF8">
@@ -28956,11 +28884,11 @@
       <w:pPr>
         <w:pStyle w:val="Ttulo2"/>
       </w:pPr>
-      <w:bookmarkStart w:id="36" w:name="_Toc79619709"/>
+      <w:bookmarkStart w:id="37" w:name="_Toc79619709"/>
       <w:r>
         <w:t>5.3 Gestión de fabricación</w:t>
       </w:r>
-      <w:bookmarkEnd w:id="36"/>
+      <w:bookmarkEnd w:id="37"/>
     </w:p>
     <w:p>
       <w:pPr>
@@ -28988,6 +28916,7 @@
           <w:b/>
           <w:bCs/>
           <w:noProof/>
+          <w:lang w:eastAsia="es-AR"/>
         </w:rPr>
         <w:drawing>
           <wp:inline distT="0" distB="0" distL="0" distR="0" wp14:anchorId="6B83147C" wp14:editId="6E614C6C">
@@ -29081,6 +29010,7 @@
           <w:b/>
           <w:bCs/>
           <w:noProof/>
+          <w:lang w:eastAsia="es-AR"/>
         </w:rPr>
         <w:drawing>
           <wp:inline distT="0" distB="0" distL="0" distR="0" wp14:anchorId="509EC176" wp14:editId="18A409E4">
@@ -29167,6 +29097,7 @@
           <w:b/>
           <w:bCs/>
           <w:noProof/>
+          <w:lang w:eastAsia="es-AR"/>
         </w:rPr>
         <w:drawing>
           <wp:inline distT="0" distB="0" distL="0" distR="0" wp14:anchorId="7E69637E" wp14:editId="57534CDD">
@@ -29259,6 +29190,7 @@
           <w:b/>
           <w:bCs/>
           <w:noProof/>
+          <w:lang w:eastAsia="es-AR"/>
         </w:rPr>
         <w:drawing>
           <wp:inline distT="0" distB="0" distL="0" distR="0" wp14:anchorId="041C22BC" wp14:editId="6ECCBB82">
@@ -29350,6 +29282,7 @@
           <w:b/>
           <w:bCs/>
           <w:noProof/>
+          <w:lang w:eastAsia="es-AR"/>
         </w:rPr>
         <w:drawing>
           <wp:inline distT="0" distB="0" distL="0" distR="0" wp14:anchorId="221D904A" wp14:editId="1A5E7BC9">
@@ -29438,6 +29371,7 @@
       <w:r>
         <w:rPr>
           <w:noProof/>
+          <w:lang w:eastAsia="es-AR"/>
         </w:rPr>
         <w:drawing>
           <wp:inline distT="0" distB="0" distL="0" distR="0" wp14:anchorId="529270DA" wp14:editId="3A9A2F11">
@@ -29494,11 +29428,11 @@
       <w:pPr>
         <w:pStyle w:val="Ttulo2"/>
       </w:pPr>
-      <w:bookmarkStart w:id="37" w:name="_Toc79619710"/>
+      <w:bookmarkStart w:id="38" w:name="_Toc79619710"/>
       <w:r>
         <w:t>5.4 Gestión de compras</w:t>
       </w:r>
-      <w:bookmarkEnd w:id="37"/>
+      <w:bookmarkEnd w:id="38"/>
     </w:p>
     <w:p>
       <w:pPr>
@@ -29519,6 +29453,7 @@
           <w:b/>
           <w:bCs/>
           <w:noProof/>
+          <w:lang w:eastAsia="es-AR"/>
         </w:rPr>
         <w:drawing>
           <wp:inline distT="0" distB="0" distL="0" distR="0" wp14:anchorId="0737F28B" wp14:editId="76D05153">
@@ -29605,6 +29540,7 @@
           <w:b/>
           <w:bCs/>
           <w:noProof/>
+          <w:lang w:eastAsia="es-AR"/>
         </w:rPr>
         <w:drawing>
           <wp:inline distT="0" distB="0" distL="0" distR="0" wp14:anchorId="3E4D778E" wp14:editId="00BFC929">
@@ -29690,6 +29626,7 @@
           <w:b/>
           <w:bCs/>
           <w:noProof/>
+          <w:lang w:eastAsia="es-AR"/>
         </w:rPr>
         <w:drawing>
           <wp:inline distT="0" distB="0" distL="0" distR="0" wp14:anchorId="26B0D0B7" wp14:editId="6AAE653F">
@@ -29797,6 +29734,7 @@
           <w:b/>
           <w:bCs/>
           <w:noProof/>
+          <w:lang w:eastAsia="es-AR"/>
         </w:rPr>
         <w:drawing>
           <wp:inline distT="0" distB="0" distL="0" distR="0" wp14:anchorId="4B8760B7" wp14:editId="350521EA">
@@ -29853,11 +29791,11 @@
       <w:pPr>
         <w:pStyle w:val="Ttulo2"/>
       </w:pPr>
-      <w:bookmarkStart w:id="38" w:name="_Toc79619711"/>
+      <w:bookmarkStart w:id="39" w:name="_Toc79619711"/>
       <w:r>
         <w:t>5.5 Gestión de stock</w:t>
       </w:r>
-      <w:bookmarkEnd w:id="38"/>
+      <w:bookmarkEnd w:id="39"/>
     </w:p>
     <w:p>
       <w:pPr>
@@ -29878,6 +29816,7 @@
           <w:b/>
           <w:bCs/>
           <w:noProof/>
+          <w:lang w:eastAsia="es-AR"/>
         </w:rPr>
         <w:drawing>
           <wp:inline distT="0" distB="0" distL="0" distR="0" wp14:anchorId="5006B749" wp14:editId="494B8421">
@@ -29949,6 +29888,7 @@
           <w:b/>
           <w:bCs/>
           <w:noProof/>
+          <w:lang w:eastAsia="es-AR"/>
         </w:rPr>
         <w:drawing>
           <wp:inline distT="0" distB="0" distL="0" distR="0" wp14:anchorId="79AFB433" wp14:editId="01F326E8">
@@ -30020,6 +29960,7 @@
           <w:b/>
           <w:bCs/>
           <w:noProof/>
+          <w:lang w:eastAsia="es-AR"/>
         </w:rPr>
         <w:drawing>
           <wp:inline distT="0" distB="0" distL="0" distR="0" wp14:anchorId="36AA8AC6" wp14:editId="5745C6CC">
@@ -30083,17 +30024,18 @@
       <w:pPr>
         <w:pStyle w:val="Ttulo1"/>
       </w:pPr>
-      <w:bookmarkStart w:id="39" w:name="_Toc79619712"/>
+      <w:bookmarkStart w:id="40" w:name="_Toc79619712"/>
       <w:r>
         <w:lastRenderedPageBreak/>
         <w:t>6. Diagrama de componentes</w:t>
       </w:r>
-      <w:bookmarkEnd w:id="39"/>
+      <w:bookmarkEnd w:id="40"/>
     </w:p>
     <w:p>
       <w:r>
         <w:rPr>
           <w:noProof/>
+          <w:lang w:eastAsia="es-AR"/>
         </w:rPr>
         <w:drawing>
           <wp:inline distT="0" distB="0" distL="0" distR="0" wp14:anchorId="39ECBBA9" wp14:editId="45B15E4A">
@@ -30147,12 +30089,12 @@
       <w:pPr>
         <w:pStyle w:val="Ttulo1"/>
       </w:pPr>
-      <w:bookmarkStart w:id="40" w:name="_Toc79619713"/>
+      <w:bookmarkStart w:id="41" w:name="_Toc79619713"/>
       <w:r>
         <w:lastRenderedPageBreak/>
         <w:t>7. Diagrama Entidad-Relación</w:t>
       </w:r>
-      <w:bookmarkEnd w:id="40"/>
+      <w:bookmarkEnd w:id="41"/>
     </w:p>
     <w:p>
       <w:r>
@@ -30161,6 +30103,7 @@
       <w:r>
         <w:rPr>
           <w:noProof/>
+          <w:lang w:eastAsia="es-AR"/>
         </w:rPr>
         <w:drawing>
           <wp:inline distT="0" distB="0" distL="0" distR="0" wp14:anchorId="62D21C47" wp14:editId="04E5F7C0">
@@ -30210,17 +30153,18 @@
       <w:pPr>
         <w:pStyle w:val="Ttulo2"/>
       </w:pPr>
-      <w:bookmarkStart w:id="41" w:name="_Toc79619714"/>
+      <w:bookmarkStart w:id="42" w:name="_Toc79619714"/>
       <w:r>
         <w:lastRenderedPageBreak/>
         <w:t>7.1 Productos y plantilla</w:t>
       </w:r>
-      <w:bookmarkEnd w:id="41"/>
+      <w:bookmarkEnd w:id="42"/>
     </w:p>
     <w:p>
       <w:r>
         <w:rPr>
           <w:noProof/>
+          <w:lang w:eastAsia="es-AR"/>
         </w:rPr>
         <w:drawing>
           <wp:inline distT="0" distB="0" distL="0" distR="0" wp14:anchorId="754D6ED9" wp14:editId="7D1B7ABF">
@@ -30270,17 +30214,18 @@
       <w:pPr>
         <w:pStyle w:val="Ttulo2"/>
       </w:pPr>
-      <w:bookmarkStart w:id="42" w:name="_Toc79619715"/>
+      <w:bookmarkStart w:id="43" w:name="_Toc79619715"/>
       <w:r>
         <w:lastRenderedPageBreak/>
         <w:t>7.2 Pedidos</w:t>
       </w:r>
-      <w:bookmarkEnd w:id="42"/>
+      <w:bookmarkEnd w:id="43"/>
     </w:p>
     <w:p>
       <w:r>
         <w:rPr>
           <w:noProof/>
+          <w:lang w:eastAsia="es-AR"/>
         </w:rPr>
         <w:drawing>
           <wp:inline distT="0" distB="0" distL="0" distR="0" wp14:anchorId="291EED31" wp14:editId="2EC7760A">
@@ -30330,16 +30275,17 @@
       <w:pPr>
         <w:pStyle w:val="Ttulo2"/>
       </w:pPr>
-      <w:bookmarkStart w:id="43" w:name="_Toc79619716"/>
+      <w:bookmarkStart w:id="44" w:name="_Toc79619716"/>
       <w:r>
         <w:t>7.3 Fabricación</w:t>
       </w:r>
-      <w:bookmarkEnd w:id="43"/>
+      <w:bookmarkEnd w:id="44"/>
     </w:p>
     <w:p>
       <w:r>
         <w:rPr>
           <w:noProof/>
+          <w:lang w:eastAsia="es-AR"/>
         </w:rPr>
         <w:drawing>
           <wp:inline distT="0" distB="0" distL="0" distR="0" wp14:anchorId="59637A2F" wp14:editId="585353E9">
@@ -30389,17 +30335,18 @@
       <w:pPr>
         <w:pStyle w:val="Ttulo2"/>
       </w:pPr>
-      <w:bookmarkStart w:id="44" w:name="_Toc79619717"/>
+      <w:bookmarkStart w:id="45" w:name="_Toc79619717"/>
       <w:r>
         <w:lastRenderedPageBreak/>
         <w:t>7.4 Compras</w:t>
       </w:r>
-      <w:bookmarkEnd w:id="44"/>
+      <w:bookmarkEnd w:id="45"/>
     </w:p>
     <w:p>
       <w:r>
         <w:rPr>
           <w:noProof/>
+          <w:lang w:eastAsia="es-AR"/>
         </w:rPr>
         <w:drawing>
           <wp:inline distT="0" distB="0" distL="0" distR="0" wp14:anchorId="54EC3625" wp14:editId="0283F7D4">
@@ -30462,12 +30409,12 @@
       <w:pPr>
         <w:pStyle w:val="Ttulo1"/>
       </w:pPr>
-      <w:bookmarkStart w:id="45" w:name="_Toc79619718"/>
+      <w:bookmarkStart w:id="46" w:name="_Toc79619718"/>
       <w:r>
         <w:lastRenderedPageBreak/>
         <w:t>8. Diagrama de despliegue</w:t>
       </w:r>
-      <w:bookmarkEnd w:id="45"/>
+      <w:bookmarkEnd w:id="46"/>
     </w:p>
     <w:p/>
     <w:p>
@@ -30482,6 +30429,7 @@
       <w:r>
         <w:rPr>
           <w:noProof/>
+          <w:lang w:eastAsia="es-AR"/>
         </w:rPr>
         <w:drawing>
           <wp:inline distT="0" distB="0" distL="0" distR="0" wp14:anchorId="5F1DB4DB" wp14:editId="3638183A">
@@ -30533,7 +30481,7 @@
       <w:pPr>
         <w:pStyle w:val="Ttulo1"/>
       </w:pPr>
-      <w:bookmarkStart w:id="46" w:name="_Toc79619719"/>
+      <w:bookmarkStart w:id="47" w:name="_Toc79619719"/>
       <w:r>
         <w:lastRenderedPageBreak/>
         <w:t>9</w:t>
@@ -30541,13 +30489,13 @@
       <w:r>
         <w:t>. Interfaz de usuario</w:t>
       </w:r>
-      <w:bookmarkEnd w:id="46"/>
+      <w:bookmarkEnd w:id="47"/>
     </w:p>
     <w:p>
       <w:pPr>
         <w:pStyle w:val="Ttulo2"/>
       </w:pPr>
-      <w:bookmarkStart w:id="47" w:name="_Toc79619720"/>
+      <w:bookmarkStart w:id="48" w:name="_Toc79619720"/>
       <w:r>
         <w:t>9</w:t>
       </w:r>
@@ -30557,7 +30505,7 @@
       <w:r>
         <w:t>Mapa de navegación</w:t>
       </w:r>
-      <w:bookmarkEnd w:id="47"/>
+      <w:bookmarkEnd w:id="48"/>
     </w:p>
     <w:p>
       <w:pPr>
@@ -30583,6 +30531,7 @@
       <w:r>
         <w:rPr>
           <w:noProof/>
+          <w:lang w:eastAsia="es-AR"/>
         </w:rPr>
         <w:drawing>
           <wp:inline distT="0" distB="0" distL="0" distR="0" wp14:anchorId="3B020700" wp14:editId="6D243C05">
@@ -30645,6 +30594,7 @@
       <w:r>
         <w:rPr>
           <w:noProof/>
+          <w:lang w:eastAsia="es-AR"/>
         </w:rPr>
         <w:drawing>
           <wp:inline distT="0" distB="0" distL="0" distR="0" wp14:anchorId="5375D3DD" wp14:editId="14F6BAAA">
@@ -30717,6 +30667,7 @@
           <w:b/>
           <w:bCs/>
           <w:noProof/>
+          <w:lang w:eastAsia="es-AR"/>
         </w:rPr>
         <w:drawing>
           <wp:inline distT="0" distB="0" distL="0" distR="0" wp14:anchorId="32290D25" wp14:editId="46767C55">
@@ -30787,6 +30738,7 @@
       <w:r>
         <w:rPr>
           <w:noProof/>
+          <w:lang w:eastAsia="es-AR"/>
         </w:rPr>
         <w:drawing>
           <wp:inline distT="0" distB="0" distL="0" distR="0" wp14:anchorId="0D67B4A6" wp14:editId="27A2D939">
@@ -30849,6 +30801,7 @@
       <w:r>
         <w:rPr>
           <w:noProof/>
+          <w:lang w:eastAsia="es-AR"/>
         </w:rPr>
         <w:drawing>
           <wp:inline distT="0" distB="0" distL="0" distR="0" wp14:anchorId="53B86A64" wp14:editId="12ECADF6">
@@ -30913,6 +30866,7 @@
       <w:r>
         <w:rPr>
           <w:noProof/>
+          <w:lang w:eastAsia="es-AR"/>
         </w:rPr>
         <w:drawing>
           <wp:inline distT="0" distB="0" distL="0" distR="0" wp14:anchorId="0BD5555F" wp14:editId="70D5238B">
@@ -30962,7 +30916,7 @@
       <w:pPr>
         <w:pStyle w:val="Ttulo2"/>
       </w:pPr>
-      <w:bookmarkStart w:id="48" w:name="_Toc79619721"/>
+      <w:bookmarkStart w:id="49" w:name="_Toc79619721"/>
       <w:r>
         <w:lastRenderedPageBreak/>
         <w:t>9</w:t>
@@ -30973,7 +30927,7 @@
       <w:r>
         <w:t>Prototipos</w:t>
       </w:r>
-      <w:bookmarkEnd w:id="48"/>
+      <w:bookmarkEnd w:id="49"/>
     </w:p>
     <w:p>
       <w:r>
@@ -30993,6 +30947,7 @@
       <w:r>
         <w:rPr>
           <w:noProof/>
+          <w:lang w:eastAsia="es-AR"/>
         </w:rPr>
         <w:drawing>
           <wp:inline distT="0" distB="0" distL="0" distR="0" wp14:anchorId="06FBAEB9" wp14:editId="05BFD643">
@@ -31038,16 +30993,16 @@
       </w:r>
     </w:p>
     <w:p>
-      <w:bookmarkStart w:id="49" w:name="_T03.5_Modelo_de"/>
-      <w:bookmarkEnd w:id="49"/>
-    </w:p>
-    <w:p>
-      <w:bookmarkStart w:id="50" w:name="BKM_2114AB01_18A4_4541_B94F_24F3579CC398"/>
-      <w:bookmarkStart w:id="51" w:name="3_1_4_COMPRAS_END"/>
-      <w:bookmarkStart w:id="52" w:name="BKM_F82D03E0_9DF7_4070_B9D5_ACAE68F4088F"/>
+      <w:bookmarkStart w:id="50" w:name="_T03.5_Modelo_de"/>
       <w:bookmarkEnd w:id="50"/>
+    </w:p>
+    <w:p>
+      <w:bookmarkStart w:id="51" w:name="BKM_2114AB01_18A4_4541_B94F_24F3579CC398"/>
+      <w:bookmarkStart w:id="52" w:name="3_1_4_COMPRAS_END"/>
+      <w:bookmarkStart w:id="53" w:name="BKM_F82D03E0_9DF7_4070_B9D5_ACAE68F4088F"/>
       <w:bookmarkEnd w:id="51"/>
       <w:bookmarkEnd w:id="52"/>
+      <w:bookmarkEnd w:id="53"/>
       <w:r>
         <w:rPr>
           <w:b/>
@@ -31065,6 +31020,7 @@
       <w:r>
         <w:rPr>
           <w:noProof/>
+          <w:lang w:eastAsia="es-AR"/>
         </w:rPr>
         <w:drawing>
           <wp:inline distT="0" distB="0" distL="0" distR="0" wp14:anchorId="773EE0B3" wp14:editId="62D19520">
@@ -31120,8 +31076,8 @@
           <w:szCs w:val="32"/>
         </w:rPr>
       </w:pPr>
-      <w:bookmarkStart w:id="53" w:name="_T04.5_Modelo_de"/>
-      <w:bookmarkEnd w:id="53"/>
+      <w:bookmarkStart w:id="54" w:name="_T04.5_Modelo_de"/>
+      <w:bookmarkEnd w:id="54"/>
       <w:r>
         <w:br w:type="page"/>
       </w:r>
@@ -31130,12 +31086,12 @@
       <w:pPr>
         <w:pStyle w:val="Ttulo1"/>
       </w:pPr>
-      <w:bookmarkStart w:id="54" w:name="_Toc79619722"/>
+      <w:bookmarkStart w:id="55" w:name="_Toc79619722"/>
       <w:r>
         <w:lastRenderedPageBreak/>
         <w:t>10. Análisis de riesgos</w:t>
       </w:r>
-      <w:bookmarkEnd w:id="54"/>
+      <w:bookmarkEnd w:id="55"/>
     </w:p>
     <w:tbl>
       <w:tblPr>
@@ -31276,13 +31232,8 @@
           </w:tcPr>
           <w:p>
             <w:r>
-              <w:t xml:space="preserve">Contratar desarrolladores </w:t>
-            </w:r>
-            <w:proofErr w:type="spellStart"/>
-            <w:r>
-              <w:t>freelance</w:t>
-            </w:r>
-            <w:proofErr w:type="spellEnd"/>
+              <w:t>Contratar desarrolladores freelance</w:t>
+            </w:r>
           </w:p>
         </w:tc>
       </w:tr>
@@ -31427,13 +31378,8 @@
           </w:tcPr>
           <w:p>
             <w:r>
-              <w:t xml:space="preserve">Investigar servicios de </w:t>
-            </w:r>
-            <w:proofErr w:type="spellStart"/>
-            <w:r>
-              <w:t>AzureDB</w:t>
-            </w:r>
-            <w:proofErr w:type="spellEnd"/>
+              <w:t>Investigar servicios de AzureDB</w:t>
+            </w:r>
           </w:p>
         </w:tc>
         <w:tc>
@@ -31552,7 +31498,7 @@
 </file>
 
 <file path=word/endnotes.xml><?xml version="1.0" encoding="utf-8"?>
-<w:endnotes xmlns:wpc="http://schemas.microsoft.com/office/word/2010/wordprocessingCanvas" xmlns:cx="http://schemas.microsoft.com/office/drawing/2014/chartex" xmlns:cx1="http://schemas.microsoft.com/office/drawing/2015/9/8/chartex" xmlns:cx2="http://schemas.microsoft.com/office/drawing/2015/10/21/chartex" xmlns:cx3="http://schemas.microsoft.com/office/drawing/2016/5/9/chartex" xmlns:cx4="http://schemas.microsoft.com/office/drawing/2016/5/10/chartex" xmlns:cx5="http://schemas.microsoft.com/office/drawing/2016/5/11/chartex" xmlns:cx6="http://schemas.microsoft.com/office/drawing/2016/5/12/chartex" xmlns:cx7="http://schemas.microsoft.com/office/drawing/2016/5/13/chartex" xmlns:cx8="http://schemas.microsoft.com/office/drawing/2016/5/14/chartex" xmlns:mc="http://schemas.openxmlformats.org/markup-compatibility/2006" xmlns:aink="http://schemas.microsoft.com/office/drawing/2016/ink" xmlns:am3d="http://schemas.microsoft.com/office/drawing/2017/model3d" xmlns:o="urn:schemas-microsoft-com:office:office" xmlns:r="http://schemas.openxmlformats.org/officeDocument/2006/relationships" xmlns:m="http://schemas.openxmlformats.org/officeDocument/2006/math" xmlns:v="urn:schemas-microsoft-com:vml" xmlns:wp14="http://schemas.microsoft.com/office/word/2010/wordprocessingDrawing" xmlns:wp="http://schemas.openxmlformats.org/drawingml/2006/wordprocessingDrawing" xmlns:w10="urn:schemas-microsoft-com:office:word" xmlns:w="http://schemas.openxmlformats.org/wordprocessingml/2006/main" xmlns:w14="http://schemas.microsoft.com/office/word/2010/wordml" xmlns:w15="http://schemas.microsoft.com/office/word/2012/wordml" xmlns:w16cex="http://schemas.microsoft.com/office/word/2018/wordml/cex" xmlns:w16cid="http://schemas.microsoft.com/office/word/2016/wordml/cid" xmlns:w16="http://schemas.microsoft.com/office/word/2018/wordml" xmlns:w16sdtdh="http://schemas.microsoft.com/office/word/2020/wordml/sdtdatahash" xmlns:w16se="http://schemas.microsoft.com/office/word/2015/wordml/symex" xmlns:wpg="http://schemas.microsoft.com/office/word/2010/wordprocessingGroup" xmlns:wpi="http://schemas.microsoft.com/office/word/2010/wordprocessingInk" xmlns:wne="http://schemas.microsoft.com/office/word/2006/wordml" xmlns:wps="http://schemas.microsoft.com/office/word/2010/wordprocessingShape" mc:Ignorable="w14 w15 w16se w16cid w16 w16cex w16sdtdh wp14">
+<w:endnotes xmlns:wpc="http://schemas.microsoft.com/office/word/2010/wordprocessingCanvas" xmlns:mc="http://schemas.openxmlformats.org/markup-compatibility/2006" xmlns:o="urn:schemas-microsoft-com:office:office" xmlns:r="http://schemas.openxmlformats.org/officeDocument/2006/relationships" xmlns:m="http://schemas.openxmlformats.org/officeDocument/2006/math" xmlns:v="urn:schemas-microsoft-com:vml" xmlns:wp14="http://schemas.microsoft.com/office/word/2010/wordprocessingDrawing" xmlns:wp="http://schemas.openxmlformats.org/drawingml/2006/wordprocessingDrawing" xmlns:w10="urn:schemas-microsoft-com:office:word" xmlns:w="http://schemas.openxmlformats.org/wordprocessingml/2006/main" xmlns:w14="http://schemas.microsoft.com/office/word/2010/wordml" xmlns:w15="http://schemas.microsoft.com/office/word/2012/wordml" xmlns:wpg="http://schemas.microsoft.com/office/word/2010/wordprocessingGroup" xmlns:wpi="http://schemas.microsoft.com/office/word/2010/wordprocessingInk" xmlns:wne="http://schemas.microsoft.com/office/word/2006/wordml" xmlns:wps="http://schemas.microsoft.com/office/word/2010/wordprocessingShape" mc:Ignorable="w14 w15 wp14">
   <w:endnote w:type="separator" w:id="-1">
     <w:p>
       <w:r>
@@ -31571,7 +31517,7 @@
 </file>
 
 <file path=word/footnotes.xml><?xml version="1.0" encoding="utf-8"?>
-<w:footnotes xmlns:wpc="http://schemas.microsoft.com/office/word/2010/wordprocessingCanvas" xmlns:cx="http://schemas.microsoft.com/office/drawing/2014/chartex" xmlns:cx1="http://schemas.microsoft.com/office/drawing/2015/9/8/chartex" xmlns:cx2="http://schemas.microsoft.com/office/drawing/2015/10/21/chartex" xmlns:cx3="http://schemas.microsoft.com/office/drawing/2016/5/9/chartex" xmlns:cx4="http://schemas.microsoft.com/office/drawing/2016/5/10/chartex" xmlns:cx5="http://schemas.microsoft.com/office/drawing/2016/5/11/chartex" xmlns:cx6="http://schemas.microsoft.com/office/drawing/2016/5/12/chartex" xmlns:cx7="http://schemas.microsoft.com/office/drawing/2016/5/13/chartex" xmlns:cx8="http://schemas.microsoft.com/office/drawing/2016/5/14/chartex" xmlns:mc="http://schemas.openxmlformats.org/markup-compatibility/2006" xmlns:aink="http://schemas.microsoft.com/office/drawing/2016/ink" xmlns:am3d="http://schemas.microsoft.com/office/drawing/2017/model3d" xmlns:o="urn:schemas-microsoft-com:office:office" xmlns:r="http://schemas.openxmlformats.org/officeDocument/2006/relationships" xmlns:m="http://schemas.openxmlformats.org/officeDocument/2006/math" xmlns:v="urn:schemas-microsoft-com:vml" xmlns:wp14="http://schemas.microsoft.com/office/word/2010/wordprocessingDrawing" xmlns:wp="http://schemas.openxmlformats.org/drawingml/2006/wordprocessingDrawing" xmlns:w10="urn:schemas-microsoft-com:office:word" xmlns:w="http://schemas.openxmlformats.org/wordprocessingml/2006/main" xmlns:w14="http://schemas.microsoft.com/office/word/2010/wordml" xmlns:w15="http://schemas.microsoft.com/office/word/2012/wordml" xmlns:w16cex="http://schemas.microsoft.com/office/word/2018/wordml/cex" xmlns:w16cid="http://schemas.microsoft.com/office/word/2016/wordml/cid" xmlns:w16="http://schemas.microsoft.com/office/word/2018/wordml" xmlns:w16sdtdh="http://schemas.microsoft.com/office/word/2020/wordml/sdtdatahash" xmlns:w16se="http://schemas.microsoft.com/office/word/2015/wordml/symex" xmlns:wpg="http://schemas.microsoft.com/office/word/2010/wordprocessingGroup" xmlns:wpi="http://schemas.microsoft.com/office/word/2010/wordprocessingInk" xmlns:wne="http://schemas.microsoft.com/office/word/2006/wordml" xmlns:wps="http://schemas.microsoft.com/office/word/2010/wordprocessingShape" mc:Ignorable="w14 w15 w16se w16cid w16 w16cex w16sdtdh wp14">
+<w:footnotes xmlns:wpc="http://schemas.microsoft.com/office/word/2010/wordprocessingCanvas" xmlns:mc="http://schemas.openxmlformats.org/markup-compatibility/2006" xmlns:o="urn:schemas-microsoft-com:office:office" xmlns:r="http://schemas.openxmlformats.org/officeDocument/2006/relationships" xmlns:m="http://schemas.openxmlformats.org/officeDocument/2006/math" xmlns:v="urn:schemas-microsoft-com:vml" xmlns:wp14="http://schemas.microsoft.com/office/word/2010/wordprocessingDrawing" xmlns:wp="http://schemas.openxmlformats.org/drawingml/2006/wordprocessingDrawing" xmlns:w10="urn:schemas-microsoft-com:office:word" xmlns:w="http://schemas.openxmlformats.org/wordprocessingml/2006/main" xmlns:w14="http://schemas.microsoft.com/office/word/2010/wordml" xmlns:w15="http://schemas.microsoft.com/office/word/2012/wordml" xmlns:wpg="http://schemas.microsoft.com/office/word/2010/wordprocessingGroup" xmlns:wpi="http://schemas.microsoft.com/office/word/2010/wordprocessingInk" xmlns:wne="http://schemas.microsoft.com/office/word/2006/wordml" xmlns:wps="http://schemas.microsoft.com/office/word/2010/wordprocessingShape" mc:Ignorable="w14 w15 wp14">
   <w:footnote w:type="separator" w:id="-1">
     <w:p>
       <w:r>
@@ -31590,7 +31536,7 @@
 </file>
 
 <file path=word/header1.xml><?xml version="1.0" encoding="utf-8"?>
-<w:hdr xmlns:wpc="http://schemas.microsoft.com/office/word/2010/wordprocessingCanvas" xmlns:cx="http://schemas.microsoft.com/office/drawing/2014/chartex" xmlns:cx1="http://schemas.microsoft.com/office/drawing/2015/9/8/chartex" xmlns:cx2="http://schemas.microsoft.com/office/drawing/2015/10/21/chartex" xmlns:cx3="http://schemas.microsoft.com/office/drawing/2016/5/9/chartex" xmlns:cx4="http://schemas.microsoft.com/office/drawing/2016/5/10/chartex" xmlns:cx5="http://schemas.microsoft.com/office/drawing/2016/5/11/chartex" xmlns:cx6="http://schemas.microsoft.com/office/drawing/2016/5/12/chartex" xmlns:cx7="http://schemas.microsoft.com/office/drawing/2016/5/13/chartex" xmlns:cx8="http://schemas.microsoft.com/office/drawing/2016/5/14/chartex" xmlns:mc="http://schemas.openxmlformats.org/markup-compatibility/2006" xmlns:aink="http://schemas.microsoft.com/office/drawing/2016/ink" xmlns:am3d="http://schemas.microsoft.com/office/drawing/2017/model3d" xmlns:o="urn:schemas-microsoft-com:office:office" xmlns:r="http://schemas.openxmlformats.org/officeDocument/2006/relationships" xmlns:m="http://schemas.openxmlformats.org/officeDocument/2006/math" xmlns:v="urn:schemas-microsoft-com:vml" xmlns:wp14="http://schemas.microsoft.com/office/word/2010/wordprocessingDrawing" xmlns:wp="http://schemas.openxmlformats.org/drawingml/2006/wordprocessingDrawing" xmlns:w10="urn:schemas-microsoft-com:office:word" xmlns:w="http://schemas.openxmlformats.org/wordprocessingml/2006/main" xmlns:w14="http://schemas.microsoft.com/office/word/2010/wordml" xmlns:w15="http://schemas.microsoft.com/office/word/2012/wordml" xmlns:w16cex="http://schemas.microsoft.com/office/word/2018/wordml/cex" xmlns:w16cid="http://schemas.microsoft.com/office/word/2016/wordml/cid" xmlns:w16="http://schemas.microsoft.com/office/word/2018/wordml" xmlns:w16sdtdh="http://schemas.microsoft.com/office/word/2020/wordml/sdtdatahash" xmlns:w16se="http://schemas.microsoft.com/office/word/2015/wordml/symex" xmlns:wpg="http://schemas.microsoft.com/office/word/2010/wordprocessingGroup" xmlns:wpi="http://schemas.microsoft.com/office/word/2010/wordprocessingInk" xmlns:wne="http://schemas.microsoft.com/office/word/2006/wordml" xmlns:wps="http://schemas.microsoft.com/office/word/2010/wordprocessingShape" mc:Ignorable="w14 w15 w16se w16cid w16 w16cex w16sdtdh wp14">
+<w:hdr xmlns:wpc="http://schemas.microsoft.com/office/word/2010/wordprocessingCanvas" xmlns:mc="http://schemas.openxmlformats.org/markup-compatibility/2006" xmlns:o="urn:schemas-microsoft-com:office:office" xmlns:r="http://schemas.openxmlformats.org/officeDocument/2006/relationships" xmlns:m="http://schemas.openxmlformats.org/officeDocument/2006/math" xmlns:v="urn:schemas-microsoft-com:vml" xmlns:wp14="http://schemas.microsoft.com/office/word/2010/wordprocessingDrawing" xmlns:wp="http://schemas.openxmlformats.org/drawingml/2006/wordprocessingDrawing" xmlns:w10="urn:schemas-microsoft-com:office:word" xmlns:w="http://schemas.openxmlformats.org/wordprocessingml/2006/main" xmlns:w14="http://schemas.microsoft.com/office/word/2010/wordml" xmlns:w15="http://schemas.microsoft.com/office/word/2012/wordml" xmlns:wpg="http://schemas.microsoft.com/office/word/2010/wordprocessingGroup" xmlns:wpi="http://schemas.microsoft.com/office/word/2010/wordprocessingInk" xmlns:wne="http://schemas.microsoft.com/office/word/2006/wordml" xmlns:wps="http://schemas.microsoft.com/office/word/2010/wordprocessingShape" mc:Ignorable="w14 w15 wp14">
   <w:tbl>
     <w:tblPr>
       <w:tblStyle w:val="Tablaconcuadrcula"/>
@@ -31662,6 +31608,7 @@
           <w:r>
             <w:rPr>
               <w:noProof/>
+              <w:lang w:eastAsia="es-AR"/>
             </w:rPr>
             <w:drawing>
               <wp:inline distT="0" distB="0" distL="0" distR="0" wp14:anchorId="18826E28" wp14:editId="4D2A7BE3">
@@ -32125,7 +32072,7 @@
               <w:szCs w:val="16"/>
               <w:lang w:val="es-ES_tradnl"/>
             </w:rPr>
-            <w:t>2</w:t>
+            <w:t>20</w:t>
           </w:r>
           <w:r>
             <w:rPr>
@@ -32180,7 +32127,7 @@
               <w:szCs w:val="16"/>
               <w:lang w:val="es-ES_tradnl"/>
             </w:rPr>
-            <w:t>2</w:t>
+            <w:t>83</w:t>
           </w:r>
           <w:r>
             <w:rPr>
@@ -32204,7 +32151,7 @@
 </file>
 
 <file path=word/numbering.xml><?xml version="1.0" encoding="utf-8"?>
-<w:numbering xmlns:wpc="http://schemas.microsoft.com/office/word/2010/wordprocessingCanvas" xmlns:cx="http://schemas.microsoft.com/office/drawing/2014/chartex" xmlns:cx1="http://schemas.microsoft.com/office/drawing/2015/9/8/chartex" xmlns:cx2="http://schemas.microsoft.com/office/drawing/2015/10/21/chartex" xmlns:cx3="http://schemas.microsoft.com/office/drawing/2016/5/9/chartex" xmlns:cx4="http://schemas.microsoft.com/office/drawing/2016/5/10/chartex" xmlns:cx5="http://schemas.microsoft.com/office/drawing/2016/5/11/chartex" xmlns:cx6="http://schemas.microsoft.com/office/drawing/2016/5/12/chartex" xmlns:cx7="http://schemas.microsoft.com/office/drawing/2016/5/13/chartex" xmlns:cx8="http://schemas.microsoft.com/office/drawing/2016/5/14/chartex" xmlns:mc="http://schemas.openxmlformats.org/markup-compatibility/2006" xmlns:aink="http://schemas.microsoft.com/office/drawing/2016/ink" xmlns:am3d="http://schemas.microsoft.com/office/drawing/2017/model3d" xmlns:o="urn:schemas-microsoft-com:office:office" xmlns:r="http://schemas.openxmlformats.org/officeDocument/2006/relationships" xmlns:m="http://schemas.openxmlformats.org/officeDocument/2006/math" xmlns:v="urn:schemas-microsoft-com:vml" xmlns:wp14="http://schemas.microsoft.com/office/word/2010/wordprocessingDrawing" xmlns:wp="http://schemas.openxmlformats.org/drawingml/2006/wordprocessingDrawing" xmlns:w10="urn:schemas-microsoft-com:office:word" xmlns:w="http://schemas.openxmlformats.org/wordprocessingml/2006/main" xmlns:w14="http://schemas.microsoft.com/office/word/2010/wordml" xmlns:w15="http://schemas.microsoft.com/office/word/2012/wordml" xmlns:w16cex="http://schemas.microsoft.com/office/word/2018/wordml/cex" xmlns:w16cid="http://schemas.microsoft.com/office/word/2016/wordml/cid" xmlns:w16="http://schemas.microsoft.com/office/word/2018/wordml" xmlns:w16sdtdh="http://schemas.microsoft.com/office/word/2020/wordml/sdtdatahash" xmlns:w16se="http://schemas.microsoft.com/office/word/2015/wordml/symex" xmlns:wpg="http://schemas.microsoft.com/office/word/2010/wordprocessingGroup" xmlns:wpi="http://schemas.microsoft.com/office/word/2010/wordprocessingInk" xmlns:wne="http://schemas.microsoft.com/office/word/2006/wordml" xmlns:wps="http://schemas.microsoft.com/office/word/2010/wordprocessingShape" mc:Ignorable="w14 w15 w16se w16cid w16 w16cex w16sdtdh wp14">
+<w:numbering xmlns:wpc="http://schemas.microsoft.com/office/word/2010/wordprocessingCanvas" xmlns:mc="http://schemas.openxmlformats.org/markup-compatibility/2006" xmlns:o="urn:schemas-microsoft-com:office:office" xmlns:r="http://schemas.openxmlformats.org/officeDocument/2006/relationships" xmlns:m="http://schemas.openxmlformats.org/officeDocument/2006/math" xmlns:v="urn:schemas-microsoft-com:vml" xmlns:wp14="http://schemas.microsoft.com/office/word/2010/wordprocessingDrawing" xmlns:wp="http://schemas.openxmlformats.org/drawingml/2006/wordprocessingDrawing" xmlns:w10="urn:schemas-microsoft-com:office:word" xmlns:w="http://schemas.openxmlformats.org/wordprocessingml/2006/main" xmlns:w14="http://schemas.microsoft.com/office/word/2010/wordml" xmlns:w15="http://schemas.microsoft.com/office/word/2012/wordml" xmlns:wpg="http://schemas.microsoft.com/office/word/2010/wordprocessingGroup" xmlns:wpi="http://schemas.microsoft.com/office/word/2010/wordprocessingInk" xmlns:wne="http://schemas.microsoft.com/office/word/2006/wordml" xmlns:wps="http://schemas.microsoft.com/office/word/2010/wordprocessingShape" mc:Ignorable="w14 w15 wp14">
   <w:numPicBullet w:numPicBulletId="0">
     <w:pict>
       <v:shapetype id="_x0000_t75" coordsize="21600,21600" o:spt="75" o:preferrelative="t" path="m@4@5l@4@11@9@11@9@5xe" filled="f" stroked="f">
@@ -32226,7 +32173,7 @@
         <v:path o:extrusionok="f" gradientshapeok="t" o:connecttype="rect"/>
         <o:lock v:ext="edit" aspectratio="t"/>
       </v:shapetype>
-      <v:shape id="_x0000_i1027" type="#_x0000_t75" style="width:5.9pt;height:5.9pt;visibility:visible;mso-wrap-style:square" o:bullet="t">
+      <v:shape id="_x0000_i1028" type="#_x0000_t75" style="width:9pt;height:9pt;visibility:visible;mso-wrap-style:square" o:bullet="t">
         <v:imagedata r:id="rId1" o:title=""/>
       </v:shape>
     </w:pict>
@@ -34019,7 +33966,7 @@
 </file>
 
 <file path=word/styles.xml><?xml version="1.0" encoding="utf-8"?>
-<w:styles xmlns:mc="http://schemas.openxmlformats.org/markup-compatibility/2006" xmlns:r="http://schemas.openxmlformats.org/officeDocument/2006/relationships" xmlns:w="http://schemas.openxmlformats.org/wordprocessingml/2006/main" xmlns:w14="http://schemas.microsoft.com/office/word/2010/wordml" xmlns:w15="http://schemas.microsoft.com/office/word/2012/wordml" xmlns:w16cex="http://schemas.microsoft.com/office/word/2018/wordml/cex" xmlns:w16cid="http://schemas.microsoft.com/office/word/2016/wordml/cid" xmlns:w16="http://schemas.microsoft.com/office/word/2018/wordml" xmlns:w16sdtdh="http://schemas.microsoft.com/office/word/2020/wordml/sdtdatahash" xmlns:w16se="http://schemas.microsoft.com/office/word/2015/wordml/symex" mc:Ignorable="w14 w15 w16se w16cid w16 w16cex w16sdtdh">
+<w:styles xmlns:mc="http://schemas.openxmlformats.org/markup-compatibility/2006" xmlns:r="http://schemas.openxmlformats.org/officeDocument/2006/relationships" xmlns:w="http://schemas.openxmlformats.org/wordprocessingml/2006/main" xmlns:w14="http://schemas.microsoft.com/office/word/2010/wordml" xmlns:w15="http://schemas.microsoft.com/office/word/2012/wordml" mc:Ignorable="w14 w15">
   <w:docDefaults>
     <w:rPrDefault>
       <w:rPr>
@@ -34031,7 +33978,7 @@
     </w:rPrDefault>
     <w:pPrDefault/>
   </w:docDefaults>
-  <w:latentStyles w:defLockedState="0" w:defUIPriority="99" w:defSemiHidden="0" w:defUnhideWhenUsed="0" w:defQFormat="0" w:count="376">
+  <w:latentStyles w:defLockedState="0" w:defUIPriority="99" w:defSemiHidden="0" w:defUnhideWhenUsed="0" w:defQFormat="0" w:count="371">
     <w:lsdException w:name="Normal" w:uiPriority="0" w:qFormat="1"/>
     <w:lsdException w:name="heading 1" w:uiPriority="9" w:qFormat="1"/>
     <w:lsdException w:name="heading 2" w:semiHidden="1" w:uiPriority="9" w:unhideWhenUsed="1" w:qFormat="1"/>
@@ -34403,11 +34350,6 @@
     <w:lsdException w:name="List Table 5 Dark Accent 6" w:uiPriority="50"/>
     <w:lsdException w:name="List Table 6 Colorful Accent 6" w:uiPriority="51"/>
     <w:lsdException w:name="List Table 7 Colorful Accent 6" w:uiPriority="52"/>
-    <w:lsdException w:name="Mention" w:semiHidden="1" w:unhideWhenUsed="1"/>
-    <w:lsdException w:name="Smart Hyperlink" w:semiHidden="1" w:unhideWhenUsed="1"/>
-    <w:lsdException w:name="Hashtag" w:semiHidden="1" w:unhideWhenUsed="1"/>
-    <w:lsdException w:name="Unresolved Mention" w:semiHidden="1" w:unhideWhenUsed="1"/>
-    <w:lsdException w:name="Smart Link" w:semiHidden="1" w:unhideWhenUsed="1"/>
   </w:latentStyles>
   <w:style w:type="paragraph" w:default="1" w:styleId="Normal">
     <w:name w:val="Normal"/>
@@ -34586,7 +34528,7 @@
       <w:szCs w:val="32"/>
     </w:rPr>
   </w:style>
-  <w:style w:type="paragraph" w:styleId="TtuloTDC">
+  <w:style w:type="paragraph" w:styleId="TtulodeTDC">
     <w:name w:val="TOC Heading"/>
     <w:basedOn w:val="Ttulo1"/>
     <w:next w:val="Normal"/>
@@ -34911,7 +34853,7 @@
     <w:semiHidden/>
     <w:rsid w:val="00745FB7"/>
   </w:style>
-  <w:style w:type="character" w:styleId="Mencinsinresolver">
+  <w:style w:type="character" w:customStyle="1" w:styleId="UnresolvedMention">
     <w:name w:val="Unresolved Mention"/>
     <w:basedOn w:val="Fuentedeprrafopredeter"/>
     <w:uiPriority w:val="99"/>
@@ -35226,7 +35168,7 @@
 </file>
 
 <file path=customXml/itemProps1.xml><?xml version="1.0" encoding="utf-8"?>
-<ds:datastoreItem xmlns:ds="http://schemas.openxmlformats.org/officeDocument/2006/customXml" ds:itemID="{C8BBBD81-6B94-9148-8073-D6649AAE099A}">
+<ds:datastoreItem xmlns:ds="http://schemas.openxmlformats.org/officeDocument/2006/customXml" ds:itemID="{C7703EF9-BAEC-434A-9F4D-364F43D89F80}">
   <ds:schemaRefs>
     <ds:schemaRef ds:uri="http://schemas.openxmlformats.org/officeDocument/2006/bibliography"/>
   </ds:schemaRefs>

</xml_diff>

<commit_message>
Actualicé la carpeta con las modificaciones que se hicieron durante la implementación del proyecto. Principalmente dejar de usar los diccionarios, las alarmas, documentar por separado la arquitectura base
</commit_message>
<xml_diff>
--- a/CarpetaProyecto-LucasSaavedra.docx
+++ b/CarpetaProyecto-LucasSaavedra.docx
@@ -17044,8 +17044,6 @@
             <w:r>
               <w:t>El pedido se pasará a estado Planificado</w:t>
             </w:r>
-            <w:bookmarkStart w:id="18" w:name="_GoBack"/>
-            <w:bookmarkEnd w:id="18"/>
           </w:p>
         </w:tc>
       </w:tr>
@@ -18541,7 +18539,7 @@
       <w:pPr>
         <w:pStyle w:val="Ttulo3"/>
       </w:pPr>
-      <w:bookmarkStart w:id="19" w:name="_Toc79619691"/>
+      <w:bookmarkStart w:id="18" w:name="_Toc79619691"/>
       <w:r>
         <w:lastRenderedPageBreak/>
         <w:t>3.1.</w:t>
@@ -18555,7 +18553,7 @@
       <w:r>
         <w:t>Compras</w:t>
       </w:r>
-      <w:bookmarkEnd w:id="19"/>
+      <w:bookmarkEnd w:id="18"/>
     </w:p>
     <w:p>
       <w:r>
@@ -19905,7 +19903,7 @@
       <w:pPr>
         <w:pStyle w:val="Ttulo3"/>
       </w:pPr>
-      <w:bookmarkStart w:id="20" w:name="_Toc79619692"/>
+      <w:bookmarkStart w:id="19" w:name="_Toc79619692"/>
       <w:r>
         <w:lastRenderedPageBreak/>
         <w:t>3.1.</w:t>
@@ -19919,7 +19917,7 @@
       <w:r>
         <w:t>Stock</w:t>
       </w:r>
-      <w:bookmarkEnd w:id="20"/>
+      <w:bookmarkEnd w:id="19"/>
     </w:p>
     <w:p>
       <w:r>
@@ -20958,7 +20956,7 @@
       <w:pPr>
         <w:pStyle w:val="Ttulo2"/>
       </w:pPr>
-      <w:bookmarkStart w:id="21" w:name="_Toc79619693"/>
+      <w:bookmarkStart w:id="20" w:name="_Toc79619693"/>
       <w:r>
         <w:lastRenderedPageBreak/>
         <w:t>3.</w:t>
@@ -20975,7 +20973,7 @@
       <w:r>
         <w:t xml:space="preserve"> funcionales</w:t>
       </w:r>
-      <w:bookmarkEnd w:id="21"/>
+      <w:bookmarkEnd w:id="20"/>
     </w:p>
     <w:p>
       <w:r>
@@ -25698,7 +25696,7 @@
       <w:pPr>
         <w:pStyle w:val="Ttulo2"/>
       </w:pPr>
-      <w:bookmarkStart w:id="22" w:name="_Toc79619694"/>
+      <w:bookmarkStart w:id="21" w:name="_Toc79619694"/>
       <w:r>
         <w:lastRenderedPageBreak/>
         <w:t xml:space="preserve">3.3 Casos de uso </w:t>
@@ -25706,7 +25704,7 @@
       <w:r>
         <w:t>de arquitectura de base</w:t>
       </w:r>
-      <w:bookmarkEnd w:id="22"/>
+      <w:bookmarkEnd w:id="21"/>
     </w:p>
     <w:p>
       <w:r>
@@ -27883,12 +27881,12 @@
       <w:pPr>
         <w:pStyle w:val="Ttulo2"/>
       </w:pPr>
-      <w:bookmarkStart w:id="23" w:name="_Toc79619695"/>
+      <w:bookmarkStart w:id="22" w:name="_Toc79619695"/>
       <w:r>
         <w:lastRenderedPageBreak/>
         <w:t>3.4 Actores</w:t>
       </w:r>
-      <w:bookmarkEnd w:id="23"/>
+      <w:bookmarkEnd w:id="22"/>
     </w:p>
     <w:p>
       <w:r>
@@ -27948,22 +27946,22 @@
       <w:pPr>
         <w:pStyle w:val="Ttulo1"/>
       </w:pPr>
-      <w:bookmarkStart w:id="24" w:name="_Toc79619696"/>
+      <w:bookmarkStart w:id="23" w:name="_Toc79619696"/>
       <w:r>
         <w:lastRenderedPageBreak/>
         <w:t>4. Diagrama de clases</w:t>
       </w:r>
+      <w:bookmarkEnd w:id="23"/>
+    </w:p>
+    <w:p>
+      <w:pPr>
+        <w:pStyle w:val="Ttulo2"/>
+      </w:pPr>
+      <w:bookmarkStart w:id="24" w:name="_Toc79619697"/>
+      <w:r>
+        <w:t>4.1 Gestión de clientes</w:t>
+      </w:r>
       <w:bookmarkEnd w:id="24"/>
-    </w:p>
-    <w:p>
-      <w:pPr>
-        <w:pStyle w:val="Ttulo2"/>
-      </w:pPr>
-      <w:bookmarkStart w:id="25" w:name="_Toc79619697"/>
-      <w:r>
-        <w:t>4.1 Gestión de clientes</w:t>
-      </w:r>
-      <w:bookmarkEnd w:id="25"/>
     </w:p>
     <w:p>
       <w:r>
@@ -28019,11 +28017,11 @@
       <w:pPr>
         <w:pStyle w:val="Ttulo2"/>
       </w:pPr>
-      <w:bookmarkStart w:id="26" w:name="_Toc79619698"/>
+      <w:bookmarkStart w:id="25" w:name="_Toc79619698"/>
       <w:r>
         <w:t>4.2 Gestión de pedidos</w:t>
       </w:r>
-      <w:bookmarkEnd w:id="26"/>
+      <w:bookmarkEnd w:id="25"/>
     </w:p>
     <w:p>
       <w:r>
@@ -28079,12 +28077,12 @@
       <w:pPr>
         <w:pStyle w:val="Ttulo2"/>
       </w:pPr>
-      <w:bookmarkStart w:id="27" w:name="_Toc79619699"/>
+      <w:bookmarkStart w:id="26" w:name="_Toc79619699"/>
       <w:r>
         <w:lastRenderedPageBreak/>
         <w:t>4.3 Gestión de fabricación</w:t>
       </w:r>
-      <w:bookmarkEnd w:id="27"/>
+      <w:bookmarkEnd w:id="26"/>
     </w:p>
     <w:p>
       <w:r>
@@ -28140,11 +28138,11 @@
       <w:pPr>
         <w:pStyle w:val="Ttulo2"/>
       </w:pPr>
-      <w:bookmarkStart w:id="28" w:name="_Toc79619700"/>
+      <w:bookmarkStart w:id="27" w:name="_Toc79619700"/>
       <w:r>
         <w:t>4.4 Gestión de compras</w:t>
       </w:r>
-      <w:bookmarkEnd w:id="28"/>
+      <w:bookmarkEnd w:id="27"/>
     </w:p>
     <w:p>
       <w:r>
@@ -28200,7 +28198,7 @@
       <w:pPr>
         <w:pStyle w:val="Ttulo2"/>
       </w:pPr>
-      <w:bookmarkStart w:id="29" w:name="_Toc79619701"/>
+      <w:bookmarkStart w:id="28" w:name="_Toc79619701"/>
       <w:r>
         <w:lastRenderedPageBreak/>
         <w:t>4.5 Gesti</w:t>
@@ -28211,9 +28209,11 @@
       <w:r>
         <w:t>n de stock</w:t>
       </w:r>
+      <w:bookmarkEnd w:id="28"/>
+    </w:p>
+    <w:p>
+      <w:bookmarkStart w:id="29" w:name="_GoBack"/>
       <w:bookmarkEnd w:id="29"/>
-    </w:p>
-    <w:p>
       <w:r>
         <w:rPr>
           <w:noProof/>
@@ -28267,9 +28267,15 @@
       <w:pPr>
         <w:pStyle w:val="Ttulo2"/>
       </w:pPr>
-      <w:bookmarkStart w:id="30" w:name="_Toc79619702"/>
-      <w:r>
-        <w:t>4.6 Arquitectura Base</w:t>
+      <w:bookmarkStart w:id="30" w:name="_Toc79619703"/>
+      <w:r>
+        <w:t>4.6</w:t>
+      </w:r>
+      <w:r>
+        <w:t xml:space="preserve"> </w:t>
+      </w:r>
+      <w:r>
+        <w:t>BLL</w:t>
       </w:r>
       <w:bookmarkEnd w:id="30"/>
     </w:p>
@@ -28280,10 +28286,10 @@
           <w:lang w:eastAsia="es-AR"/>
         </w:rPr>
         <w:drawing>
-          <wp:inline distT="0" distB="0" distL="0" distR="0" wp14:anchorId="3A0A1A73" wp14:editId="7EE655AF">
-            <wp:extent cx="5080000" cy="3124200"/>
-            <wp:effectExtent l="0" t="0" r="0" b="0"/>
-            <wp:docPr id="13" name="Imagen 13" descr="Diagrama&#10;&#10;Descripción generada automáticamente"/>
+          <wp:inline distT="0" distB="0" distL="0" distR="0" wp14:anchorId="0A0EA3F1" wp14:editId="47B2399A">
+            <wp:extent cx="5400040" cy="3977212"/>
+            <wp:effectExtent l="0" t="0" r="0" b="4445"/>
+            <wp:docPr id="229" name="Imagen 229"/>
             <wp:cNvGraphicFramePr>
               <a:graphicFrameLocks xmlns:a="http://schemas.openxmlformats.org/drawingml/2006/main" noChangeAspect="1"/>
             </wp:cNvGraphicFramePr>
@@ -28291,8 +28297,10 @@
               <a:graphicData uri="http://schemas.openxmlformats.org/drawingml/2006/picture">
                 <pic:pic xmlns:pic="http://schemas.openxmlformats.org/drawingml/2006/picture">
                   <pic:nvPicPr>
-                    <pic:cNvPr id="13" name="Imagen 13" descr="Diagrama&#10;&#10;Descripción generada automáticamente"/>
-                    <pic:cNvPicPr/>
+                    <pic:cNvPr id="0" name="Picture 6"/>
+                    <pic:cNvPicPr>
+                      <a:picLocks noChangeAspect="1" noChangeArrowheads="1"/>
+                    </pic:cNvPicPr>
                   </pic:nvPicPr>
                   <pic:blipFill>
                     <a:blip r:embed="rId36">
@@ -28302,18 +28310,23 @@
                         </a:ext>
                       </a:extLst>
                     </a:blip>
+                    <a:srcRect/>
                     <a:stretch>
                       <a:fillRect/>
                     </a:stretch>
                   </pic:blipFill>
-                  <pic:spPr>
+                  <pic:spPr bwMode="auto">
                     <a:xfrm>
                       <a:off x="0" y="0"/>
-                      <a:ext cx="5080000" cy="3124200"/>
+                      <a:ext cx="5400040" cy="3977212"/>
                     </a:xfrm>
                     <a:prstGeom prst="rect">
                       <a:avLst/>
                     </a:prstGeom>
+                    <a:noFill/>
+                    <a:ln>
+                      <a:noFill/>
+                    </a:ln>
                   </pic:spPr>
                 </pic:pic>
               </a:graphicData>
@@ -28327,75 +28340,14 @@
       <w:pPr>
         <w:pStyle w:val="Ttulo2"/>
       </w:pPr>
-      <w:bookmarkStart w:id="31" w:name="_Toc79619703"/>
-      <w:r>
-        <w:lastRenderedPageBreak/>
-        <w:t xml:space="preserve">4.7 </w:t>
-      </w:r>
-      <w:r>
-        <w:t>BLL</w:t>
+      <w:bookmarkStart w:id="31" w:name="_Toc79619704"/>
+      <w:r>
+        <w:t>4.7</w:t>
+      </w:r>
+      <w:r>
+        <w:t xml:space="preserve"> DAL</w:t>
       </w:r>
       <w:bookmarkEnd w:id="31"/>
-    </w:p>
-    <w:p>
-      <w:r>
-        <w:rPr>
-          <w:noProof/>
-          <w:lang w:eastAsia="es-AR"/>
-        </w:rPr>
-        <w:drawing>
-          <wp:inline distT="0" distB="0" distL="0" distR="0" wp14:anchorId="487D99D9" wp14:editId="6537C422">
-            <wp:extent cx="4427679" cy="4037330"/>
-            <wp:effectExtent l="0" t="0" r="5080" b="1270"/>
-            <wp:docPr id="15" name="Imagen 15"/>
-            <wp:cNvGraphicFramePr>
-              <a:graphicFrameLocks xmlns:a="http://schemas.openxmlformats.org/drawingml/2006/main" noChangeAspect="1"/>
-            </wp:cNvGraphicFramePr>
-            <a:graphic xmlns:a="http://schemas.openxmlformats.org/drawingml/2006/main">
-              <a:graphicData uri="http://schemas.openxmlformats.org/drawingml/2006/picture">
-                <pic:pic xmlns:pic="http://schemas.openxmlformats.org/drawingml/2006/picture">
-                  <pic:nvPicPr>
-                    <pic:cNvPr id="15" name="Imagen 15"/>
-                    <pic:cNvPicPr/>
-                  </pic:nvPicPr>
-                  <pic:blipFill>
-                    <a:blip r:embed="rId37">
-                      <a:extLst>
-                        <a:ext uri="{28A0092B-C50C-407E-A947-70E740481C1C}">
-                          <a14:useLocalDpi xmlns:a14="http://schemas.microsoft.com/office/drawing/2010/main" val="0"/>
-                        </a:ext>
-                      </a:extLst>
-                    </a:blip>
-                    <a:stretch>
-                      <a:fillRect/>
-                    </a:stretch>
-                  </pic:blipFill>
-                  <pic:spPr>
-                    <a:xfrm>
-                      <a:off x="0" y="0"/>
-                      <a:ext cx="4427679" cy="4037330"/>
-                    </a:xfrm>
-                    <a:prstGeom prst="rect">
-                      <a:avLst/>
-                    </a:prstGeom>
-                  </pic:spPr>
-                </pic:pic>
-              </a:graphicData>
-            </a:graphic>
-          </wp:inline>
-        </w:drawing>
-      </w:r>
-    </w:p>
-    <w:p/>
-    <w:p>
-      <w:pPr>
-        <w:pStyle w:val="Ttulo2"/>
-      </w:pPr>
-      <w:bookmarkStart w:id="32" w:name="_Toc79619704"/>
-      <w:r>
-        <w:t>4.8 DAL</w:t>
-      </w:r>
-      <w:bookmarkEnd w:id="32"/>
     </w:p>
     <w:p>
       <w:r>
@@ -28419,7 +28371,7 @@
                     <pic:cNvPicPr/>
                   </pic:nvPicPr>
                   <pic:blipFill>
-                    <a:blip r:embed="rId38">
+                    <a:blip r:embed="rId37">
                       <a:extLst>
                         <a:ext uri="{28A0092B-C50C-407E-A947-70E740481C1C}">
                           <a14:useLocalDpi xmlns:a14="http://schemas.microsoft.com/office/drawing/2010/main" val="0"/>
@@ -28451,11 +28403,15 @@
       <w:pPr>
         <w:pStyle w:val="Ttulo2"/>
       </w:pPr>
-      <w:bookmarkStart w:id="33" w:name="_Toc79619705"/>
-      <w:r>
-        <w:t>4.9 Dominio</w:t>
-      </w:r>
-      <w:bookmarkEnd w:id="33"/>
+      <w:bookmarkStart w:id="32" w:name="_Toc79619705"/>
+      <w:r>
+        <w:lastRenderedPageBreak/>
+        <w:t>4.8</w:t>
+      </w:r>
+      <w:r>
+        <w:t xml:space="preserve"> Dominio</w:t>
+      </w:r>
+      <w:bookmarkEnd w:id="32"/>
     </w:p>
     <w:p>
       <w:r>
@@ -28464,10 +28420,10 @@
           <w:lang w:eastAsia="es-AR"/>
         </w:rPr>
         <w:drawing>
-          <wp:inline distT="0" distB="0" distL="0" distR="0" wp14:anchorId="1DA67B5C" wp14:editId="23ED3AC0">
-            <wp:extent cx="5400040" cy="4163060"/>
-            <wp:effectExtent l="0" t="0" r="0" b="2540"/>
-            <wp:docPr id="18" name="Imagen 18" descr="Diagrama&#10;&#10;Descripción generada automáticamente"/>
+          <wp:inline distT="0" distB="0" distL="0" distR="0" wp14:anchorId="083009AB" wp14:editId="2838C47F">
+            <wp:extent cx="5400040" cy="4121035"/>
+            <wp:effectExtent l="0" t="0" r="0" b="0"/>
+            <wp:docPr id="227" name="Imagen 227"/>
             <wp:cNvGraphicFramePr>
               <a:graphicFrameLocks xmlns:a="http://schemas.openxmlformats.org/drawingml/2006/main" noChangeAspect="1"/>
             </wp:cNvGraphicFramePr>
@@ -28475,8 +28431,89 @@
               <a:graphicData uri="http://schemas.openxmlformats.org/drawingml/2006/picture">
                 <pic:pic xmlns:pic="http://schemas.openxmlformats.org/drawingml/2006/picture">
                   <pic:nvPicPr>
-                    <pic:cNvPr id="18" name="Imagen 18" descr="Diagrama&#10;&#10;Descripción generada automáticamente"/>
-                    <pic:cNvPicPr/>
+                    <pic:cNvPr id="0" name="Picture 5"/>
+                    <pic:cNvPicPr>
+                      <a:picLocks noChangeAspect="1" noChangeArrowheads="1"/>
+                    </pic:cNvPicPr>
+                  </pic:nvPicPr>
+                  <pic:blipFill>
+                    <a:blip r:embed="rId38">
+                      <a:extLst>
+                        <a:ext uri="{28A0092B-C50C-407E-A947-70E740481C1C}">
+                          <a14:useLocalDpi xmlns:a14="http://schemas.microsoft.com/office/drawing/2010/main" val="0"/>
+                        </a:ext>
+                      </a:extLst>
+                    </a:blip>
+                    <a:srcRect/>
+                    <a:stretch>
+                      <a:fillRect/>
+                    </a:stretch>
+                  </pic:blipFill>
+                  <pic:spPr bwMode="auto">
+                    <a:xfrm>
+                      <a:off x="0" y="0"/>
+                      <a:ext cx="5400040" cy="4121035"/>
+                    </a:xfrm>
+                    <a:prstGeom prst="rect">
+                      <a:avLst/>
+                    </a:prstGeom>
+                    <a:noFill/>
+                    <a:ln>
+                      <a:noFill/>
+                    </a:ln>
+                  </pic:spPr>
+                </pic:pic>
+              </a:graphicData>
+            </a:graphic>
+          </wp:inline>
+        </w:drawing>
+      </w:r>
+    </w:p>
+    <w:p/>
+    <w:p>
+      <w:pPr>
+        <w:pStyle w:val="Ttulo2"/>
+      </w:pPr>
+      <w:r>
+        <w:t>4.9</w:t>
+      </w:r>
+      <w:r>
+        <w:t xml:space="preserve"> </w:t>
+      </w:r>
+      <w:r>
+        <w:t>Arquitectura base</w:t>
+      </w:r>
+    </w:p>
+    <w:p>
+      <w:pPr>
+        <w:pStyle w:val="Ttulo3"/>
+      </w:pPr>
+      <w:r>
+        <w:t>4.9.1 Dominio</w:t>
+      </w:r>
+    </w:p>
+    <w:p>
+      <w:r>
+        <w:rPr>
+          <w:noProof/>
+          <w:lang w:eastAsia="es-AR"/>
+        </w:rPr>
+        <w:drawing>
+          <wp:inline distT="0" distB="0" distL="0" distR="0" wp14:anchorId="4E6E7C23" wp14:editId="492F5246">
+            <wp:extent cx="4824442" cy="2751247"/>
+            <wp:effectExtent l="0" t="0" r="0" b="0"/>
+            <wp:docPr id="224" name="Imagen 224"/>
+            <wp:cNvGraphicFramePr>
+              <a:graphicFrameLocks xmlns:a="http://schemas.openxmlformats.org/drawingml/2006/main" noChangeAspect="1"/>
+            </wp:cNvGraphicFramePr>
+            <a:graphic xmlns:a="http://schemas.openxmlformats.org/drawingml/2006/main">
+              <a:graphicData uri="http://schemas.openxmlformats.org/drawingml/2006/picture">
+                <pic:pic xmlns:pic="http://schemas.openxmlformats.org/drawingml/2006/picture">
+                  <pic:nvPicPr>
+                    <pic:cNvPr id="0" name="Picture 2"/>
+                    <pic:cNvPicPr>
+                      <a:picLocks noChangeAspect="1" noChangeArrowheads="1"/>
+                    </pic:cNvPicPr>
                   </pic:nvPicPr>
                   <pic:blipFill>
                     <a:blip r:embed="rId39">
@@ -28486,18 +28523,23 @@
                         </a:ext>
                       </a:extLst>
                     </a:blip>
+                    <a:srcRect/>
                     <a:stretch>
                       <a:fillRect/>
                     </a:stretch>
                   </pic:blipFill>
-                  <pic:spPr>
+                  <pic:spPr bwMode="auto">
                     <a:xfrm>
                       <a:off x="0" y="0"/>
-                      <a:ext cx="5400040" cy="4163060"/>
+                      <a:ext cx="4857195" cy="2769925"/>
                     </a:xfrm>
                     <a:prstGeom prst="rect">
                       <a:avLst/>
                     </a:prstGeom>
+                    <a:noFill/>
+                    <a:ln>
+                      <a:noFill/>
+                    </a:ln>
                   </pic:spPr>
                 </pic:pic>
               </a:graphicData>
@@ -28508,6 +28550,72 @@
     </w:p>
     <w:p/>
     <w:p>
+      <w:pPr>
+        <w:pStyle w:val="Ttulo3"/>
+      </w:pPr>
+      <w:r>
+        <w:lastRenderedPageBreak/>
+        <w:t>4.9.2 BLL + DAL</w:t>
+      </w:r>
+    </w:p>
+    <w:p>
+      <w:pPr>
+        <w:jc w:val="center"/>
+      </w:pPr>
+      <w:r>
+        <w:rPr>
+          <w:noProof/>
+          <w:lang w:eastAsia="es-AR"/>
+        </w:rPr>
+        <w:drawing>
+          <wp:inline distT="0" distB="0" distL="0" distR="0" wp14:anchorId="3A4DDF83" wp14:editId="0481C01A">
+            <wp:extent cx="6032484" cy="2855396"/>
+            <wp:effectExtent l="0" t="0" r="6985" b="2540"/>
+            <wp:docPr id="226" name="Imagen 226"/>
+            <wp:cNvGraphicFramePr>
+              <a:graphicFrameLocks xmlns:a="http://schemas.openxmlformats.org/drawingml/2006/main" noChangeAspect="1"/>
+            </wp:cNvGraphicFramePr>
+            <a:graphic xmlns:a="http://schemas.openxmlformats.org/drawingml/2006/main">
+              <a:graphicData uri="http://schemas.openxmlformats.org/drawingml/2006/picture">
+                <pic:pic xmlns:pic="http://schemas.openxmlformats.org/drawingml/2006/picture">
+                  <pic:nvPicPr>
+                    <pic:cNvPr id="0" name="Picture 4"/>
+                    <pic:cNvPicPr>
+                      <a:picLocks noChangeAspect="1" noChangeArrowheads="1"/>
+                    </pic:cNvPicPr>
+                  </pic:nvPicPr>
+                  <pic:blipFill>
+                    <a:blip r:embed="rId40">
+                      <a:extLst>
+                        <a:ext uri="{28A0092B-C50C-407E-A947-70E740481C1C}">
+                          <a14:useLocalDpi xmlns:a14="http://schemas.microsoft.com/office/drawing/2010/main" val="0"/>
+                        </a:ext>
+                      </a:extLst>
+                    </a:blip>
+                    <a:srcRect/>
+                    <a:stretch>
+                      <a:fillRect/>
+                    </a:stretch>
+                  </pic:blipFill>
+                  <pic:spPr bwMode="auto">
+                    <a:xfrm>
+                      <a:off x="0" y="0"/>
+                      <a:ext cx="6054066" cy="2865612"/>
+                    </a:xfrm>
+                    <a:prstGeom prst="rect">
+                      <a:avLst/>
+                    </a:prstGeom>
+                    <a:noFill/>
+                    <a:ln>
+                      <a:noFill/>
+                    </a:ln>
+                  </pic:spPr>
+                </pic:pic>
+              </a:graphicData>
+            </a:graphic>
+          </wp:inline>
+        </w:drawing>
+      </w:r>
       <w:r>
         <w:br w:type="page"/>
       </w:r>
@@ -28516,22 +28624,22 @@
       <w:pPr>
         <w:pStyle w:val="Ttulo1"/>
       </w:pPr>
-      <w:bookmarkStart w:id="34" w:name="_Toc79619706"/>
+      <w:bookmarkStart w:id="33" w:name="_Toc79619706"/>
       <w:r>
         <w:lastRenderedPageBreak/>
         <w:t>5 Diagramas de secuencia</w:t>
       </w:r>
+      <w:bookmarkEnd w:id="33"/>
+    </w:p>
+    <w:p>
+      <w:pPr>
+        <w:pStyle w:val="Ttulo2"/>
+      </w:pPr>
+      <w:bookmarkStart w:id="34" w:name="_Toc79619707"/>
+      <w:r>
+        <w:t>5.1 Gestión de clientes</w:t>
+      </w:r>
       <w:bookmarkEnd w:id="34"/>
-    </w:p>
-    <w:p>
-      <w:pPr>
-        <w:pStyle w:val="Ttulo2"/>
-      </w:pPr>
-      <w:bookmarkStart w:id="35" w:name="_Toc79619707"/>
-      <w:r>
-        <w:t>5.1 Gestión de clientes</w:t>
-      </w:r>
-      <w:bookmarkEnd w:id="35"/>
     </w:p>
     <w:p>
       <w:r>
@@ -28562,7 +28670,7 @@
                     <pic:cNvPicPr/>
                   </pic:nvPicPr>
                   <pic:blipFill>
-                    <a:blip r:embed="rId40">
+                    <a:blip r:embed="rId41">
                       <a:extLst>
                         <a:ext uri="{28A0092B-C50C-407E-A947-70E740481C1C}">
                           <a14:useLocalDpi xmlns:a14="http://schemas.microsoft.com/office/drawing/2010/main" val="0"/>
@@ -28619,7 +28727,7 @@
                     <pic:cNvPicPr/>
                   </pic:nvPicPr>
                   <pic:blipFill>
-                    <a:blip r:embed="rId41">
+                    <a:blip r:embed="rId42">
                       <a:extLst>
                         <a:ext uri="{28A0092B-C50C-407E-A947-70E740481C1C}">
                           <a14:useLocalDpi xmlns:a14="http://schemas.microsoft.com/office/drawing/2010/main" val="0"/>
@@ -28683,7 +28791,7 @@
                     <pic:cNvPicPr/>
                   </pic:nvPicPr>
                   <pic:blipFill>
-                    <a:blip r:embed="rId42">
+                    <a:blip r:embed="rId43">
                       <a:extLst>
                         <a:ext uri="{28A0092B-C50C-407E-A947-70E740481C1C}">
                           <a14:useLocalDpi xmlns:a14="http://schemas.microsoft.com/office/drawing/2010/main" val="0"/>
@@ -28747,7 +28855,7 @@
                     <pic:cNvPicPr/>
                   </pic:nvPicPr>
                   <pic:blipFill>
-                    <a:blip r:embed="rId43">
+                    <a:blip r:embed="rId44">
                       <a:extLst>
                         <a:ext uri="{28A0092B-C50C-407E-A947-70E740481C1C}">
                           <a14:useLocalDpi xmlns:a14="http://schemas.microsoft.com/office/drawing/2010/main" val="0"/>
@@ -28779,12 +28887,12 @@
       <w:pPr>
         <w:pStyle w:val="Ttulo2"/>
       </w:pPr>
-      <w:bookmarkStart w:id="36" w:name="_Toc79619708"/>
+      <w:bookmarkStart w:id="35" w:name="_Toc79619708"/>
       <w:r>
         <w:lastRenderedPageBreak/>
         <w:t>5.2 Gestión de pedidos</w:t>
       </w:r>
-      <w:bookmarkEnd w:id="36"/>
+      <w:bookmarkEnd w:id="35"/>
     </w:p>
     <w:p>
       <w:pPr>
@@ -28851,7 +28959,7 @@
                     <pic:cNvPicPr/>
                   </pic:nvPicPr>
                   <pic:blipFill>
-                    <a:blip r:embed="rId44">
+                    <a:blip r:embed="rId45">
                       <a:extLst>
                         <a:ext uri="{28A0092B-C50C-407E-A947-70E740481C1C}">
                           <a14:useLocalDpi xmlns:a14="http://schemas.microsoft.com/office/drawing/2010/main" val="0"/>
@@ -28944,7 +29052,7 @@
                     <pic:cNvPicPr/>
                   </pic:nvPicPr>
                   <pic:blipFill>
-                    <a:blip r:embed="rId45">
+                    <a:blip r:embed="rId46">
                       <a:extLst>
                         <a:ext uri="{28A0092B-C50C-407E-A947-70E740481C1C}">
                           <a14:useLocalDpi xmlns:a14="http://schemas.microsoft.com/office/drawing/2010/main" val="0"/>
@@ -29038,7 +29146,7 @@
                     <pic:cNvPicPr/>
                   </pic:nvPicPr>
                   <pic:blipFill>
-                    <a:blip r:embed="rId46">
+                    <a:blip r:embed="rId47">
                       <a:extLst>
                         <a:ext uri="{28A0092B-C50C-407E-A947-70E740481C1C}">
                           <a14:useLocalDpi xmlns:a14="http://schemas.microsoft.com/office/drawing/2010/main" val="0"/>
@@ -29153,7 +29261,7 @@
                     <pic:cNvPicPr/>
                   </pic:nvPicPr>
                   <pic:blipFill>
-                    <a:blip r:embed="rId47">
+                    <a:blip r:embed="rId48">
                       <a:extLst>
                         <a:ext uri="{28A0092B-C50C-407E-A947-70E740481C1C}">
                           <a14:useLocalDpi xmlns:a14="http://schemas.microsoft.com/office/drawing/2010/main" val="0"/>
@@ -29247,7 +29355,7 @@
                     <pic:cNvPicPr/>
                   </pic:nvPicPr>
                   <pic:blipFill>
-                    <a:blip r:embed="rId48">
+                    <a:blip r:embed="rId49">
                       <a:extLst>
                         <a:ext uri="{28A0092B-C50C-407E-A947-70E740481C1C}">
                           <a14:useLocalDpi xmlns:a14="http://schemas.microsoft.com/office/drawing/2010/main" val="0"/>
@@ -29286,11 +29394,11 @@
       <w:pPr>
         <w:pStyle w:val="Ttulo2"/>
       </w:pPr>
-      <w:bookmarkStart w:id="37" w:name="_Toc79619709"/>
+      <w:bookmarkStart w:id="36" w:name="_Toc79619709"/>
       <w:r>
         <w:t>5.3 Gestión de fabricación</w:t>
       </w:r>
-      <w:bookmarkEnd w:id="37"/>
+      <w:bookmarkEnd w:id="36"/>
     </w:p>
     <w:p>
       <w:pPr>
@@ -29336,7 +29444,7 @@
                     <pic:cNvPicPr/>
                   </pic:nvPicPr>
                   <pic:blipFill>
-                    <a:blip r:embed="rId49">
+                    <a:blip r:embed="rId50">
                       <a:extLst>
                         <a:ext uri="{28A0092B-C50C-407E-A947-70E740481C1C}">
                           <a14:useLocalDpi xmlns:a14="http://schemas.microsoft.com/office/drawing/2010/main" val="0"/>
@@ -29430,7 +29538,7 @@
                     <pic:cNvPicPr/>
                   </pic:nvPicPr>
                   <pic:blipFill>
-                    <a:blip r:embed="rId50">
+                    <a:blip r:embed="rId51">
                       <a:extLst>
                         <a:ext uri="{28A0092B-C50C-407E-A947-70E740481C1C}">
                           <a14:useLocalDpi xmlns:a14="http://schemas.microsoft.com/office/drawing/2010/main" val="0"/>
@@ -29517,7 +29625,7 @@
                     <pic:cNvPicPr/>
                   </pic:nvPicPr>
                   <pic:blipFill>
-                    <a:blip r:embed="rId51">
+                    <a:blip r:embed="rId52">
                       <a:extLst>
                         <a:ext uri="{28A0092B-C50C-407E-A947-70E740481C1C}">
                           <a14:useLocalDpi xmlns:a14="http://schemas.microsoft.com/office/drawing/2010/main" val="0"/>
@@ -29610,7 +29718,7 @@
                     <pic:cNvPicPr/>
                   </pic:nvPicPr>
                   <pic:blipFill>
-                    <a:blip r:embed="rId52">
+                    <a:blip r:embed="rId53">
                       <a:extLst>
                         <a:ext uri="{28A0092B-C50C-407E-A947-70E740481C1C}">
                           <a14:useLocalDpi xmlns:a14="http://schemas.microsoft.com/office/drawing/2010/main" val="0"/>
@@ -29702,7 +29810,7 @@
                     <pic:cNvPicPr/>
                   </pic:nvPicPr>
                   <pic:blipFill>
-                    <a:blip r:embed="rId53">
+                    <a:blip r:embed="rId54">
                       <a:extLst>
                         <a:ext uri="{28A0092B-C50C-407E-A947-70E740481C1C}">
                           <a14:useLocalDpi xmlns:a14="http://schemas.microsoft.com/office/drawing/2010/main" val="0"/>
@@ -29791,7 +29899,7 @@
                     <pic:cNvPicPr/>
                   </pic:nvPicPr>
                   <pic:blipFill>
-                    <a:blip r:embed="rId54">
+                    <a:blip r:embed="rId55">
                       <a:extLst>
                         <a:ext uri="{28A0092B-C50C-407E-A947-70E740481C1C}">
                           <a14:useLocalDpi xmlns:a14="http://schemas.microsoft.com/office/drawing/2010/main" val="0"/>
@@ -29830,11 +29938,11 @@
       <w:pPr>
         <w:pStyle w:val="Ttulo2"/>
       </w:pPr>
-      <w:bookmarkStart w:id="38" w:name="_Toc79619710"/>
+      <w:bookmarkStart w:id="37" w:name="_Toc79619710"/>
       <w:r>
         <w:t>5.4 Gestión de compras</w:t>
       </w:r>
-      <w:bookmarkEnd w:id="38"/>
+      <w:bookmarkEnd w:id="37"/>
     </w:p>
     <w:p>
       <w:pPr>
@@ -29873,7 +29981,7 @@
                     <pic:cNvPicPr/>
                   </pic:nvPicPr>
                   <pic:blipFill>
-                    <a:blip r:embed="rId55">
+                    <a:blip r:embed="rId56">
                       <a:extLst>
                         <a:ext uri="{28A0092B-C50C-407E-A947-70E740481C1C}">
                           <a14:useLocalDpi xmlns:a14="http://schemas.microsoft.com/office/drawing/2010/main" val="0"/>
@@ -29960,7 +30068,7 @@
                     <pic:cNvPicPr/>
                   </pic:nvPicPr>
                   <pic:blipFill>
-                    <a:blip r:embed="rId56">
+                    <a:blip r:embed="rId57">
                       <a:extLst>
                         <a:ext uri="{28A0092B-C50C-407E-A947-70E740481C1C}">
                           <a14:useLocalDpi xmlns:a14="http://schemas.microsoft.com/office/drawing/2010/main" val="0"/>
@@ -30046,7 +30154,7 @@
                     <pic:cNvPicPr/>
                   </pic:nvPicPr>
                   <pic:blipFill>
-                    <a:blip r:embed="rId57">
+                    <a:blip r:embed="rId58">
                       <a:extLst>
                         <a:ext uri="{28A0092B-C50C-407E-A947-70E740481C1C}">
                           <a14:useLocalDpi xmlns:a14="http://schemas.microsoft.com/office/drawing/2010/main" val="0"/>
@@ -30154,7 +30262,7 @@
                     <pic:cNvPicPr/>
                   </pic:nvPicPr>
                   <pic:blipFill>
-                    <a:blip r:embed="rId58">
+                    <a:blip r:embed="rId59">
                       <a:extLst>
                         <a:ext uri="{28A0092B-C50C-407E-A947-70E740481C1C}">
                           <a14:useLocalDpi xmlns:a14="http://schemas.microsoft.com/office/drawing/2010/main" val="0"/>
@@ -30193,11 +30301,11 @@
       <w:pPr>
         <w:pStyle w:val="Ttulo2"/>
       </w:pPr>
-      <w:bookmarkStart w:id="39" w:name="_Toc79619711"/>
+      <w:bookmarkStart w:id="38" w:name="_Toc79619711"/>
       <w:r>
         <w:t>5.5 Gestión de stock</w:t>
       </w:r>
-      <w:bookmarkEnd w:id="39"/>
+      <w:bookmarkEnd w:id="38"/>
     </w:p>
     <w:p>
       <w:pPr>
@@ -30236,7 +30344,7 @@
                     <pic:cNvPicPr/>
                   </pic:nvPicPr>
                   <pic:blipFill>
-                    <a:blip r:embed="rId59">
+                    <a:blip r:embed="rId60">
                       <a:extLst>
                         <a:ext uri="{28A0092B-C50C-407E-A947-70E740481C1C}">
                           <a14:useLocalDpi xmlns:a14="http://schemas.microsoft.com/office/drawing/2010/main" val="0"/>
@@ -30308,7 +30416,7 @@
                     <pic:cNvPicPr/>
                   </pic:nvPicPr>
                   <pic:blipFill>
-                    <a:blip r:embed="rId60">
+                    <a:blip r:embed="rId61">
                       <a:extLst>
                         <a:ext uri="{28A0092B-C50C-407E-A947-70E740481C1C}">
                           <a14:useLocalDpi xmlns:a14="http://schemas.microsoft.com/office/drawing/2010/main" val="0"/>
@@ -30380,7 +30488,7 @@
                     <pic:cNvPicPr/>
                   </pic:nvPicPr>
                   <pic:blipFill>
-                    <a:blip r:embed="rId61">
+                    <a:blip r:embed="rId62">
                       <a:extLst>
                         <a:ext uri="{28A0092B-C50C-407E-A947-70E740481C1C}">
                           <a14:useLocalDpi xmlns:a14="http://schemas.microsoft.com/office/drawing/2010/main" val="0"/>
@@ -30426,12 +30534,12 @@
       <w:pPr>
         <w:pStyle w:val="Ttulo1"/>
       </w:pPr>
-      <w:bookmarkStart w:id="40" w:name="_Toc79619712"/>
+      <w:bookmarkStart w:id="39" w:name="_Toc79619712"/>
       <w:r>
         <w:lastRenderedPageBreak/>
         <w:t>6. Diagrama de componentes</w:t>
       </w:r>
-      <w:bookmarkEnd w:id="40"/>
+      <w:bookmarkEnd w:id="39"/>
     </w:p>
     <w:p>
       <w:r>
@@ -30455,7 +30563,7 @@
                     <pic:cNvPicPr/>
                   </pic:nvPicPr>
                   <pic:blipFill>
-                    <a:blip r:embed="rId62">
+                    <a:blip r:embed="rId63">
                       <a:extLst>
                         <a:ext uri="{28A0092B-C50C-407E-A947-70E740481C1C}">
                           <a14:useLocalDpi xmlns:a14="http://schemas.microsoft.com/office/drawing/2010/main" val="0"/>
@@ -30491,12 +30599,12 @@
       <w:pPr>
         <w:pStyle w:val="Ttulo1"/>
       </w:pPr>
-      <w:bookmarkStart w:id="41" w:name="_Toc79619713"/>
+      <w:bookmarkStart w:id="40" w:name="_Toc79619713"/>
       <w:r>
         <w:lastRenderedPageBreak/>
         <w:t>7. Diagrama Entidad-Relación</w:t>
       </w:r>
-      <w:bookmarkEnd w:id="41"/>
+      <w:bookmarkEnd w:id="40"/>
     </w:p>
     <w:p>
       <w:r>
@@ -30531,7 +30639,7 @@
                     <pic:cNvPicPr/>
                   </pic:nvPicPr>
                   <pic:blipFill>
-                    <a:blip r:embed="rId63" cstate="print">
+                    <a:blip r:embed="rId64" cstate="print">
                       <a:extLst>
                         <a:ext uri="{28A0092B-C50C-407E-A947-70E740481C1C}">
                           <a14:useLocalDpi xmlns:a14="http://schemas.microsoft.com/office/drawing/2010/main" val="0"/>
@@ -30563,12 +30671,12 @@
       <w:pPr>
         <w:pStyle w:val="Ttulo2"/>
       </w:pPr>
-      <w:bookmarkStart w:id="42" w:name="_Toc79619714"/>
+      <w:bookmarkStart w:id="41" w:name="_Toc79619714"/>
       <w:r>
         <w:lastRenderedPageBreak/>
         <w:t>7.1 Productos y plantilla</w:t>
       </w:r>
-      <w:bookmarkEnd w:id="42"/>
+      <w:bookmarkEnd w:id="41"/>
     </w:p>
     <w:p>
       <w:r>
@@ -30592,7 +30700,7 @@
                     <pic:cNvPicPr/>
                   </pic:nvPicPr>
                   <pic:blipFill>
-                    <a:blip r:embed="rId64">
+                    <a:blip r:embed="rId65">
                       <a:extLst>
                         <a:ext uri="{28A0092B-C50C-407E-A947-70E740481C1C}">
                           <a14:useLocalDpi xmlns:a14="http://schemas.microsoft.com/office/drawing/2010/main" val="0"/>
@@ -30624,12 +30732,12 @@
       <w:pPr>
         <w:pStyle w:val="Ttulo2"/>
       </w:pPr>
-      <w:bookmarkStart w:id="43" w:name="_Toc79619715"/>
+      <w:bookmarkStart w:id="42" w:name="_Toc79619715"/>
       <w:r>
         <w:lastRenderedPageBreak/>
         <w:t>7.2 Pedidos</w:t>
       </w:r>
-      <w:bookmarkEnd w:id="43"/>
+      <w:bookmarkEnd w:id="42"/>
     </w:p>
     <w:p>
       <w:r>
@@ -30653,7 +30761,7 @@
                     <pic:cNvPicPr/>
                   </pic:nvPicPr>
                   <pic:blipFill>
-                    <a:blip r:embed="rId65">
+                    <a:blip r:embed="rId66">
                       <a:extLst>
                         <a:ext uri="{28A0092B-C50C-407E-A947-70E740481C1C}">
                           <a14:useLocalDpi xmlns:a14="http://schemas.microsoft.com/office/drawing/2010/main" val="0"/>
@@ -30685,11 +30793,11 @@
       <w:pPr>
         <w:pStyle w:val="Ttulo2"/>
       </w:pPr>
-      <w:bookmarkStart w:id="44" w:name="_Toc79619716"/>
+      <w:bookmarkStart w:id="43" w:name="_Toc79619716"/>
       <w:r>
         <w:t>7.3 Fabricación</w:t>
       </w:r>
-      <w:bookmarkEnd w:id="44"/>
+      <w:bookmarkEnd w:id="43"/>
     </w:p>
     <w:p>
       <w:r>
@@ -30713,7 +30821,7 @@
                     <pic:cNvPicPr/>
                   </pic:nvPicPr>
                   <pic:blipFill>
-                    <a:blip r:embed="rId66">
+                    <a:blip r:embed="rId67">
                       <a:extLst>
                         <a:ext uri="{28A0092B-C50C-407E-A947-70E740481C1C}">
                           <a14:useLocalDpi xmlns:a14="http://schemas.microsoft.com/office/drawing/2010/main" val="0"/>
@@ -30745,12 +30853,12 @@
       <w:pPr>
         <w:pStyle w:val="Ttulo2"/>
       </w:pPr>
-      <w:bookmarkStart w:id="45" w:name="_Toc79619717"/>
+      <w:bookmarkStart w:id="44" w:name="_Toc79619717"/>
       <w:r>
         <w:lastRenderedPageBreak/>
         <w:t>7.4 Compras</w:t>
       </w:r>
-      <w:bookmarkEnd w:id="45"/>
+      <w:bookmarkEnd w:id="44"/>
     </w:p>
     <w:p>
       <w:r>
@@ -30774,7 +30882,7 @@
                     <pic:cNvPicPr/>
                   </pic:nvPicPr>
                   <pic:blipFill>
-                    <a:blip r:embed="rId67">
+                    <a:blip r:embed="rId68">
                       <a:extLst>
                         <a:ext uri="{28A0092B-C50C-407E-A947-70E740481C1C}">
                           <a14:useLocalDpi xmlns:a14="http://schemas.microsoft.com/office/drawing/2010/main" val="0"/>
@@ -30819,12 +30927,12 @@
       <w:pPr>
         <w:pStyle w:val="Ttulo1"/>
       </w:pPr>
-      <w:bookmarkStart w:id="46" w:name="_Toc79619718"/>
+      <w:bookmarkStart w:id="45" w:name="_Toc79619718"/>
       <w:r>
         <w:lastRenderedPageBreak/>
         <w:t>8. Diagrama de despliegue</w:t>
       </w:r>
-      <w:bookmarkEnd w:id="46"/>
+      <w:bookmarkEnd w:id="45"/>
     </w:p>
     <w:p/>
     <w:p>
@@ -30857,7 +30965,7 @@
                     <pic:cNvPicPr/>
                   </pic:nvPicPr>
                   <pic:blipFill>
-                    <a:blip r:embed="rId68">
+                    <a:blip r:embed="rId69">
                       <a:extLst>
                         <a:ext uri="{28A0092B-C50C-407E-A947-70E740481C1C}">
                           <a14:useLocalDpi xmlns:a14="http://schemas.microsoft.com/office/drawing/2010/main" val="0"/>
@@ -30891,7 +30999,7 @@
       <w:pPr>
         <w:pStyle w:val="Ttulo1"/>
       </w:pPr>
-      <w:bookmarkStart w:id="47" w:name="_Toc79619719"/>
+      <w:bookmarkStart w:id="46" w:name="_Toc79619719"/>
       <w:r>
         <w:lastRenderedPageBreak/>
         <w:t>9</w:t>
@@ -30899,23 +31007,23 @@
       <w:r>
         <w:t>. Interfaz de usuario</w:t>
       </w:r>
+      <w:bookmarkEnd w:id="46"/>
+    </w:p>
+    <w:p>
+      <w:pPr>
+        <w:pStyle w:val="Ttulo2"/>
+      </w:pPr>
+      <w:bookmarkStart w:id="47" w:name="_Toc79619720"/>
+      <w:r>
+        <w:t>9</w:t>
+      </w:r>
+      <w:r>
+        <w:t xml:space="preserve">.1 </w:t>
+      </w:r>
+      <w:r>
+        <w:t>Mapa de navegación</w:t>
+      </w:r>
       <w:bookmarkEnd w:id="47"/>
-    </w:p>
-    <w:p>
-      <w:pPr>
-        <w:pStyle w:val="Ttulo2"/>
-      </w:pPr>
-      <w:bookmarkStart w:id="48" w:name="_Toc79619720"/>
-      <w:r>
-        <w:t>9</w:t>
-      </w:r>
-      <w:r>
-        <w:t xml:space="preserve">.1 </w:t>
-      </w:r>
-      <w:r>
-        <w:t>Mapa de navegación</w:t>
-      </w:r>
-      <w:bookmarkEnd w:id="48"/>
     </w:p>
     <w:p>
       <w:pPr>
@@ -30959,7 +31067,7 @@
                     <pic:cNvPicPr/>
                   </pic:nvPicPr>
                   <pic:blipFill>
-                    <a:blip r:embed="rId69">
+                    <a:blip r:embed="rId70">
                       <a:extLst>
                         <a:ext uri="{28A0092B-C50C-407E-A947-70E740481C1C}">
                           <a14:useLocalDpi xmlns:a14="http://schemas.microsoft.com/office/drawing/2010/main" val="0"/>
@@ -31022,7 +31130,7 @@
                     <pic:cNvPicPr/>
                   </pic:nvPicPr>
                   <pic:blipFill>
-                    <a:blip r:embed="rId70">
+                    <a:blip r:embed="rId71">
                       <a:extLst>
                         <a:ext uri="{28A0092B-C50C-407E-A947-70E740481C1C}">
                           <a14:useLocalDpi xmlns:a14="http://schemas.microsoft.com/office/drawing/2010/main" val="0"/>
@@ -31095,7 +31203,7 @@
                     <pic:cNvPicPr/>
                   </pic:nvPicPr>
                   <pic:blipFill>
-                    <a:blip r:embed="rId71">
+                    <a:blip r:embed="rId72">
                       <a:extLst>
                         <a:ext uri="{28A0092B-C50C-407E-A947-70E740481C1C}">
                           <a14:useLocalDpi xmlns:a14="http://schemas.microsoft.com/office/drawing/2010/main" val="0"/>
@@ -31166,7 +31274,7 @@
                     <pic:cNvPicPr/>
                   </pic:nvPicPr>
                   <pic:blipFill>
-                    <a:blip r:embed="rId72">
+                    <a:blip r:embed="rId73">
                       <a:extLst>
                         <a:ext uri="{28A0092B-C50C-407E-A947-70E740481C1C}">
                           <a14:useLocalDpi xmlns:a14="http://schemas.microsoft.com/office/drawing/2010/main" val="0"/>
@@ -31229,7 +31337,7 @@
                     <pic:cNvPicPr/>
                   </pic:nvPicPr>
                   <pic:blipFill>
-                    <a:blip r:embed="rId73">
+                    <a:blip r:embed="rId74">
                       <a:extLst>
                         <a:ext uri="{28A0092B-C50C-407E-A947-70E740481C1C}">
                           <a14:useLocalDpi xmlns:a14="http://schemas.microsoft.com/office/drawing/2010/main" val="0"/>
@@ -31294,7 +31402,7 @@
                     <pic:cNvPicPr/>
                   </pic:nvPicPr>
                   <pic:blipFill>
-                    <a:blip r:embed="rId74">
+                    <a:blip r:embed="rId75">
                       <a:extLst>
                         <a:ext uri="{28A0092B-C50C-407E-A947-70E740481C1C}">
                           <a14:useLocalDpi xmlns:a14="http://schemas.microsoft.com/office/drawing/2010/main" val="0"/>
@@ -31326,7 +31434,7 @@
       <w:pPr>
         <w:pStyle w:val="Ttulo2"/>
       </w:pPr>
-      <w:bookmarkStart w:id="49" w:name="_Toc79619721"/>
+      <w:bookmarkStart w:id="48" w:name="_Toc79619721"/>
       <w:r>
         <w:lastRenderedPageBreak/>
         <w:t>9</w:t>
@@ -31337,7 +31445,7 @@
       <w:r>
         <w:t>Prototipos</w:t>
       </w:r>
-      <w:bookmarkEnd w:id="49"/>
+      <w:bookmarkEnd w:id="48"/>
     </w:p>
     <w:p>
       <w:r>
@@ -31375,7 +31483,7 @@
                     <pic:cNvPicPr/>
                   </pic:nvPicPr>
                   <pic:blipFill>
-                    <a:blip r:embed="rId75">
+                    <a:blip r:embed="rId76">
                       <a:extLst>
                         <a:ext uri="{28A0092B-C50C-407E-A947-70E740481C1C}">
                           <a14:useLocalDpi xmlns:a14="http://schemas.microsoft.com/office/drawing/2010/main" val="0"/>
@@ -31403,16 +31511,16 @@
       </w:r>
     </w:p>
     <w:p>
-      <w:bookmarkStart w:id="50" w:name="_T03.5_Modelo_de"/>
+      <w:bookmarkStart w:id="49" w:name="_T03.5_Modelo_de"/>
+      <w:bookmarkEnd w:id="49"/>
+    </w:p>
+    <w:p>
+      <w:bookmarkStart w:id="50" w:name="BKM_2114AB01_18A4_4541_B94F_24F3579CC398"/>
+      <w:bookmarkStart w:id="51" w:name="3_1_4_COMPRAS_END"/>
+      <w:bookmarkStart w:id="52" w:name="BKM_F82D03E0_9DF7_4070_B9D5_ACAE68F4088F"/>
       <w:bookmarkEnd w:id="50"/>
-    </w:p>
-    <w:p>
-      <w:bookmarkStart w:id="51" w:name="BKM_2114AB01_18A4_4541_B94F_24F3579CC398"/>
-      <w:bookmarkStart w:id="52" w:name="3_1_4_COMPRAS_END"/>
-      <w:bookmarkStart w:id="53" w:name="BKM_F82D03E0_9DF7_4070_B9D5_ACAE68F4088F"/>
       <w:bookmarkEnd w:id="51"/>
       <w:bookmarkEnd w:id="52"/>
-      <w:bookmarkEnd w:id="53"/>
       <w:r>
         <w:rPr>
           <w:b/>
@@ -31448,7 +31556,7 @@
                     <pic:cNvPicPr/>
                   </pic:nvPicPr>
                   <pic:blipFill>
-                    <a:blip r:embed="rId76">
+                    <a:blip r:embed="rId77">
                       <a:extLst>
                         <a:ext uri="{28A0092B-C50C-407E-A947-70E740481C1C}">
                           <a14:useLocalDpi xmlns:a14="http://schemas.microsoft.com/office/drawing/2010/main" val="0"/>
@@ -31486,8 +31594,8 @@
           <w:szCs w:val="32"/>
         </w:rPr>
       </w:pPr>
-      <w:bookmarkStart w:id="54" w:name="_T04.5_Modelo_de"/>
-      <w:bookmarkEnd w:id="54"/>
+      <w:bookmarkStart w:id="53" w:name="_T04.5_Modelo_de"/>
+      <w:bookmarkEnd w:id="53"/>
       <w:r>
         <w:br w:type="page"/>
       </w:r>
@@ -31496,12 +31604,12 @@
       <w:pPr>
         <w:pStyle w:val="Ttulo1"/>
       </w:pPr>
-      <w:bookmarkStart w:id="55" w:name="_Toc79619722"/>
+      <w:bookmarkStart w:id="54" w:name="_Toc79619722"/>
       <w:r>
         <w:lastRenderedPageBreak/>
         <w:t>10. Análisis de riesgos</w:t>
       </w:r>
-      <w:bookmarkEnd w:id="55"/>
+      <w:bookmarkEnd w:id="54"/>
     </w:p>
     <w:tbl>
       <w:tblPr>
@@ -31906,7 +32014,7 @@
     </w:tbl>
     <w:p/>
     <w:sectPr>
-      <w:headerReference w:type="default" r:id="rId77"/>
+      <w:headerReference w:type="default" r:id="rId78"/>
       <w:pgSz w:w="11906" w:h="16838"/>
       <w:pgMar w:top="1417" w:right="1701" w:bottom="1417" w:left="1701" w:header="708" w:footer="708" w:gutter="0"/>
       <w:cols w:space="708"/>
@@ -32501,7 +32609,7 @@
               <w:szCs w:val="16"/>
               <w:lang w:val="es-ES_tradnl"/>
             </w:rPr>
-            <w:t>44</w:t>
+            <w:t>59</w:t>
           </w:r>
           <w:r>
             <w:rPr>
@@ -32556,7 +32664,7 @@
               <w:szCs w:val="16"/>
               <w:lang w:val="es-ES_tradnl"/>
             </w:rPr>
-            <w:t>83</w:t>
+            <w:t>84</w:t>
           </w:r>
           <w:r>
             <w:rPr>
@@ -32602,7 +32710,7 @@
         <v:path o:extrusionok="f" gradientshapeok="t" o:connecttype="rect"/>
         <o:lock v:ext="edit" aspectratio="t"/>
       </v:shapetype>
-      <v:shape id="_x0000_i1027" type="#_x0000_t75" style="width:9pt;height:9pt;visibility:visible;mso-wrap-style:square" o:bullet="t">
+      <v:shape id="_x0000_i1031" type="#_x0000_t75" style="width:8.85pt;height:8.85pt;visibility:visible;mso-wrap-style:square" o:bullet="t">
         <v:imagedata r:id="rId1" o:title=""/>
       </v:shape>
     </w:pict>
@@ -35597,7 +35705,7 @@
 </file>
 
 <file path=customXml/itemProps1.xml><?xml version="1.0" encoding="utf-8"?>
-<ds:datastoreItem xmlns:ds="http://schemas.openxmlformats.org/officeDocument/2006/customXml" ds:itemID="{05E5A117-4A6F-45BD-938E-A2C7AB35279E}">
+<ds:datastoreItem xmlns:ds="http://schemas.openxmlformats.org/officeDocument/2006/customXml" ds:itemID="{A8F3102F-2D6A-476A-93FD-5116B103088A}">
   <ds:schemaRefs>
     <ds:schemaRef ds:uri="http://schemas.openxmlformats.org/officeDocument/2006/bibliography"/>
   </ds:schemaRefs>

</xml_diff>

<commit_message>
Validación de integridad de los datos de clientes y correcciones en el formulario de analizar pedidos
</commit_message>
<xml_diff>
--- a/CarpetaProyecto-LucasSaavedra.docx
+++ b/CarpetaProyecto-LucasSaavedra.docx
@@ -253,7 +253,9 @@
               <w:i w:val="0"/>
               <w:iCs w:val="0"/>
               <w:noProof/>
-              <w:lang w:eastAsia="es-ES_tradnl"/>
+              <w:sz w:val="22"/>
+              <w:szCs w:val="22"/>
+              <w:lang w:eastAsia="es-AR"/>
             </w:rPr>
           </w:pPr>
           <w:r>
@@ -273,7 +275,7 @@
             </w:rPr>
             <w:fldChar w:fldCharType="separate"/>
           </w:r>
-          <w:hyperlink w:anchor="_Toc79619673" w:history="1">
+          <w:hyperlink w:anchor="_Toc87796416" w:history="1">
             <w:r>
               <w:rPr>
                 <w:rStyle w:val="Hipervnculo"/>
@@ -300,7 +302,7 @@
                 <w:noProof/>
                 <w:webHidden/>
               </w:rPr>
-              <w:instrText xml:space="preserve"> PAGEREF _Toc79619673 \h </w:instrText>
+              <w:instrText xml:space="preserve"> PAGEREF _Toc87796416 \h </w:instrText>
             </w:r>
             <w:r>
               <w:rPr>
@@ -342,12 +344,10 @@
               <w:b w:val="0"/>
               <w:bCs w:val="0"/>
               <w:noProof/>
-              <w:sz w:val="24"/>
-              <w:szCs w:val="24"/>
-              <w:lang w:eastAsia="es-ES_tradnl"/>
+              <w:lang w:eastAsia="es-AR"/>
             </w:rPr>
           </w:pPr>
-          <w:hyperlink w:anchor="_Toc79619674" w:history="1">
+          <w:hyperlink w:anchor="_Toc87796417" w:history="1">
             <w:r>
               <w:rPr>
                 <w:rStyle w:val="Hipervnculo"/>
@@ -374,7 +374,7 @@
                 <w:noProof/>
                 <w:webHidden/>
               </w:rPr>
-              <w:instrText xml:space="preserve"> PAGEREF _Toc79619674 \h </w:instrText>
+              <w:instrText xml:space="preserve"> PAGEREF _Toc87796417 \h </w:instrText>
             </w:r>
             <w:r>
               <w:rPr>
@@ -416,12 +416,10 @@
               <w:b w:val="0"/>
               <w:bCs w:val="0"/>
               <w:noProof/>
-              <w:sz w:val="24"/>
-              <w:szCs w:val="24"/>
-              <w:lang w:eastAsia="es-ES_tradnl"/>
+              <w:lang w:eastAsia="es-AR"/>
             </w:rPr>
           </w:pPr>
-          <w:hyperlink w:anchor="_Toc79619675" w:history="1">
+          <w:hyperlink w:anchor="_Toc87796418" w:history="1">
             <w:r>
               <w:rPr>
                 <w:rStyle w:val="Hipervnculo"/>
@@ -448,7 +446,7 @@
                 <w:noProof/>
                 <w:webHidden/>
               </w:rPr>
-              <w:instrText xml:space="preserve"> PAGEREF _Toc79619675 \h </w:instrText>
+              <w:instrText xml:space="preserve"> PAGEREF _Toc87796418 \h </w:instrText>
             </w:r>
             <w:r>
               <w:rPr>
@@ -490,12 +488,10 @@
               <w:b w:val="0"/>
               <w:bCs w:val="0"/>
               <w:noProof/>
-              <w:sz w:val="24"/>
-              <w:szCs w:val="24"/>
-              <w:lang w:eastAsia="es-ES_tradnl"/>
+              <w:lang w:eastAsia="es-AR"/>
             </w:rPr>
           </w:pPr>
-          <w:hyperlink w:anchor="_Toc79619676" w:history="1">
+          <w:hyperlink w:anchor="_Toc87796419" w:history="1">
             <w:r>
               <w:rPr>
                 <w:rStyle w:val="Hipervnculo"/>
@@ -522,7 +518,7 @@
                 <w:noProof/>
                 <w:webHidden/>
               </w:rPr>
-              <w:instrText xml:space="preserve"> PAGEREF _Toc79619676 \h </w:instrText>
+              <w:instrText xml:space="preserve"> PAGEREF _Toc87796419 \h </w:instrText>
             </w:r>
             <w:r>
               <w:rPr>
@@ -564,12 +560,10 @@
               <w:b w:val="0"/>
               <w:bCs w:val="0"/>
               <w:noProof/>
-              <w:sz w:val="24"/>
-              <w:szCs w:val="24"/>
-              <w:lang w:eastAsia="es-ES_tradnl"/>
+              <w:lang w:eastAsia="es-AR"/>
             </w:rPr>
           </w:pPr>
-          <w:hyperlink w:anchor="_Toc79619677" w:history="1">
+          <w:hyperlink w:anchor="_Toc87796420" w:history="1">
             <w:r>
               <w:rPr>
                 <w:rStyle w:val="Hipervnculo"/>
@@ -596,7 +590,7 @@
                 <w:noProof/>
                 <w:webHidden/>
               </w:rPr>
-              <w:instrText xml:space="preserve"> PAGEREF _Toc79619677 \h </w:instrText>
+              <w:instrText xml:space="preserve"> PAGEREF _Toc87796420 \h </w:instrText>
             </w:r>
             <w:r>
               <w:rPr>
@@ -640,10 +634,12 @@
               <w:i w:val="0"/>
               <w:iCs w:val="0"/>
               <w:noProof/>
-              <w:lang w:eastAsia="es-ES_tradnl"/>
+              <w:sz w:val="22"/>
+              <w:szCs w:val="22"/>
+              <w:lang w:eastAsia="es-AR"/>
             </w:rPr>
           </w:pPr>
-          <w:hyperlink w:anchor="_Toc79619678" w:history="1">
+          <w:hyperlink w:anchor="_Toc87796421" w:history="1">
             <w:r>
               <w:rPr>
                 <w:rStyle w:val="Hipervnculo"/>
@@ -670,7 +666,7 @@
                 <w:noProof/>
                 <w:webHidden/>
               </w:rPr>
-              <w:instrText xml:space="preserve"> PAGEREF _Toc79619678 \h </w:instrText>
+              <w:instrText xml:space="preserve"> PAGEREF _Toc87796421 \h </w:instrText>
             </w:r>
             <w:r>
               <w:rPr>
@@ -712,12 +708,10 @@
               <w:b w:val="0"/>
               <w:bCs w:val="0"/>
               <w:noProof/>
-              <w:sz w:val="24"/>
-              <w:szCs w:val="24"/>
-              <w:lang w:eastAsia="es-ES_tradnl"/>
+              <w:lang w:eastAsia="es-AR"/>
             </w:rPr>
           </w:pPr>
-          <w:hyperlink w:anchor="_Toc79619679" w:history="1">
+          <w:hyperlink w:anchor="_Toc87796422" w:history="1">
             <w:r>
               <w:rPr>
                 <w:rStyle w:val="Hipervnculo"/>
@@ -744,7 +738,7 @@
                 <w:noProof/>
                 <w:webHidden/>
               </w:rPr>
-              <w:instrText xml:space="preserve"> PAGEREF _Toc79619679 \h </w:instrText>
+              <w:instrText xml:space="preserve"> PAGEREF _Toc87796422 \h </w:instrText>
             </w:r>
             <w:r>
               <w:rPr>
@@ -786,12 +780,10 @@
               <w:b w:val="0"/>
               <w:bCs w:val="0"/>
               <w:noProof/>
-              <w:sz w:val="24"/>
-              <w:szCs w:val="24"/>
-              <w:lang w:eastAsia="es-ES_tradnl"/>
+              <w:lang w:eastAsia="es-AR"/>
             </w:rPr>
           </w:pPr>
-          <w:hyperlink w:anchor="_Toc79619680" w:history="1">
+          <w:hyperlink w:anchor="_Toc87796423" w:history="1">
             <w:r>
               <w:rPr>
                 <w:rStyle w:val="Hipervnculo"/>
@@ -818,7 +810,7 @@
                 <w:noProof/>
                 <w:webHidden/>
               </w:rPr>
-              <w:instrText xml:space="preserve"> PAGEREF _Toc79619680 \h </w:instrText>
+              <w:instrText xml:space="preserve"> PAGEREF _Toc87796423 \h </w:instrText>
             </w:r>
             <w:r>
               <w:rPr>
@@ -862,10 +854,12 @@
               <w:i w:val="0"/>
               <w:iCs w:val="0"/>
               <w:noProof/>
-              <w:lang w:eastAsia="es-ES_tradnl"/>
+              <w:sz w:val="22"/>
+              <w:szCs w:val="22"/>
+              <w:lang w:eastAsia="es-AR"/>
             </w:rPr>
           </w:pPr>
-          <w:hyperlink w:anchor="_Toc79619681" w:history="1">
+          <w:hyperlink w:anchor="_Toc87796424" w:history="1">
             <w:r>
               <w:rPr>
                 <w:rStyle w:val="Hipervnculo"/>
@@ -892,7 +886,7 @@
                 <w:noProof/>
                 <w:webHidden/>
               </w:rPr>
-              <w:instrText xml:space="preserve"> PAGEREF _Toc79619681 \h </w:instrText>
+              <w:instrText xml:space="preserve"> PAGEREF _Toc87796424 \h </w:instrText>
             </w:r>
             <w:r>
               <w:rPr>
@@ -934,12 +928,10 @@
               <w:b w:val="0"/>
               <w:bCs w:val="0"/>
               <w:noProof/>
-              <w:sz w:val="24"/>
-              <w:szCs w:val="24"/>
-              <w:lang w:eastAsia="es-ES_tradnl"/>
+              <w:lang w:eastAsia="es-AR"/>
             </w:rPr>
           </w:pPr>
-          <w:hyperlink w:anchor="_Toc79619682" w:history="1">
+          <w:hyperlink w:anchor="_Toc87796425" w:history="1">
             <w:r>
               <w:rPr>
                 <w:rStyle w:val="Hipervnculo"/>
@@ -966,7 +958,7 @@
                 <w:noProof/>
                 <w:webHidden/>
               </w:rPr>
-              <w:instrText xml:space="preserve"> PAGEREF _Toc79619682 \h </w:instrText>
+              <w:instrText xml:space="preserve"> PAGEREF _Toc87796425 \h </w:instrText>
             </w:r>
             <w:r>
               <w:rPr>
@@ -1009,12 +1001,10 @@
               <w:b w:val="0"/>
               <w:bCs w:val="0"/>
               <w:noProof/>
-              <w:sz w:val="24"/>
-              <w:szCs w:val="24"/>
-              <w:lang w:eastAsia="es-ES_tradnl"/>
+              <w:lang w:eastAsia="es-AR"/>
             </w:rPr>
           </w:pPr>
-          <w:hyperlink w:anchor="_Toc79619683" w:history="1">
+          <w:hyperlink w:anchor="_Toc87796426" w:history="1">
             <w:r>
               <w:rPr>
                 <w:rStyle w:val="Hipervnculo"/>
@@ -1028,9 +1018,7 @@
                 <w:b w:val="0"/>
                 <w:bCs w:val="0"/>
                 <w:noProof/>
-                <w:sz w:val="24"/>
-                <w:szCs w:val="24"/>
-                <w:lang w:eastAsia="es-ES_tradnl"/>
+                <w:lang w:eastAsia="es-AR"/>
               </w:rPr>
               <w:tab/>
             </w:r>
@@ -1060,7 +1048,7 @@
                 <w:noProof/>
                 <w:webHidden/>
               </w:rPr>
-              <w:instrText xml:space="preserve"> PAGEREF _Toc79619683 \h </w:instrText>
+              <w:instrText xml:space="preserve"> PAGEREF _Toc87796426 \h </w:instrText>
             </w:r>
             <w:r>
               <w:rPr>
@@ -1102,12 +1090,10 @@
               <w:b w:val="0"/>
               <w:bCs w:val="0"/>
               <w:noProof/>
-              <w:sz w:val="24"/>
-              <w:szCs w:val="24"/>
-              <w:lang w:eastAsia="es-ES_tradnl"/>
+              <w:lang w:eastAsia="es-AR"/>
             </w:rPr>
           </w:pPr>
-          <w:hyperlink w:anchor="_Toc79619684" w:history="1">
+          <w:hyperlink w:anchor="_Toc87796427" w:history="1">
             <w:r>
               <w:rPr>
                 <w:rStyle w:val="Hipervnculo"/>
@@ -1134,7 +1120,7 @@
                 <w:noProof/>
                 <w:webHidden/>
               </w:rPr>
-              <w:instrText xml:space="preserve"> PAGEREF _Toc79619684 \h </w:instrText>
+              <w:instrText xml:space="preserve"> PAGEREF _Toc87796427 \h </w:instrText>
             </w:r>
             <w:r>
               <w:rPr>
@@ -1178,10 +1164,12 @@
               <w:i w:val="0"/>
               <w:iCs w:val="0"/>
               <w:noProof/>
-              <w:lang w:eastAsia="es-ES_tradnl"/>
+              <w:sz w:val="22"/>
+              <w:szCs w:val="22"/>
+              <w:lang w:eastAsia="es-AR"/>
             </w:rPr>
           </w:pPr>
-          <w:hyperlink w:anchor="_Toc79619685" w:history="1">
+          <w:hyperlink w:anchor="_Toc87796428" w:history="1">
             <w:r>
               <w:rPr>
                 <w:rStyle w:val="Hipervnculo"/>
@@ -1208,7 +1196,7 @@
                 <w:noProof/>
                 <w:webHidden/>
               </w:rPr>
-              <w:instrText xml:space="preserve"> PAGEREF _Toc79619685 \h </w:instrText>
+              <w:instrText xml:space="preserve"> PAGEREF _Toc87796428 \h </w:instrText>
             </w:r>
             <w:r>
               <w:rPr>
@@ -1252,10 +1240,12 @@
               <w:i w:val="0"/>
               <w:iCs w:val="0"/>
               <w:noProof/>
-              <w:lang w:eastAsia="es-ES_tradnl"/>
+              <w:sz w:val="22"/>
+              <w:szCs w:val="22"/>
+              <w:lang w:eastAsia="es-AR"/>
             </w:rPr>
           </w:pPr>
-          <w:hyperlink w:anchor="_Toc79619686" w:history="1">
+          <w:hyperlink w:anchor="_Toc87796429" w:history="1">
             <w:r>
               <w:rPr>
                 <w:rStyle w:val="Hipervnculo"/>
@@ -1282,7 +1272,7 @@
                 <w:noProof/>
                 <w:webHidden/>
               </w:rPr>
-              <w:instrText xml:space="preserve"> PAGEREF _Toc79619686 \h </w:instrText>
+              <w:instrText xml:space="preserve"> PAGEREF _Toc87796429 \h </w:instrText>
             </w:r>
             <w:r>
               <w:rPr>
@@ -1324,12 +1314,10 @@
               <w:b w:val="0"/>
               <w:bCs w:val="0"/>
               <w:noProof/>
-              <w:sz w:val="24"/>
-              <w:szCs w:val="24"/>
-              <w:lang w:eastAsia="es-ES_tradnl"/>
+              <w:lang w:eastAsia="es-AR"/>
             </w:rPr>
           </w:pPr>
-          <w:hyperlink w:anchor="_Toc79619687" w:history="1">
+          <w:hyperlink w:anchor="_Toc87796430" w:history="1">
             <w:r>
               <w:rPr>
                 <w:rStyle w:val="Hipervnculo"/>
@@ -1356,7 +1344,7 @@
                 <w:noProof/>
                 <w:webHidden/>
               </w:rPr>
-              <w:instrText xml:space="preserve"> PAGEREF _Toc79619687 \h </w:instrText>
+              <w:instrText xml:space="preserve"> PAGEREF _Toc87796430 \h </w:instrText>
             </w:r>
             <w:r>
               <w:rPr>
@@ -1396,12 +1384,12 @@
             <w:rPr>
               <w:rFonts w:eastAsiaTheme="minorEastAsia" w:cstheme="minorBidi"/>
               <w:noProof/>
-              <w:sz w:val="24"/>
-              <w:szCs w:val="24"/>
-              <w:lang w:eastAsia="es-ES_tradnl"/>
+              <w:sz w:val="22"/>
+              <w:szCs w:val="22"/>
+              <w:lang w:eastAsia="es-AR"/>
             </w:rPr>
           </w:pPr>
-          <w:hyperlink w:anchor="_Toc79619688" w:history="1">
+          <w:hyperlink w:anchor="_Toc87796431" w:history="1">
             <w:r>
               <w:rPr>
                 <w:rStyle w:val="Hipervnculo"/>
@@ -1428,7 +1416,7 @@
                 <w:noProof/>
                 <w:webHidden/>
               </w:rPr>
-              <w:instrText xml:space="preserve"> PAGEREF _Toc79619688 \h </w:instrText>
+              <w:instrText xml:space="preserve"> PAGEREF _Toc87796431 \h </w:instrText>
             </w:r>
             <w:r>
               <w:rPr>
@@ -1468,12 +1456,12 @@
             <w:rPr>
               <w:rFonts w:eastAsiaTheme="minorEastAsia" w:cstheme="minorBidi"/>
               <w:noProof/>
-              <w:sz w:val="24"/>
-              <w:szCs w:val="24"/>
-              <w:lang w:eastAsia="es-ES_tradnl"/>
+              <w:sz w:val="22"/>
+              <w:szCs w:val="22"/>
+              <w:lang w:eastAsia="es-AR"/>
             </w:rPr>
           </w:pPr>
-          <w:hyperlink w:anchor="_Toc79619689" w:history="1">
+          <w:hyperlink w:anchor="_Toc87796432" w:history="1">
             <w:r>
               <w:rPr>
                 <w:rStyle w:val="Hipervnculo"/>
@@ -1500,7 +1488,7 @@
                 <w:noProof/>
                 <w:webHidden/>
               </w:rPr>
-              <w:instrText xml:space="preserve"> PAGEREF _Toc79619689 \h </w:instrText>
+              <w:instrText xml:space="preserve"> PAGEREF _Toc87796432 \h </w:instrText>
             </w:r>
             <w:r>
               <w:rPr>
@@ -1540,12 +1528,12 @@
             <w:rPr>
               <w:rFonts w:eastAsiaTheme="minorEastAsia" w:cstheme="minorBidi"/>
               <w:noProof/>
-              <w:sz w:val="24"/>
-              <w:szCs w:val="24"/>
-              <w:lang w:eastAsia="es-ES_tradnl"/>
+              <w:sz w:val="22"/>
+              <w:szCs w:val="22"/>
+              <w:lang w:eastAsia="es-AR"/>
             </w:rPr>
           </w:pPr>
-          <w:hyperlink w:anchor="_Toc79619690" w:history="1">
+          <w:hyperlink w:anchor="_Toc87796433" w:history="1">
             <w:r>
               <w:rPr>
                 <w:rStyle w:val="Hipervnculo"/>
@@ -1572,7 +1560,7 @@
                 <w:noProof/>
                 <w:webHidden/>
               </w:rPr>
-              <w:instrText xml:space="preserve"> PAGEREF _Toc79619690 \h </w:instrText>
+              <w:instrText xml:space="preserve"> PAGEREF _Toc87796433 \h </w:instrText>
             </w:r>
             <w:r>
               <w:rPr>
@@ -1612,12 +1600,12 @@
             <w:rPr>
               <w:rFonts w:eastAsiaTheme="minorEastAsia" w:cstheme="minorBidi"/>
               <w:noProof/>
-              <w:sz w:val="24"/>
-              <w:szCs w:val="24"/>
-              <w:lang w:eastAsia="es-ES_tradnl"/>
+              <w:sz w:val="22"/>
+              <w:szCs w:val="22"/>
+              <w:lang w:eastAsia="es-AR"/>
             </w:rPr>
           </w:pPr>
-          <w:hyperlink w:anchor="_Toc79619691" w:history="1">
+          <w:hyperlink w:anchor="_Toc87796434" w:history="1">
             <w:r>
               <w:rPr>
                 <w:rStyle w:val="Hipervnculo"/>
@@ -1644,7 +1632,7 @@
                 <w:noProof/>
                 <w:webHidden/>
               </w:rPr>
-              <w:instrText xml:space="preserve"> PAGEREF _Toc79619691 \h </w:instrText>
+              <w:instrText xml:space="preserve"> PAGEREF _Toc87796434 \h </w:instrText>
             </w:r>
             <w:r>
               <w:rPr>
@@ -1684,12 +1672,12 @@
             <w:rPr>
               <w:rFonts w:eastAsiaTheme="minorEastAsia" w:cstheme="minorBidi"/>
               <w:noProof/>
-              <w:sz w:val="24"/>
-              <w:szCs w:val="24"/>
-              <w:lang w:eastAsia="es-ES_tradnl"/>
+              <w:sz w:val="22"/>
+              <w:szCs w:val="22"/>
+              <w:lang w:eastAsia="es-AR"/>
             </w:rPr>
           </w:pPr>
-          <w:hyperlink w:anchor="_Toc79619692" w:history="1">
+          <w:hyperlink w:anchor="_Toc87796435" w:history="1">
             <w:r>
               <w:rPr>
                 <w:rStyle w:val="Hipervnculo"/>
@@ -1716,7 +1704,7 @@
                 <w:noProof/>
                 <w:webHidden/>
               </w:rPr>
-              <w:instrText xml:space="preserve"> PAGEREF _Toc79619692 \h </w:instrText>
+              <w:instrText xml:space="preserve"> PAGEREF _Toc87796435 \h </w:instrText>
             </w:r>
             <w:r>
               <w:rPr>
@@ -1758,18 +1746,16 @@
               <w:b w:val="0"/>
               <w:bCs w:val="0"/>
               <w:noProof/>
-              <w:sz w:val="24"/>
-              <w:szCs w:val="24"/>
-              <w:lang w:eastAsia="es-ES_tradnl"/>
+              <w:lang w:eastAsia="es-AR"/>
             </w:rPr>
           </w:pPr>
-          <w:hyperlink w:anchor="_Toc79619693" w:history="1">
+          <w:hyperlink w:anchor="_Toc87796436" w:history="1">
             <w:r>
               <w:rPr>
                 <w:rStyle w:val="Hipervnculo"/>
                 <w:noProof/>
               </w:rPr>
-              <w:t>3.2 Casos de uso funcionales</w:t>
+              <w:t>3.2 Casos de uso no funcionales</w:t>
             </w:r>
             <w:r>
               <w:rPr>
@@ -1790,7 +1776,7 @@
                 <w:noProof/>
                 <w:webHidden/>
               </w:rPr>
-              <w:instrText xml:space="preserve"> PAGEREF _Toc79619693 \h </w:instrText>
+              <w:instrText xml:space="preserve"> PAGEREF _Toc87796436 \h </w:instrText>
             </w:r>
             <w:r>
               <w:rPr>
@@ -1832,12 +1818,10 @@
               <w:b w:val="0"/>
               <w:bCs w:val="0"/>
               <w:noProof/>
-              <w:sz w:val="24"/>
-              <w:szCs w:val="24"/>
-              <w:lang w:eastAsia="es-ES_tradnl"/>
+              <w:lang w:eastAsia="es-AR"/>
             </w:rPr>
           </w:pPr>
-          <w:hyperlink w:anchor="_Toc79619694" w:history="1">
+          <w:hyperlink w:anchor="_Toc87796437" w:history="1">
             <w:r>
               <w:rPr>
                 <w:rStyle w:val="Hipervnculo"/>
@@ -1864,7 +1848,7 @@
                 <w:noProof/>
                 <w:webHidden/>
               </w:rPr>
-              <w:instrText xml:space="preserve"> PAGEREF _Toc79619694 \h </w:instrText>
+              <w:instrText xml:space="preserve"> PAGEREF _Toc87796437 \h </w:instrText>
             </w:r>
             <w:r>
               <w:rPr>
@@ -1906,12 +1890,10 @@
               <w:b w:val="0"/>
               <w:bCs w:val="0"/>
               <w:noProof/>
-              <w:sz w:val="24"/>
-              <w:szCs w:val="24"/>
-              <w:lang w:eastAsia="es-ES_tradnl"/>
+              <w:lang w:eastAsia="es-AR"/>
             </w:rPr>
           </w:pPr>
-          <w:hyperlink w:anchor="_Toc79619695" w:history="1">
+          <w:hyperlink w:anchor="_Toc87796438" w:history="1">
             <w:r>
               <w:rPr>
                 <w:rStyle w:val="Hipervnculo"/>
@@ -1938,7 +1920,7 @@
                 <w:noProof/>
                 <w:webHidden/>
               </w:rPr>
-              <w:instrText xml:space="preserve"> PAGEREF _Toc79619695 \h </w:instrText>
+              <w:instrText xml:space="preserve"> PAGEREF _Toc87796438 \h </w:instrText>
             </w:r>
             <w:r>
               <w:rPr>
@@ -1982,10 +1964,12 @@
               <w:i w:val="0"/>
               <w:iCs w:val="0"/>
               <w:noProof/>
-              <w:lang w:eastAsia="es-ES_tradnl"/>
+              <w:sz w:val="22"/>
+              <w:szCs w:val="22"/>
+              <w:lang w:eastAsia="es-AR"/>
             </w:rPr>
           </w:pPr>
-          <w:hyperlink w:anchor="_Toc79619696" w:history="1">
+          <w:hyperlink w:anchor="_Toc87796439" w:history="1">
             <w:r>
               <w:rPr>
                 <w:rStyle w:val="Hipervnculo"/>
@@ -2012,7 +1996,7 @@
                 <w:noProof/>
                 <w:webHidden/>
               </w:rPr>
-              <w:instrText xml:space="preserve"> PAGEREF _Toc79619696 \h </w:instrText>
+              <w:instrText xml:space="preserve"> PAGEREF _Toc87796439 \h </w:instrText>
             </w:r>
             <w:r>
               <w:rPr>
@@ -2054,12 +2038,10 @@
               <w:b w:val="0"/>
               <w:bCs w:val="0"/>
               <w:noProof/>
-              <w:sz w:val="24"/>
-              <w:szCs w:val="24"/>
-              <w:lang w:eastAsia="es-ES_tradnl"/>
+              <w:lang w:eastAsia="es-AR"/>
             </w:rPr>
           </w:pPr>
-          <w:hyperlink w:anchor="_Toc79619697" w:history="1">
+          <w:hyperlink w:anchor="_Toc87796440" w:history="1">
             <w:r>
               <w:rPr>
                 <w:rStyle w:val="Hipervnculo"/>
@@ -2086,7 +2068,7 @@
                 <w:noProof/>
                 <w:webHidden/>
               </w:rPr>
-              <w:instrText xml:space="preserve"> PAGEREF _Toc79619697 \h </w:instrText>
+              <w:instrText xml:space="preserve"> PAGEREF _Toc87796440 \h </w:instrText>
             </w:r>
             <w:r>
               <w:rPr>
@@ -2128,12 +2110,10 @@
               <w:b w:val="0"/>
               <w:bCs w:val="0"/>
               <w:noProof/>
-              <w:sz w:val="24"/>
-              <w:szCs w:val="24"/>
-              <w:lang w:eastAsia="es-ES_tradnl"/>
+              <w:lang w:eastAsia="es-AR"/>
             </w:rPr>
           </w:pPr>
-          <w:hyperlink w:anchor="_Toc79619698" w:history="1">
+          <w:hyperlink w:anchor="_Toc87796441" w:history="1">
             <w:r>
               <w:rPr>
                 <w:rStyle w:val="Hipervnculo"/>
@@ -2160,7 +2140,7 @@
                 <w:noProof/>
                 <w:webHidden/>
               </w:rPr>
-              <w:instrText xml:space="preserve"> PAGEREF _Toc79619698 \h </w:instrText>
+              <w:instrText xml:space="preserve"> PAGEREF _Toc87796441 \h </w:instrText>
             </w:r>
             <w:r>
               <w:rPr>
@@ -2202,12 +2182,10 @@
               <w:b w:val="0"/>
               <w:bCs w:val="0"/>
               <w:noProof/>
-              <w:sz w:val="24"/>
-              <w:szCs w:val="24"/>
-              <w:lang w:eastAsia="es-ES_tradnl"/>
+              <w:lang w:eastAsia="es-AR"/>
             </w:rPr>
           </w:pPr>
-          <w:hyperlink w:anchor="_Toc79619699" w:history="1">
+          <w:hyperlink w:anchor="_Toc87796442" w:history="1">
             <w:r>
               <w:rPr>
                 <w:rStyle w:val="Hipervnculo"/>
@@ -2234,7 +2212,7 @@
                 <w:noProof/>
                 <w:webHidden/>
               </w:rPr>
-              <w:instrText xml:space="preserve"> PAGEREF _Toc79619699 \h </w:instrText>
+              <w:instrText xml:space="preserve"> PAGEREF _Toc87796442 \h </w:instrText>
             </w:r>
             <w:r>
               <w:rPr>
@@ -2276,12 +2254,10 @@
               <w:b w:val="0"/>
               <w:bCs w:val="0"/>
               <w:noProof/>
-              <w:sz w:val="24"/>
-              <w:szCs w:val="24"/>
-              <w:lang w:eastAsia="es-ES_tradnl"/>
+              <w:lang w:eastAsia="es-AR"/>
             </w:rPr>
           </w:pPr>
-          <w:hyperlink w:anchor="_Toc79619700" w:history="1">
+          <w:hyperlink w:anchor="_Toc87796443" w:history="1">
             <w:r>
               <w:rPr>
                 <w:rStyle w:val="Hipervnculo"/>
@@ -2308,7 +2284,7 @@
                 <w:noProof/>
                 <w:webHidden/>
               </w:rPr>
-              <w:instrText xml:space="preserve"> PAGEREF _Toc79619700 \h </w:instrText>
+              <w:instrText xml:space="preserve"> PAGEREF _Toc87796443 \h </w:instrText>
             </w:r>
             <w:r>
               <w:rPr>
@@ -2350,12 +2326,10 @@
               <w:b w:val="0"/>
               <w:bCs w:val="0"/>
               <w:noProof/>
-              <w:sz w:val="24"/>
-              <w:szCs w:val="24"/>
-              <w:lang w:eastAsia="es-ES_tradnl"/>
+              <w:lang w:eastAsia="es-AR"/>
             </w:rPr>
           </w:pPr>
-          <w:hyperlink w:anchor="_Toc79619701" w:history="1">
+          <w:hyperlink w:anchor="_Toc87796444" w:history="1">
             <w:r>
               <w:rPr>
                 <w:rStyle w:val="Hipervnculo"/>
@@ -2382,7 +2356,7 @@
                 <w:noProof/>
                 <w:webHidden/>
               </w:rPr>
-              <w:instrText xml:space="preserve"> PAGEREF _Toc79619701 \h </w:instrText>
+              <w:instrText xml:space="preserve"> PAGEREF _Toc87796444 \h </w:instrText>
             </w:r>
             <w:r>
               <w:rPr>
@@ -2424,18 +2398,16 @@
               <w:b w:val="0"/>
               <w:bCs w:val="0"/>
               <w:noProof/>
-              <w:sz w:val="24"/>
-              <w:szCs w:val="24"/>
-              <w:lang w:eastAsia="es-ES_tradnl"/>
+              <w:lang w:eastAsia="es-AR"/>
             </w:rPr>
           </w:pPr>
-          <w:hyperlink w:anchor="_Toc79619702" w:history="1">
+          <w:hyperlink w:anchor="_Toc87796445" w:history="1">
             <w:r>
               <w:rPr>
                 <w:rStyle w:val="Hipervnculo"/>
                 <w:noProof/>
               </w:rPr>
-              <w:t>4.6 Arquitectura Base</w:t>
+              <w:t>4.6 BLL</w:t>
             </w:r>
             <w:r>
               <w:rPr>
@@ -2456,7 +2428,7 @@
                 <w:noProof/>
                 <w:webHidden/>
               </w:rPr>
-              <w:instrText xml:space="preserve"> PAGEREF _Toc79619702 \h </w:instrText>
+              <w:instrText xml:space="preserve"> PAGEREF _Toc87796445 \h </w:instrText>
             </w:r>
             <w:r>
               <w:rPr>
@@ -2498,18 +2470,16 @@
               <w:b w:val="0"/>
               <w:bCs w:val="0"/>
               <w:noProof/>
-              <w:sz w:val="24"/>
-              <w:szCs w:val="24"/>
-              <w:lang w:eastAsia="es-ES_tradnl"/>
+              <w:lang w:eastAsia="es-AR"/>
             </w:rPr>
           </w:pPr>
-          <w:hyperlink w:anchor="_Toc79619703" w:history="1">
+          <w:hyperlink w:anchor="_Toc87796446" w:history="1">
             <w:r>
               <w:rPr>
                 <w:rStyle w:val="Hipervnculo"/>
                 <w:noProof/>
               </w:rPr>
-              <w:t>4.7 BLL</w:t>
+              <w:t>4.7 DAL</w:t>
             </w:r>
             <w:r>
               <w:rPr>
@@ -2530,7 +2500,7 @@
                 <w:noProof/>
                 <w:webHidden/>
               </w:rPr>
-              <w:instrText xml:space="preserve"> PAGEREF _Toc79619703 \h </w:instrText>
+              <w:instrText xml:space="preserve"> PAGEREF _Toc87796446 \h </w:instrText>
             </w:r>
             <w:r>
               <w:rPr>
@@ -2572,18 +2542,16 @@
               <w:b w:val="0"/>
               <w:bCs w:val="0"/>
               <w:noProof/>
-              <w:sz w:val="24"/>
-              <w:szCs w:val="24"/>
-              <w:lang w:eastAsia="es-ES_tradnl"/>
+              <w:lang w:eastAsia="es-AR"/>
             </w:rPr>
           </w:pPr>
-          <w:hyperlink w:anchor="_Toc79619704" w:history="1">
+          <w:hyperlink w:anchor="_Toc87796447" w:history="1">
             <w:r>
               <w:rPr>
                 <w:rStyle w:val="Hipervnculo"/>
                 <w:noProof/>
               </w:rPr>
-              <w:t>4.8 DAL</w:t>
+              <w:t>4.8 Dominio</w:t>
             </w:r>
             <w:r>
               <w:rPr>
@@ -2604,7 +2572,7 @@
                 <w:noProof/>
                 <w:webHidden/>
               </w:rPr>
-              <w:instrText xml:space="preserve"> PAGEREF _Toc79619704 \h </w:instrText>
+              <w:instrText xml:space="preserve"> PAGEREF _Toc87796447 \h </w:instrText>
             </w:r>
             <w:r>
               <w:rPr>
@@ -2624,7 +2592,7 @@
                 <w:noProof/>
                 <w:webHidden/>
               </w:rPr>
-              <w:t>60</w:t>
+              <w:t>61</w:t>
             </w:r>
             <w:r>
               <w:rPr>
@@ -2646,18 +2614,16 @@
               <w:b w:val="0"/>
               <w:bCs w:val="0"/>
               <w:noProof/>
-              <w:sz w:val="24"/>
-              <w:szCs w:val="24"/>
-              <w:lang w:eastAsia="es-ES_tradnl"/>
+              <w:lang w:eastAsia="es-AR"/>
             </w:rPr>
           </w:pPr>
-          <w:hyperlink w:anchor="_Toc79619705" w:history="1">
+          <w:hyperlink w:anchor="_Toc87796448" w:history="1">
             <w:r>
               <w:rPr>
                 <w:rStyle w:val="Hipervnculo"/>
                 <w:noProof/>
               </w:rPr>
-              <w:t>4.9 Dominio</w:t>
+              <w:t>4.9 Arquitectura base</w:t>
             </w:r>
             <w:r>
               <w:rPr>
@@ -2678,7 +2644,7 @@
                 <w:noProof/>
                 <w:webHidden/>
               </w:rPr>
-              <w:instrText xml:space="preserve"> PAGEREF _Toc79619705 \h </w:instrText>
+              <w:instrText xml:space="preserve"> PAGEREF _Toc87796448 \h </w:instrText>
             </w:r>
             <w:r>
               <w:rPr>
@@ -2699,6 +2665,150 @@
                 <w:webHidden/>
               </w:rPr>
               <w:t>61</w:t>
+            </w:r>
+            <w:r>
+              <w:rPr>
+                <w:noProof/>
+                <w:webHidden/>
+              </w:rPr>
+              <w:fldChar w:fldCharType="end"/>
+            </w:r>
+          </w:hyperlink>
+        </w:p>
+        <w:p>
+          <w:pPr>
+            <w:pStyle w:val="TDC3"/>
+            <w:tabs>
+              <w:tab w:val="right" w:leader="dot" w:pos="8494"/>
+            </w:tabs>
+            <w:rPr>
+              <w:rFonts w:eastAsiaTheme="minorEastAsia" w:cstheme="minorBidi"/>
+              <w:noProof/>
+              <w:sz w:val="22"/>
+              <w:szCs w:val="22"/>
+              <w:lang w:eastAsia="es-AR"/>
+            </w:rPr>
+          </w:pPr>
+          <w:hyperlink w:anchor="_Toc87796449" w:history="1">
+            <w:r>
+              <w:rPr>
+                <w:rStyle w:val="Hipervnculo"/>
+                <w:noProof/>
+              </w:rPr>
+              <w:t>4.9.1 Dominio</w:t>
+            </w:r>
+            <w:r>
+              <w:rPr>
+                <w:noProof/>
+                <w:webHidden/>
+              </w:rPr>
+              <w:tab/>
+            </w:r>
+            <w:r>
+              <w:rPr>
+                <w:noProof/>
+                <w:webHidden/>
+              </w:rPr>
+              <w:fldChar w:fldCharType="begin"/>
+            </w:r>
+            <w:r>
+              <w:rPr>
+                <w:noProof/>
+                <w:webHidden/>
+              </w:rPr>
+              <w:instrText xml:space="preserve"> PAGEREF _Toc87796449 \h </w:instrText>
+            </w:r>
+            <w:r>
+              <w:rPr>
+                <w:noProof/>
+                <w:webHidden/>
+              </w:rPr>
+            </w:r>
+            <w:r>
+              <w:rPr>
+                <w:noProof/>
+                <w:webHidden/>
+              </w:rPr>
+              <w:fldChar w:fldCharType="separate"/>
+            </w:r>
+            <w:r>
+              <w:rPr>
+                <w:noProof/>
+                <w:webHidden/>
+              </w:rPr>
+              <w:t>61</w:t>
+            </w:r>
+            <w:r>
+              <w:rPr>
+                <w:noProof/>
+                <w:webHidden/>
+              </w:rPr>
+              <w:fldChar w:fldCharType="end"/>
+            </w:r>
+          </w:hyperlink>
+        </w:p>
+        <w:p>
+          <w:pPr>
+            <w:pStyle w:val="TDC3"/>
+            <w:tabs>
+              <w:tab w:val="right" w:leader="dot" w:pos="8494"/>
+            </w:tabs>
+            <w:rPr>
+              <w:rFonts w:eastAsiaTheme="minorEastAsia" w:cstheme="minorBidi"/>
+              <w:noProof/>
+              <w:sz w:val="22"/>
+              <w:szCs w:val="22"/>
+              <w:lang w:eastAsia="es-AR"/>
+            </w:rPr>
+          </w:pPr>
+          <w:hyperlink w:anchor="_Toc87796450" w:history="1">
+            <w:r>
+              <w:rPr>
+                <w:rStyle w:val="Hipervnculo"/>
+                <w:noProof/>
+              </w:rPr>
+              <w:t>4.9.2 BLL + DAL</w:t>
+            </w:r>
+            <w:r>
+              <w:rPr>
+                <w:noProof/>
+                <w:webHidden/>
+              </w:rPr>
+              <w:tab/>
+            </w:r>
+            <w:r>
+              <w:rPr>
+                <w:noProof/>
+                <w:webHidden/>
+              </w:rPr>
+              <w:fldChar w:fldCharType="begin"/>
+            </w:r>
+            <w:r>
+              <w:rPr>
+                <w:noProof/>
+                <w:webHidden/>
+              </w:rPr>
+              <w:instrText xml:space="preserve"> PAGEREF _Toc87796450 \h </w:instrText>
+            </w:r>
+            <w:r>
+              <w:rPr>
+                <w:noProof/>
+                <w:webHidden/>
+              </w:rPr>
+            </w:r>
+            <w:r>
+              <w:rPr>
+                <w:noProof/>
+                <w:webHidden/>
+              </w:rPr>
+              <w:fldChar w:fldCharType="separate"/>
+            </w:r>
+            <w:r>
+              <w:rPr>
+                <w:noProof/>
+                <w:webHidden/>
+              </w:rPr>
+              <w:t>62</w:t>
             </w:r>
             <w:r>
               <w:rPr>
@@ -2722,10 +2832,12 @@
               <w:i w:val="0"/>
               <w:iCs w:val="0"/>
               <w:noProof/>
-              <w:lang w:eastAsia="es-ES_tradnl"/>
+              <w:sz w:val="22"/>
+              <w:szCs w:val="22"/>
+              <w:lang w:eastAsia="es-AR"/>
             </w:rPr>
           </w:pPr>
-          <w:hyperlink w:anchor="_Toc79619706" w:history="1">
+          <w:hyperlink w:anchor="_Toc87796451" w:history="1">
             <w:r>
               <w:rPr>
                 <w:rStyle w:val="Hipervnculo"/>
@@ -2752,7 +2864,7 @@
                 <w:noProof/>
                 <w:webHidden/>
               </w:rPr>
-              <w:instrText xml:space="preserve"> PAGEREF _Toc79619706 \h </w:instrText>
+              <w:instrText xml:space="preserve"> PAGEREF _Toc87796451 \h </w:instrText>
             </w:r>
             <w:r>
               <w:rPr>
@@ -2772,7 +2884,7 @@
                 <w:noProof/>
                 <w:webHidden/>
               </w:rPr>
-              <w:t>62</w:t>
+              <w:t>63</w:t>
             </w:r>
             <w:r>
               <w:rPr>
@@ -2794,12 +2906,10 @@
               <w:b w:val="0"/>
               <w:bCs w:val="0"/>
               <w:noProof/>
-              <w:sz w:val="24"/>
-              <w:szCs w:val="24"/>
-              <w:lang w:eastAsia="es-ES_tradnl"/>
+              <w:lang w:eastAsia="es-AR"/>
             </w:rPr>
           </w:pPr>
-          <w:hyperlink w:anchor="_Toc79619707" w:history="1">
+          <w:hyperlink w:anchor="_Toc87796452" w:history="1">
             <w:r>
               <w:rPr>
                 <w:rStyle w:val="Hipervnculo"/>
@@ -2826,7 +2936,7 @@
                 <w:noProof/>
                 <w:webHidden/>
               </w:rPr>
-              <w:instrText xml:space="preserve"> PAGEREF _Toc79619707 \h </w:instrText>
+              <w:instrText xml:space="preserve"> PAGEREF _Toc87796452 \h </w:instrText>
             </w:r>
             <w:r>
               <w:rPr>
@@ -2846,7 +2956,7 @@
                 <w:noProof/>
                 <w:webHidden/>
               </w:rPr>
-              <w:t>62</w:t>
+              <w:t>63</w:t>
             </w:r>
             <w:r>
               <w:rPr>
@@ -2868,12 +2978,10 @@
               <w:b w:val="0"/>
               <w:bCs w:val="0"/>
               <w:noProof/>
-              <w:sz w:val="24"/>
-              <w:szCs w:val="24"/>
-              <w:lang w:eastAsia="es-ES_tradnl"/>
+              <w:lang w:eastAsia="es-AR"/>
             </w:rPr>
           </w:pPr>
-          <w:hyperlink w:anchor="_Toc79619708" w:history="1">
+          <w:hyperlink w:anchor="_Toc87796453" w:history="1">
             <w:r>
               <w:rPr>
                 <w:rStyle w:val="Hipervnculo"/>
@@ -2900,7 +3008,7 @@
                 <w:noProof/>
                 <w:webHidden/>
               </w:rPr>
-              <w:instrText xml:space="preserve"> PAGEREF _Toc79619708 \h </w:instrText>
+              <w:instrText xml:space="preserve"> PAGEREF _Toc87796453 \h </w:instrText>
             </w:r>
             <w:r>
               <w:rPr>
@@ -2920,7 +3028,7 @@
                 <w:noProof/>
                 <w:webHidden/>
               </w:rPr>
-              <w:t>64</w:t>
+              <w:t>65</w:t>
             </w:r>
             <w:r>
               <w:rPr>
@@ -2942,12 +3050,10 @@
               <w:b w:val="0"/>
               <w:bCs w:val="0"/>
               <w:noProof/>
-              <w:sz w:val="24"/>
-              <w:szCs w:val="24"/>
-              <w:lang w:eastAsia="es-ES_tradnl"/>
+              <w:lang w:eastAsia="es-AR"/>
             </w:rPr>
           </w:pPr>
-          <w:hyperlink w:anchor="_Toc79619709" w:history="1">
+          <w:hyperlink w:anchor="_Toc87796454" w:history="1">
             <w:r>
               <w:rPr>
                 <w:rStyle w:val="Hipervnculo"/>
@@ -2974,7 +3080,7 @@
                 <w:noProof/>
                 <w:webHidden/>
               </w:rPr>
-              <w:instrText xml:space="preserve"> PAGEREF _Toc79619709 \h </w:instrText>
+              <w:instrText xml:space="preserve"> PAGEREF _Toc87796454 \h </w:instrText>
             </w:r>
             <w:r>
               <w:rPr>
@@ -2994,7 +3100,7 @@
                 <w:noProof/>
                 <w:webHidden/>
               </w:rPr>
-              <w:t>66</w:t>
+              <w:t>67</w:t>
             </w:r>
             <w:r>
               <w:rPr>
@@ -3016,12 +3122,10 @@
               <w:b w:val="0"/>
               <w:bCs w:val="0"/>
               <w:noProof/>
-              <w:sz w:val="24"/>
-              <w:szCs w:val="24"/>
-              <w:lang w:eastAsia="es-ES_tradnl"/>
+              <w:lang w:eastAsia="es-AR"/>
             </w:rPr>
           </w:pPr>
-          <w:hyperlink w:anchor="_Toc79619710" w:history="1">
+          <w:hyperlink w:anchor="_Toc87796455" w:history="1">
             <w:r>
               <w:rPr>
                 <w:rStyle w:val="Hipervnculo"/>
@@ -3048,7 +3152,7 @@
                 <w:noProof/>
                 <w:webHidden/>
               </w:rPr>
-              <w:instrText xml:space="preserve"> PAGEREF _Toc79619710 \h </w:instrText>
+              <w:instrText xml:space="preserve"> PAGEREF _Toc87796455 \h </w:instrText>
             </w:r>
             <w:r>
               <w:rPr>
@@ -3068,7 +3172,7 @@
                 <w:noProof/>
                 <w:webHidden/>
               </w:rPr>
-              <w:t>70</w:t>
+              <w:t>71</w:t>
             </w:r>
             <w:r>
               <w:rPr>
@@ -3090,12 +3194,10 @@
               <w:b w:val="0"/>
               <w:bCs w:val="0"/>
               <w:noProof/>
-              <w:sz w:val="24"/>
-              <w:szCs w:val="24"/>
-              <w:lang w:eastAsia="es-ES_tradnl"/>
+              <w:lang w:eastAsia="es-AR"/>
             </w:rPr>
           </w:pPr>
-          <w:hyperlink w:anchor="_Toc79619711" w:history="1">
+          <w:hyperlink w:anchor="_Toc87796456" w:history="1">
             <w:r>
               <w:rPr>
                 <w:rStyle w:val="Hipervnculo"/>
@@ -3122,7 +3224,7 @@
                 <w:noProof/>
                 <w:webHidden/>
               </w:rPr>
-              <w:instrText xml:space="preserve"> PAGEREF _Toc79619711 \h </w:instrText>
+              <w:instrText xml:space="preserve"> PAGEREF _Toc87796456 \h </w:instrText>
             </w:r>
             <w:r>
               <w:rPr>
@@ -3142,7 +3244,7 @@
                 <w:noProof/>
                 <w:webHidden/>
               </w:rPr>
-              <w:t>72</w:t>
+              <w:t>73</w:t>
             </w:r>
             <w:r>
               <w:rPr>
@@ -3166,10 +3268,12 @@
               <w:i w:val="0"/>
               <w:iCs w:val="0"/>
               <w:noProof/>
-              <w:lang w:eastAsia="es-ES_tradnl"/>
+              <w:sz w:val="22"/>
+              <w:szCs w:val="22"/>
+              <w:lang w:eastAsia="es-AR"/>
             </w:rPr>
           </w:pPr>
-          <w:hyperlink w:anchor="_Toc79619712" w:history="1">
+          <w:hyperlink w:anchor="_Toc87796457" w:history="1">
             <w:r>
               <w:rPr>
                 <w:rStyle w:val="Hipervnculo"/>
@@ -3196,7 +3300,7 @@
                 <w:noProof/>
                 <w:webHidden/>
               </w:rPr>
-              <w:instrText xml:space="preserve"> PAGEREF _Toc79619712 \h </w:instrText>
+              <w:instrText xml:space="preserve"> PAGEREF _Toc87796457 \h </w:instrText>
             </w:r>
             <w:r>
               <w:rPr>
@@ -3216,7 +3320,7 @@
                 <w:noProof/>
                 <w:webHidden/>
               </w:rPr>
-              <w:t>74</w:t>
+              <w:t>75</w:t>
             </w:r>
             <w:r>
               <w:rPr>
@@ -3240,16 +3344,32 @@
               <w:i w:val="0"/>
               <w:iCs w:val="0"/>
               <w:noProof/>
-              <w:lang w:eastAsia="es-ES_tradnl"/>
+              <w:sz w:val="22"/>
+              <w:szCs w:val="22"/>
+              <w:lang w:eastAsia="es-AR"/>
             </w:rPr>
           </w:pPr>
-          <w:hyperlink w:anchor="_Toc79619713" w:history="1">
+          <w:hyperlink w:anchor="_Toc87796458" w:history="1">
             <w:r>
               <w:rPr>
                 <w:rStyle w:val="Hipervnculo"/>
                 <w:noProof/>
               </w:rPr>
-              <w:t>7. Diagrama Entidad-Relación</w:t>
+              <w:t>7. Diagrama Entidad-R</w:t>
+            </w:r>
+            <w:r>
+              <w:rPr>
+                <w:rStyle w:val="Hipervnculo"/>
+                <w:noProof/>
+              </w:rPr>
+              <w:t>e</w:t>
+            </w:r>
+            <w:r>
+              <w:rPr>
+                <w:rStyle w:val="Hipervnculo"/>
+                <w:noProof/>
+              </w:rPr>
+              <w:t>lación</w:t>
             </w:r>
             <w:r>
               <w:rPr>
@@ -3270,7 +3390,7 @@
                 <w:noProof/>
                 <w:webHidden/>
               </w:rPr>
-              <w:instrText xml:space="preserve"> PAGEREF _Toc79619713 \h </w:instrText>
+              <w:instrText xml:space="preserve"> PAGEREF _Toc87796458 \h </w:instrText>
             </w:r>
             <w:r>
               <w:rPr>
@@ -3290,7 +3410,7 @@
                 <w:noProof/>
                 <w:webHidden/>
               </w:rPr>
-              <w:t>75</w:t>
+              <w:t>76</w:t>
             </w:r>
             <w:r>
               <w:rPr>
@@ -3312,12 +3432,10 @@
               <w:b w:val="0"/>
               <w:bCs w:val="0"/>
               <w:noProof/>
-              <w:sz w:val="24"/>
-              <w:szCs w:val="24"/>
-              <w:lang w:eastAsia="es-ES_tradnl"/>
+              <w:lang w:eastAsia="es-AR"/>
             </w:rPr>
           </w:pPr>
-          <w:hyperlink w:anchor="_Toc79619714" w:history="1">
+          <w:hyperlink w:anchor="_Toc87796459" w:history="1">
             <w:r>
               <w:rPr>
                 <w:rStyle w:val="Hipervnculo"/>
@@ -3344,7 +3462,7 @@
                 <w:noProof/>
                 <w:webHidden/>
               </w:rPr>
-              <w:instrText xml:space="preserve"> PAGEREF _Toc79619714 \h </w:instrText>
+              <w:instrText xml:space="preserve"> PAGEREF _Toc87796459 \h </w:instrText>
             </w:r>
             <w:r>
               <w:rPr>
@@ -3364,7 +3482,7 @@
                 <w:noProof/>
                 <w:webHidden/>
               </w:rPr>
-              <w:t>76</w:t>
+              <w:t>77</w:t>
             </w:r>
             <w:r>
               <w:rPr>
@@ -3386,12 +3504,10 @@
               <w:b w:val="0"/>
               <w:bCs w:val="0"/>
               <w:noProof/>
-              <w:sz w:val="24"/>
-              <w:szCs w:val="24"/>
-              <w:lang w:eastAsia="es-ES_tradnl"/>
+              <w:lang w:eastAsia="es-AR"/>
             </w:rPr>
           </w:pPr>
-          <w:hyperlink w:anchor="_Toc79619715" w:history="1">
+          <w:hyperlink w:anchor="_Toc87796460" w:history="1">
             <w:r>
               <w:rPr>
                 <w:rStyle w:val="Hipervnculo"/>
@@ -3418,7 +3534,7 @@
                 <w:noProof/>
                 <w:webHidden/>
               </w:rPr>
-              <w:instrText xml:space="preserve"> PAGEREF _Toc79619715 \h </w:instrText>
+              <w:instrText xml:space="preserve"> PAGEREF _Toc87796460 \h </w:instrText>
             </w:r>
             <w:r>
               <w:rPr>
@@ -3438,7 +3554,7 @@
                 <w:noProof/>
                 <w:webHidden/>
               </w:rPr>
-              <w:t>77</w:t>
+              <w:t>78</w:t>
             </w:r>
             <w:r>
               <w:rPr>
@@ -3460,12 +3576,10 @@
               <w:b w:val="0"/>
               <w:bCs w:val="0"/>
               <w:noProof/>
-              <w:sz w:val="24"/>
-              <w:szCs w:val="24"/>
-              <w:lang w:eastAsia="es-ES_tradnl"/>
+              <w:lang w:eastAsia="es-AR"/>
             </w:rPr>
           </w:pPr>
-          <w:hyperlink w:anchor="_Toc79619716" w:history="1">
+          <w:hyperlink w:anchor="_Toc87796461" w:history="1">
             <w:r>
               <w:rPr>
                 <w:rStyle w:val="Hipervnculo"/>
@@ -3492,7 +3606,7 @@
                 <w:noProof/>
                 <w:webHidden/>
               </w:rPr>
-              <w:instrText xml:space="preserve"> PAGEREF _Toc79619716 \h </w:instrText>
+              <w:instrText xml:space="preserve"> PAGEREF _Toc87796461 \h </w:instrText>
             </w:r>
             <w:r>
               <w:rPr>
@@ -3512,7 +3626,7 @@
                 <w:noProof/>
                 <w:webHidden/>
               </w:rPr>
-              <w:t>77</w:t>
+              <w:t>78</w:t>
             </w:r>
             <w:r>
               <w:rPr>
@@ -3534,12 +3648,10 @@
               <w:b w:val="0"/>
               <w:bCs w:val="0"/>
               <w:noProof/>
-              <w:sz w:val="24"/>
-              <w:szCs w:val="24"/>
-              <w:lang w:eastAsia="es-ES_tradnl"/>
+              <w:lang w:eastAsia="es-AR"/>
             </w:rPr>
           </w:pPr>
-          <w:hyperlink w:anchor="_Toc79619717" w:history="1">
+          <w:hyperlink w:anchor="_Toc87796462" w:history="1">
             <w:r>
               <w:rPr>
                 <w:rStyle w:val="Hipervnculo"/>
@@ -3566,7 +3678,7 @@
                 <w:noProof/>
                 <w:webHidden/>
               </w:rPr>
-              <w:instrText xml:space="preserve"> PAGEREF _Toc79619717 \h </w:instrText>
+              <w:instrText xml:space="preserve"> PAGEREF _Toc87796462 \h </w:instrText>
             </w:r>
             <w:r>
               <w:rPr>
@@ -3586,7 +3698,7 @@
                 <w:noProof/>
                 <w:webHidden/>
               </w:rPr>
-              <w:t>78</w:t>
+              <w:t>79</w:t>
             </w:r>
             <w:r>
               <w:rPr>
@@ -3610,10 +3722,12 @@
               <w:i w:val="0"/>
               <w:iCs w:val="0"/>
               <w:noProof/>
-              <w:lang w:eastAsia="es-ES_tradnl"/>
+              <w:sz w:val="22"/>
+              <w:szCs w:val="22"/>
+              <w:lang w:eastAsia="es-AR"/>
             </w:rPr>
           </w:pPr>
-          <w:hyperlink w:anchor="_Toc79619718" w:history="1">
+          <w:hyperlink w:anchor="_Toc87796463" w:history="1">
             <w:r>
               <w:rPr>
                 <w:rStyle w:val="Hipervnculo"/>
@@ -3640,7 +3754,7 @@
                 <w:noProof/>
                 <w:webHidden/>
               </w:rPr>
-              <w:instrText xml:space="preserve"> PAGEREF _Toc79619718 \h </w:instrText>
+              <w:instrText xml:space="preserve"> PAGEREF _Toc87796463 \h </w:instrText>
             </w:r>
             <w:r>
               <w:rPr>
@@ -3660,7 +3774,7 @@
                 <w:noProof/>
                 <w:webHidden/>
               </w:rPr>
-              <w:t>79</w:t>
+              <w:t>80</w:t>
             </w:r>
             <w:r>
               <w:rPr>
@@ -3684,10 +3798,12 @@
               <w:i w:val="0"/>
               <w:iCs w:val="0"/>
               <w:noProof/>
-              <w:lang w:eastAsia="es-ES_tradnl"/>
+              <w:sz w:val="22"/>
+              <w:szCs w:val="22"/>
+              <w:lang w:eastAsia="es-AR"/>
             </w:rPr>
           </w:pPr>
-          <w:hyperlink w:anchor="_Toc79619719" w:history="1">
+          <w:hyperlink w:anchor="_Toc87796464" w:history="1">
             <w:r>
               <w:rPr>
                 <w:rStyle w:val="Hipervnculo"/>
@@ -3714,7 +3830,7 @@
                 <w:noProof/>
                 <w:webHidden/>
               </w:rPr>
-              <w:instrText xml:space="preserve"> PAGEREF _Toc79619719 \h </w:instrText>
+              <w:instrText xml:space="preserve"> PAGEREF _Toc87796464 \h </w:instrText>
             </w:r>
             <w:r>
               <w:rPr>
@@ -3734,7 +3850,7 @@
                 <w:noProof/>
                 <w:webHidden/>
               </w:rPr>
-              <w:t>80</w:t>
+              <w:t>81</w:t>
             </w:r>
             <w:r>
               <w:rPr>
@@ -3756,12 +3872,10 @@
               <w:b w:val="0"/>
               <w:bCs w:val="0"/>
               <w:noProof/>
-              <w:sz w:val="24"/>
-              <w:szCs w:val="24"/>
-              <w:lang w:eastAsia="es-ES_tradnl"/>
+              <w:lang w:eastAsia="es-AR"/>
             </w:rPr>
           </w:pPr>
-          <w:hyperlink w:anchor="_Toc79619720" w:history="1">
+          <w:hyperlink w:anchor="_Toc87796465" w:history="1">
             <w:r>
               <w:rPr>
                 <w:rStyle w:val="Hipervnculo"/>
@@ -3788,7 +3902,7 @@
                 <w:noProof/>
                 <w:webHidden/>
               </w:rPr>
-              <w:instrText xml:space="preserve"> PAGEREF _Toc79619720 \h </w:instrText>
+              <w:instrText xml:space="preserve"> PAGEREF _Toc87796465 \h </w:instrText>
             </w:r>
             <w:r>
               <w:rPr>
@@ -3808,7 +3922,7 @@
                 <w:noProof/>
                 <w:webHidden/>
               </w:rPr>
-              <w:t>80</w:t>
+              <w:t>81</w:t>
             </w:r>
             <w:r>
               <w:rPr>
@@ -3830,12 +3944,10 @@
               <w:b w:val="0"/>
               <w:bCs w:val="0"/>
               <w:noProof/>
-              <w:sz w:val="24"/>
-              <w:szCs w:val="24"/>
-              <w:lang w:eastAsia="es-ES_tradnl"/>
+              <w:lang w:eastAsia="es-AR"/>
             </w:rPr>
           </w:pPr>
-          <w:hyperlink w:anchor="_Toc79619721" w:history="1">
+          <w:hyperlink w:anchor="_Toc87796466" w:history="1">
             <w:r>
               <w:rPr>
                 <w:rStyle w:val="Hipervnculo"/>
@@ -3862,7 +3974,7 @@
                 <w:noProof/>
                 <w:webHidden/>
               </w:rPr>
-              <w:instrText xml:space="preserve"> PAGEREF _Toc79619721 \h </w:instrText>
+              <w:instrText xml:space="preserve"> PAGEREF _Toc87796466 \h </w:instrText>
             </w:r>
             <w:r>
               <w:rPr>
@@ -3882,7 +3994,7 @@
                 <w:noProof/>
                 <w:webHidden/>
               </w:rPr>
-              <w:t>82</w:t>
+              <w:t>83</w:t>
             </w:r>
             <w:r>
               <w:rPr>
@@ -3906,10 +4018,12 @@
               <w:i w:val="0"/>
               <w:iCs w:val="0"/>
               <w:noProof/>
-              <w:lang w:eastAsia="es-ES_tradnl"/>
+              <w:sz w:val="22"/>
+              <w:szCs w:val="22"/>
+              <w:lang w:eastAsia="es-AR"/>
             </w:rPr>
           </w:pPr>
-          <w:hyperlink w:anchor="_Toc79619722" w:history="1">
+          <w:hyperlink w:anchor="_Toc87796467" w:history="1">
             <w:r>
               <w:rPr>
                 <w:rStyle w:val="Hipervnculo"/>
@@ -3936,7 +4050,7 @@
                 <w:noProof/>
                 <w:webHidden/>
               </w:rPr>
-              <w:instrText xml:space="preserve"> PAGEREF _Toc79619722 \h </w:instrText>
+              <w:instrText xml:space="preserve"> PAGEREF _Toc87796467 \h </w:instrText>
             </w:r>
             <w:r>
               <w:rPr>
@@ -3956,7 +4070,7 @@
                 <w:noProof/>
                 <w:webHidden/>
               </w:rPr>
-              <w:t>83</w:t>
+              <w:t>84</w:t>
             </w:r>
             <w:r>
               <w:rPr>
@@ -3988,7 +4102,7 @@
       <w:pPr>
         <w:pStyle w:val="Ttulo1"/>
       </w:pPr>
-      <w:bookmarkStart w:id="0" w:name="_Toc79619673"/>
+      <w:bookmarkStart w:id="0" w:name="_Toc87796416"/>
       <w:r>
         <w:lastRenderedPageBreak/>
         <w:t>Introducción</w:t>
@@ -4064,7 +4178,7 @@
       <w:pPr>
         <w:pStyle w:val="Ttulo2"/>
       </w:pPr>
-      <w:bookmarkStart w:id="1" w:name="_Toc79619674"/>
+      <w:bookmarkStart w:id="1" w:name="_Toc87796417"/>
       <w:r>
         <w:t>Motivación:</w:t>
       </w:r>
@@ -4095,7 +4209,7 @@
       <w:pPr>
         <w:pStyle w:val="Ttulo2"/>
       </w:pPr>
-      <w:bookmarkStart w:id="2" w:name="_Toc79619675"/>
+      <w:bookmarkStart w:id="2" w:name="_Toc87796418"/>
       <w:r>
         <w:t>Descripción funcional y alcance:</w:t>
       </w:r>
@@ -4403,7 +4517,7 @@
       <w:pPr>
         <w:pStyle w:val="Ttulo2"/>
       </w:pPr>
-      <w:bookmarkStart w:id="3" w:name="_Toc79619676"/>
+      <w:bookmarkStart w:id="3" w:name="_Toc87796419"/>
       <w:r>
         <w:t>Glosario</w:t>
       </w:r>
@@ -5598,7 +5712,7 @@
       <w:pPr>
         <w:pStyle w:val="Ttulo2"/>
       </w:pPr>
-      <w:bookmarkStart w:id="4" w:name="_Toc79619677"/>
+      <w:bookmarkStart w:id="4" w:name="_Toc87796420"/>
       <w:r>
         <w:t xml:space="preserve">Descripción de las personas participantes en el desarrollo </w:t>
       </w:r>
@@ -5914,7 +6028,6 @@
           </w:tcPr>
           <w:p>
             <w:r>
-              <w:lastRenderedPageBreak/>
               <w:t>Lautaro</w:t>
             </w:r>
             <w:r>
@@ -6036,7 +6149,7 @@
       <w:pPr>
         <w:pStyle w:val="Ttulo1"/>
       </w:pPr>
-      <w:bookmarkStart w:id="5" w:name="_Toc79619678"/>
+      <w:bookmarkStart w:id="5" w:name="_Toc87796421"/>
       <w:r>
         <w:lastRenderedPageBreak/>
         <w:t xml:space="preserve">0. </w:t>
@@ -6050,7 +6163,7 @@
       <w:pPr>
         <w:pStyle w:val="Ttulo2"/>
       </w:pPr>
-      <w:bookmarkStart w:id="6" w:name="_Toc79619679"/>
+      <w:bookmarkStart w:id="6" w:name="_Toc87796422"/>
       <w:r>
         <w:t>Casos de uso del negocio</w:t>
       </w:r>
@@ -6460,7 +6573,7 @@
       <w:pPr>
         <w:pStyle w:val="Ttulo2"/>
       </w:pPr>
-      <w:bookmarkStart w:id="7" w:name="_Toc79619680"/>
+      <w:bookmarkStart w:id="7" w:name="_Toc87796423"/>
       <w:r>
         <w:t>Procesos de negocio</w:t>
       </w:r>
@@ -6865,7 +6978,7 @@
       <w:pPr>
         <w:pStyle w:val="Ttulo1"/>
       </w:pPr>
-      <w:bookmarkStart w:id="8" w:name="_Toc79619681"/>
+      <w:bookmarkStart w:id="8" w:name="_Toc87796424"/>
       <w:r>
         <w:lastRenderedPageBreak/>
         <w:t>1 Requerimientos</w:t>
@@ -6876,7 +6989,7 @@
       <w:pPr>
         <w:pStyle w:val="Ttulo2"/>
       </w:pPr>
-      <w:bookmarkStart w:id="9" w:name="_Toc79619682"/>
+      <w:bookmarkStart w:id="9" w:name="_Toc87796425"/>
       <w:r>
         <w:t xml:space="preserve">1.1 </w:t>
       </w:r>
@@ -12159,7 +12272,7 @@
         <w:lastRenderedPageBreak/>
         <w:t xml:space="preserve"> </w:t>
       </w:r>
-      <w:bookmarkStart w:id="10" w:name="_Toc79619683"/>
+      <w:bookmarkStart w:id="10" w:name="_Toc87796426"/>
       <w:r>
         <w:t>Requerimientos no funcionales</w:t>
       </w:r>
@@ -12312,7 +12425,7 @@
       <w:pPr>
         <w:pStyle w:val="Ttulo2"/>
       </w:pPr>
-      <w:bookmarkStart w:id="11" w:name="_Toc79619684"/>
+      <w:bookmarkStart w:id="11" w:name="_Toc87796427"/>
       <w:r>
         <w:lastRenderedPageBreak/>
         <w:t xml:space="preserve">1.3 </w:t>
@@ -12517,7 +12630,7 @@
       <w:pPr>
         <w:pStyle w:val="Ttulo1"/>
       </w:pPr>
-      <w:bookmarkStart w:id="12" w:name="_Toc79619685"/>
+      <w:bookmarkStart w:id="12" w:name="_Toc87796428"/>
       <w:r>
         <w:lastRenderedPageBreak/>
         <w:t>2. Diagrama de dominio</w:t>
@@ -12597,7 +12710,7 @@
       <w:pPr>
         <w:pStyle w:val="Ttulo1"/>
       </w:pPr>
-      <w:bookmarkStart w:id="13" w:name="_Toc79619686"/>
+      <w:bookmarkStart w:id="13" w:name="_Toc87796429"/>
       <w:r>
         <w:lastRenderedPageBreak/>
         <w:t>3. Casos de uso de sistema</w:t>
@@ -12608,7 +12721,7 @@
       <w:pPr>
         <w:pStyle w:val="Ttulo2"/>
       </w:pPr>
-      <w:bookmarkStart w:id="14" w:name="_Toc79619687"/>
+      <w:bookmarkStart w:id="14" w:name="_Toc87796430"/>
       <w:r>
         <w:t>3.1 Casos de uso funcionales</w:t>
       </w:r>
@@ -12618,7 +12731,7 @@
       <w:pPr>
         <w:pStyle w:val="Ttulo3"/>
       </w:pPr>
-      <w:bookmarkStart w:id="15" w:name="_Toc79619688"/>
+      <w:bookmarkStart w:id="15" w:name="_Toc87796431"/>
       <w:r>
         <w:t xml:space="preserve">3.1.1 </w:t>
       </w:r>
@@ -12953,6 +13066,18 @@
               <w:t>El sistema graba el nuevo cliente</w:t>
             </w:r>
             <w:r>
+              <w:t>, encriptando el número de documento, email</w:t>
+            </w:r>
+            <w:r>
+              <w:t xml:space="preserve"> y</w:t>
+            </w:r>
+            <w:r>
+              <w:t xml:space="preserve"> teléfono</w:t>
+            </w:r>
+            <w:r>
+              <w:t>, además de incluir el dato verificador</w:t>
+            </w:r>
+            <w:r>
               <w:t xml:space="preserve">. </w:t>
             </w:r>
             <w:r>
@@ -12960,43 +13085,20 @@
                 <w:i/>
                 <w:iCs/>
               </w:rPr>
-              <w:t>Alternat</w:t>
+              <w:t>Utiliza: CU.Arq.003 Encr</w:t>
             </w:r>
             <w:r>
               <w:rPr>
                 <w:i/>
                 <w:iCs/>
               </w:rPr>
-              <w:t>iva</w:t>
+              <w:t>iptar Datos. Utiliza: CU.Arq.008</w:t>
             </w:r>
             <w:r>
               <w:rPr>
                 <w:i/>
                 <w:iCs/>
               </w:rPr>
-              <w:t>:  4a.Cliente Existente</w:t>
-            </w:r>
-          </w:p>
-          <w:p>
-            <w:r>
-              <w:t>5</w:t>
-            </w:r>
-            <w:r>
-              <w:t>.</w:t>
-            </w:r>
-            <w:r>
-              <w:t xml:space="preserve"> </w:t>
-            </w:r>
-            <w:r>
-              <w:t xml:space="preserve">El sistema registra la transacción en la </w:t>
-            </w:r>
-            <w:r>
-              <w:t>bitácora</w:t>
-            </w:r>
-            <w:r>
-              <w:t xml:space="preserve"> e informa que se creó un nuevo cliente.</w:t>
-            </w:r>
-            <w:r>
               <w:t xml:space="preserve"> </w:t>
             </w:r>
             <w:r>
@@ -13004,34 +13106,92 @@
                 <w:i/>
                 <w:iCs/>
               </w:rPr>
-              <w:t>U</w:t>
+              <w:t>Generar dato verificador</w:t>
             </w:r>
             <w:r>
               <w:rPr>
                 <w:i/>
                 <w:iCs/>
               </w:rPr>
-              <w:t>tiliza</w:t>
+              <w:t xml:space="preserve">. </w:t>
             </w:r>
             <w:r>
               <w:rPr>
                 <w:i/>
                 <w:iCs/>
               </w:rPr>
-              <w:t xml:space="preserve">: CU.Arq.001 Grabar </w:t>
+              <w:t>Alternat</w:t>
             </w:r>
             <w:r>
               <w:rPr>
                 <w:i/>
                 <w:iCs/>
               </w:rPr>
-              <w:t>Bitácora</w:t>
+              <w:t>iva</w:t>
             </w:r>
             <w:r>
               <w:rPr>
                 <w:i/>
                 <w:iCs/>
               </w:rPr>
+              <w:t>:  4a.Cliente Existente</w:t>
+            </w:r>
+          </w:p>
+          <w:p>
+            <w:r>
+              <w:t>5</w:t>
+            </w:r>
+            <w:r>
+              <w:t>.</w:t>
+            </w:r>
+            <w:r>
+              <w:t xml:space="preserve"> </w:t>
+            </w:r>
+            <w:r>
+              <w:t xml:space="preserve">El sistema registra la transacción en la </w:t>
+            </w:r>
+            <w:r>
+              <w:t>bitácora</w:t>
+            </w:r>
+            <w:r>
+              <w:t xml:space="preserve"> e informa que se creó un nuevo cliente.</w:t>
+            </w:r>
+            <w:r>
+              <w:t xml:space="preserve"> </w:t>
+            </w:r>
+            <w:r>
+              <w:rPr>
+                <w:i/>
+                <w:iCs/>
+              </w:rPr>
+              <w:t>U</w:t>
+            </w:r>
+            <w:r>
+              <w:rPr>
+                <w:i/>
+                <w:iCs/>
+              </w:rPr>
+              <w:t>tiliza</w:t>
+            </w:r>
+            <w:r>
+              <w:rPr>
+                <w:i/>
+                <w:iCs/>
+              </w:rPr>
+              <w:t xml:space="preserve">: CU.Arq.001 Grabar </w:t>
+            </w:r>
+            <w:r>
+              <w:rPr>
+                <w:i/>
+                <w:iCs/>
+              </w:rPr>
+              <w:t>Bitácora</w:t>
+            </w:r>
+            <w:r>
+              <w:rPr>
+                <w:i/>
+                <w:iCs/>
+              </w:rPr>
               <w:t>.</w:t>
             </w:r>
           </w:p>
@@ -13067,6 +13227,7 @@
           </w:tcPr>
           <w:p>
             <w:r>
+              <w:lastRenderedPageBreak/>
               <w:t xml:space="preserve">4a- </w:t>
             </w:r>
             <w:r>
@@ -13083,11 +13244,7 @@
             </w:r>
             <w:proofErr w:type="gramEnd"/>
             <w:r>
-              <w:t xml:space="preserve"> Documento ya está en uso en algún otro cliente, el sistema mostrará un cartel avisando que no se </w:t>
-            </w:r>
-            <w:r>
-              <w:lastRenderedPageBreak/>
-              <w:t xml:space="preserve">puede dar de alta </w:t>
+              <w:t xml:space="preserve"> Documento ya está en uso en algún otro cliente, el sistema mostrará un cartel avisando que no se puede dar de alta </w:t>
             </w:r>
             <w:r>
               <w:t>porque</w:t>
@@ -13114,11 +13271,17 @@
           <w:b/>
         </w:rPr>
       </w:pPr>
-      <w:r>
-        <w:rPr>
-          <w:b/>
-        </w:rPr>
-        <w:lastRenderedPageBreak/>
+    </w:p>
+    <w:p>
+      <w:pPr>
+        <w:rPr>
+          <w:b/>
+        </w:rPr>
+      </w:pPr>
+      <w:r>
+        <w:rPr>
+          <w:b/>
+        </w:rPr>
         <w:t xml:space="preserve">CU.CLI.02 - </w:t>
       </w:r>
       <w:r>
@@ -13367,7 +13530,42 @@
               <w:t>4. El sistema graba la información del cliente</w:t>
             </w:r>
             <w:r>
-              <w:t>.</w:t>
+              <w:t xml:space="preserve">, encriptando el número de documento, email y teléfono, además de incluir el dato verificador. </w:t>
+            </w:r>
+            <w:r>
+              <w:rPr>
+                <w:i/>
+                <w:iCs/>
+              </w:rPr>
+              <w:t>Utiliza: CU.Arq.003 Encriptar Datos. Utiliza: CU.Arq.00</w:t>
+            </w:r>
+            <w:r>
+              <w:rPr>
+                <w:i/>
+                <w:iCs/>
+              </w:rPr>
+              <w:t>8</w:t>
+            </w:r>
+            <w:r>
+              <w:rPr>
+                <w:i/>
+                <w:iCs/>
+              </w:rPr>
+              <w:t xml:space="preserve"> </w:t>
+            </w:r>
+            <w:r>
+              <w:rPr>
+                <w:i/>
+                <w:iCs/>
+              </w:rPr>
+              <w:t>Generar dato verificador</w:t>
+            </w:r>
+            <w:r>
+              <w:rPr>
+                <w:i/>
+                <w:iCs/>
+              </w:rPr>
+              <w:t xml:space="preserve">. </w:t>
             </w:r>
           </w:p>
           <w:p>
@@ -13778,7 +13976,6 @@
               <w:rPr>
                 <w:b/>
               </w:rPr>
-              <w:lastRenderedPageBreak/>
               <w:t>Descripción</w:t>
             </w:r>
           </w:p>
@@ -13932,6 +14129,95 @@
             <w:r>
               <w:t>.</w:t>
             </w:r>
+            <w:r>
+              <w:t xml:space="preserve"> </w:t>
+            </w:r>
+          </w:p>
+          <w:p>
+            <w:r>
+              <w:t xml:space="preserve">5. El sistema </w:t>
+            </w:r>
+            <w:proofErr w:type="spellStart"/>
+            <w:r>
+              <w:t>desencripta</w:t>
+            </w:r>
+            <w:proofErr w:type="spellEnd"/>
+            <w:r>
+              <w:t xml:space="preserve"> </w:t>
+            </w:r>
+            <w:r>
+              <w:t>el número de documento, email y teléfono</w:t>
+            </w:r>
+            <w:r>
+              <w:t xml:space="preserve"> de cada pasajero</w:t>
+            </w:r>
+            <w:r>
+              <w:t xml:space="preserve">, </w:t>
+            </w:r>
+            <w:r>
+              <w:t>y muestra en la grilla solo los que sus datos no han sido manipulados por fuera del sistema</w:t>
+            </w:r>
+            <w:r>
+              <w:t xml:space="preserve">. </w:t>
+            </w:r>
+            <w:r>
+              <w:rPr>
+                <w:i/>
+                <w:iCs/>
+              </w:rPr>
+              <w:t xml:space="preserve">Utiliza: </w:t>
+            </w:r>
+            <w:r>
+              <w:rPr>
+                <w:i/>
+                <w:iCs/>
+              </w:rPr>
+              <w:t>CU.Arq.004</w:t>
+            </w:r>
+            <w:r>
+              <w:rPr>
+                <w:i/>
+                <w:iCs/>
+              </w:rPr>
+              <w:t xml:space="preserve"> </w:t>
+            </w:r>
+            <w:proofErr w:type="spellStart"/>
+            <w:r>
+              <w:rPr>
+                <w:i/>
+                <w:iCs/>
+              </w:rPr>
+              <w:t>Desencriptar</w:t>
+            </w:r>
+            <w:proofErr w:type="spellEnd"/>
+            <w:r>
+              <w:rPr>
+                <w:i/>
+                <w:iCs/>
+              </w:rPr>
+              <w:t xml:space="preserve"> </w:t>
+            </w:r>
+            <w:r>
+              <w:rPr>
+                <w:i/>
+                <w:iCs/>
+              </w:rPr>
+              <w:t>Datos. Utiliza: CU.</w:t>
+            </w:r>
+            <w:r>
+              <w:rPr>
+                <w:i/>
+                <w:iCs/>
+              </w:rPr>
+              <w:t>Arq</w:t>
+            </w:r>
+            <w:r>
+              <w:rPr>
+                <w:i/>
+                <w:iCs/>
+              </w:rPr>
+              <w:t>.005 Validar integridad.</w:t>
+            </w:r>
           </w:p>
           <w:p/>
         </w:tc>
@@ -13990,7 +14276,7 @@
       <w:pPr>
         <w:pStyle w:val="Ttulo3"/>
       </w:pPr>
-      <w:bookmarkStart w:id="16" w:name="_Toc79619689"/>
+      <w:bookmarkStart w:id="16" w:name="_Toc87796432"/>
       <w:r>
         <w:lastRenderedPageBreak/>
         <w:t>3.1.</w:t>
@@ -16117,7 +16403,7 @@
       <w:pPr>
         <w:pStyle w:val="Ttulo3"/>
       </w:pPr>
-      <w:bookmarkStart w:id="17" w:name="_Toc79619690"/>
+      <w:bookmarkStart w:id="17" w:name="_Toc87796433"/>
       <w:r>
         <w:lastRenderedPageBreak/>
         <w:t>3.1.</w:t>
@@ -16493,7 +16779,6 @@
                 <w:b/>
                 <w:bCs/>
               </w:rPr>
-              <w:lastRenderedPageBreak/>
               <w:t>Escenarios Alternativos</w:t>
             </w:r>
           </w:p>
@@ -17575,7 +17860,6 @@
                 <w:b/>
                 <w:bCs/>
               </w:rPr>
-              <w:lastRenderedPageBreak/>
               <w:t>Escenarios Alternativos</w:t>
             </w:r>
           </w:p>
@@ -18060,7 +18344,6 @@
                 <w:i/>
                 <w:iCs/>
               </w:rPr>
-              <w:lastRenderedPageBreak/>
               <w:t>6b. No necesita reposo</w:t>
             </w:r>
           </w:p>
@@ -18539,7 +18822,7 @@
       <w:pPr>
         <w:pStyle w:val="Ttulo3"/>
       </w:pPr>
-      <w:bookmarkStart w:id="18" w:name="_Toc79619691"/>
+      <w:bookmarkStart w:id="18" w:name="_Toc87796434"/>
       <w:r>
         <w:lastRenderedPageBreak/>
         <w:t>3.1.</w:t>
@@ -19903,7 +20186,7 @@
       <w:pPr>
         <w:pStyle w:val="Ttulo3"/>
       </w:pPr>
-      <w:bookmarkStart w:id="19" w:name="_Toc79619692"/>
+      <w:bookmarkStart w:id="19" w:name="_Toc87796435"/>
       <w:r>
         <w:lastRenderedPageBreak/>
         <w:t>3.1.</w:t>
@@ -20910,7 +21193,6 @@
                 <w:b/>
                 <w:bCs/>
               </w:rPr>
-              <w:lastRenderedPageBreak/>
               <w:t>Escenarios Alternativos</w:t>
             </w:r>
           </w:p>
@@ -20956,7 +21238,7 @@
       <w:pPr>
         <w:pStyle w:val="Ttulo2"/>
       </w:pPr>
-      <w:bookmarkStart w:id="20" w:name="_Toc79619693"/>
+      <w:bookmarkStart w:id="20" w:name="_Toc87796436"/>
       <w:r>
         <w:lastRenderedPageBreak/>
         <w:t>3.</w:t>
@@ -21501,7 +21783,6 @@
                 <w:b/>
                 <w:bCs/>
               </w:rPr>
-              <w:lastRenderedPageBreak/>
               <w:t>Escenarios Alternativos</w:t>
             </w:r>
           </w:p>
@@ -21802,16 +22083,11 @@
               <w:t>modificar los datos y permisos de los</w:t>
             </w:r>
             <w:r>
-              <w:t xml:space="preserve"> </w:t>
-            </w:r>
-            <w:proofErr w:type="gramStart"/>
-            <w:r>
-              <w:t xml:space="preserve">usuarios </w:t>
-            </w:r>
-            <w:r>
-              <w:t>.</w:t>
-            </w:r>
-            <w:proofErr w:type="gramEnd"/>
+              <w:t xml:space="preserve"> usuarios</w:t>
+            </w:r>
+            <w:r>
+              <w:t>.</w:t>
+            </w:r>
           </w:p>
         </w:tc>
       </w:tr>
@@ -22988,6 +23264,7 @@
           </w:p>
           <w:p>
             <w:r>
+              <w:lastRenderedPageBreak/>
               <w:t>4. El sistema verifica la clave actual</w:t>
             </w:r>
             <w:r>
@@ -23025,121 +23302,69 @@
                 <w:i/>
                 <w:iCs/>
               </w:rPr>
-              <w:t xml:space="preserve">4 </w:t>
-            </w:r>
-            <w:proofErr w:type="spellStart"/>
+              <w:t xml:space="preserve">3 Encriptar Datos. </w:t>
+            </w:r>
             <w:r>
               <w:rPr>
                 <w:i/>
                 <w:iCs/>
               </w:rPr>
-              <w:t>Desencriptar</w:t>
-            </w:r>
-            <w:proofErr w:type="spellEnd"/>
+              <w:t>U</w:t>
+            </w:r>
             <w:r>
               <w:rPr>
                 <w:i/>
                 <w:iCs/>
               </w:rPr>
-              <w:t xml:space="preserve"> Datos. </w:t>
+              <w:t>tiliza</w:t>
             </w:r>
             <w:r>
               <w:rPr>
                 <w:i/>
                 <w:iCs/>
               </w:rPr>
-              <w:t>U</w:t>
+              <w:t xml:space="preserve">: </w:t>
             </w:r>
             <w:r>
               <w:rPr>
                 <w:i/>
                 <w:iCs/>
               </w:rPr>
-              <w:t>tiliza</w:t>
+              <w:t>CU.NOF.02 – Modificar Usuario</w:t>
             </w:r>
             <w:r>
               <w:rPr>
                 <w:i/>
                 <w:iCs/>
               </w:rPr>
-              <w:t xml:space="preserve">: </w:t>
+              <w:t xml:space="preserve">. </w:t>
             </w:r>
             <w:r>
               <w:rPr>
                 <w:i/>
                 <w:iCs/>
               </w:rPr>
-              <w:lastRenderedPageBreak/>
-              <w:t>CU.Arq.00</w:t>
+              <w:t xml:space="preserve">Alternativa: </w:t>
             </w:r>
             <w:r>
               <w:rPr>
                 <w:i/>
                 <w:iCs/>
               </w:rPr>
-              <w:t xml:space="preserve">3 Encriptar Datos. </w:t>
+              <w:t>4</w:t>
             </w:r>
             <w:r>
               <w:rPr>
                 <w:i/>
                 <w:iCs/>
               </w:rPr>
-              <w:t>U</w:t>
+              <w:t>a. Datos incorrectos</w:t>
             </w:r>
             <w:r>
               <w:rPr>
                 <w:i/>
                 <w:iCs/>
               </w:rPr>
-              <w:t>tiliza</w:t>
-            </w:r>
-            <w:r>
-              <w:rPr>
-                <w:i/>
-                <w:iCs/>
-              </w:rPr>
-              <w:t xml:space="preserve">: CU.Arq.001 Grabar </w:t>
-            </w:r>
-            <w:r>
-              <w:rPr>
-                <w:i/>
-                <w:iCs/>
-              </w:rPr>
-              <w:t>Bitácora</w:t>
-            </w:r>
-            <w:r>
-              <w:rPr>
-                <w:i/>
-                <w:iCs/>
-              </w:rPr>
-              <w:t xml:space="preserve">. </w:t>
-            </w:r>
-            <w:r>
-              <w:rPr>
-                <w:i/>
-                <w:iCs/>
-              </w:rPr>
-              <w:t xml:space="preserve">Alternativa: </w:t>
-            </w:r>
-            <w:r>
-              <w:rPr>
-                <w:i/>
-                <w:iCs/>
-              </w:rPr>
-              <w:t>4</w:t>
-            </w:r>
-            <w:r>
-              <w:rPr>
-                <w:i/>
-                <w:iCs/>
-              </w:rPr>
-              <w:t>a. Datos incorrectos</w:t>
-            </w:r>
-            <w:r>
-              <w:rPr>
-                <w:i/>
-                <w:iCs/>
-              </w:rPr>
               <w:t>.</w:t>
             </w:r>
           </w:p>
@@ -23176,7 +23401,6 @@
                 <w:b/>
                 <w:bCs/>
               </w:rPr>
-              <w:lastRenderedPageBreak/>
               <w:t>Escenarios Alternativos</w:t>
             </w:r>
           </w:p>
@@ -23847,7 +24071,6 @@
           <w:b/>
           <w:bCs/>
         </w:rPr>
-        <w:lastRenderedPageBreak/>
         <w:t>CU.NOF.07 – Crear familia de permisos</w:t>
       </w:r>
     </w:p>
@@ -24504,6 +24727,7 @@
               <w:rPr>
                 <w:b/>
               </w:rPr>
+              <w:lastRenderedPageBreak/>
               <w:t>Pre – condiciones</w:t>
             </w:r>
           </w:p>
@@ -24523,7 +24747,6 @@
               </w:numPr>
             </w:pPr>
             <w:r>
-              <w:lastRenderedPageBreak/>
               <w:t>El usuario debe tener rol Administrador</w:t>
             </w:r>
             <w:r>
@@ -24566,13 +24789,11 @@
               </w:numPr>
             </w:pPr>
             <w:r>
-              <w:t xml:space="preserve">La familia de permisos se borra sin afectar </w:t>
-            </w:r>
-            <w:proofErr w:type="gramStart"/>
-            <w:r>
-              <w:t>a los usuario</w:t>
-            </w:r>
-            <w:proofErr w:type="gramEnd"/>
+              <w:t>La familia de permisos se borra sin afectar a los usuario</w:t>
+            </w:r>
+            <w:r>
+              <w:t>s</w:t>
+            </w:r>
             <w:r>
               <w:t xml:space="preserve"> del sistema</w:t>
             </w:r>
@@ -24988,23 +25209,8 @@
             </w:r>
           </w:p>
           <w:p>
-            <w:proofErr w:type="gramStart"/>
-            <w:r>
-              <w:t>4</w:t>
-            </w:r>
-            <w:r>
-              <w:rPr>
-                <w:i/>
-                <w:iCs/>
-              </w:rPr>
-              <w:t xml:space="preserve"> </w:t>
-            </w:r>
-            <w:r>
-              <w:t>.</w:t>
-            </w:r>
-            <w:proofErr w:type="gramEnd"/>
-            <w:r>
-              <w:t xml:space="preserve"> El sistema crea una nueva familia de permisos y la vincula con los permisos y familias correspondientes</w:t>
+            <w:r>
+              <w:t>4. El sistema crea una nueva familia de permisos y la vincula con los permisos y familias correspondientes</w:t>
             </w:r>
             <w:r>
               <w:t>.</w:t>
@@ -25159,6 +25365,7 @@
               </w:numPr>
             </w:pPr>
             <w:r>
+              <w:lastRenderedPageBreak/>
               <w:t>El usuario debe tener rol Administrador</w:t>
             </w:r>
             <w:r>
@@ -25182,7 +25389,6 @@
               <w:rPr>
                 <w:b/>
               </w:rPr>
-              <w:lastRenderedPageBreak/>
               <w:t>Post – condiciones</w:t>
             </w:r>
           </w:p>
@@ -25696,7 +25902,7 @@
       <w:pPr>
         <w:pStyle w:val="Ttulo2"/>
       </w:pPr>
-      <w:bookmarkStart w:id="21" w:name="_Toc79619694"/>
+      <w:bookmarkStart w:id="21" w:name="_Toc87796437"/>
       <w:r>
         <w:lastRenderedPageBreak/>
         <w:t xml:space="preserve">3.3 Casos de uso </w:t>
@@ -25706,6 +25912,7 @@
       </w:r>
       <w:bookmarkEnd w:id="21"/>
     </w:p>
+    <w:p/>
     <w:p>
       <w:r>
         <w:rPr>
@@ -25713,10 +25920,10 @@
           <w:lang w:eastAsia="es-AR"/>
         </w:rPr>
         <w:drawing>
-          <wp:inline distT="0" distB="0" distL="0" distR="0" wp14:anchorId="5488FE14" wp14:editId="28378C4A">
-            <wp:extent cx="4991100" cy="3670300"/>
-            <wp:effectExtent l="0" t="0" r="0" b="0"/>
-            <wp:docPr id="12" name="Imagen 12" descr="Diagrama&#10;&#10;Descripción generada automáticamente"/>
+          <wp:inline distT="0" distB="0" distL="0" distR="0" wp14:anchorId="1E25A8E1" wp14:editId="03862111">
+            <wp:extent cx="5400040" cy="3959494"/>
+            <wp:effectExtent l="0" t="0" r="0" b="3175"/>
+            <wp:docPr id="13" name="Imagen 13"/>
             <wp:cNvGraphicFramePr>
               <a:graphicFrameLocks xmlns:a="http://schemas.openxmlformats.org/drawingml/2006/main" noChangeAspect="1"/>
             </wp:cNvGraphicFramePr>
@@ -25724,8 +25931,10 @@
               <a:graphicData uri="http://schemas.openxmlformats.org/drawingml/2006/picture">
                 <pic:pic xmlns:pic="http://schemas.openxmlformats.org/drawingml/2006/picture">
                   <pic:nvPicPr>
-                    <pic:cNvPr id="12" name="Imagen 12" descr="Diagrama&#10;&#10;Descripción generada automáticamente"/>
-                    <pic:cNvPicPr/>
+                    <pic:cNvPr id="0" name="Picture 1"/>
+                    <pic:cNvPicPr>
+                      <a:picLocks noChangeAspect="1" noChangeArrowheads="1"/>
+                    </pic:cNvPicPr>
                   </pic:nvPicPr>
                   <pic:blipFill>
                     <a:blip r:embed="rId29">
@@ -25735,18 +25944,23 @@
                         </a:ext>
                       </a:extLst>
                     </a:blip>
+                    <a:srcRect/>
                     <a:stretch>
                       <a:fillRect/>
                     </a:stretch>
                   </pic:blipFill>
-                  <pic:spPr>
+                  <pic:spPr bwMode="auto">
                     <a:xfrm>
                       <a:off x="0" y="0"/>
-                      <a:ext cx="4991100" cy="3670300"/>
+                      <a:ext cx="5400040" cy="3959494"/>
                     </a:xfrm>
                     <a:prstGeom prst="rect">
                       <a:avLst/>
                     </a:prstGeom>
+                    <a:noFill/>
+                    <a:ln>
+                      <a:noFill/>
+                    </a:ln>
                   </pic:spPr>
                 </pic:pic>
               </a:graphicData>
@@ -26214,6 +26428,7 @@
               <w:rPr>
                 <w:lang w:val="es-ES_tradnl"/>
               </w:rPr>
+              <w:lastRenderedPageBreak/>
               <w:t>A trav</w:t>
             </w:r>
             <w:r>
@@ -26296,7 +26511,6 @@
               </w:numPr>
             </w:pPr>
             <w:r>
-              <w:lastRenderedPageBreak/>
               <w:t>El usuario debe tener rol Administrador o Gerente</w:t>
             </w:r>
             <w:r>
@@ -27092,7 +27306,25 @@
               <w:rPr>
                 <w:lang w:val="es-ES_tradnl"/>
               </w:rPr>
-              <w:t>Pendiente</w:t>
+              <w:t xml:space="preserve">A través de este caso de uso se </w:t>
+            </w:r>
+            <w:r>
+              <w:rPr>
+                <w:lang w:val="es-ES_tradnl"/>
+              </w:rPr>
+              <w:t>realizará la verificación de los datos del objeto y se determinará si</w:t>
+            </w:r>
+            <w:r>
+              <w:rPr>
+                <w:lang w:val="es-ES_tradnl"/>
+              </w:rPr>
+              <w:t xml:space="preserve"> ha sido manipulado desde fuera del sistema</w:t>
+            </w:r>
+            <w:r>
+              <w:rPr>
+                <w:lang w:val="es-ES_tradnl"/>
+              </w:rPr>
+              <w:t xml:space="preserve"> o no.</w:t>
             </w:r>
           </w:p>
         </w:tc>
@@ -27125,6 +27357,9 @@
                 <w:numId w:val="16"/>
               </w:numPr>
             </w:pPr>
+            <w:r>
+              <w:t>Se debe haber calculado y guardado el dato verificador en el objeto a validar</w:t>
+            </w:r>
           </w:p>
         </w:tc>
       </w:tr>
@@ -27161,6 +27396,9 @@
                 <w:numId w:val="16"/>
               </w:numPr>
             </w:pPr>
+            <w:r>
+              <w:t>Se debe retornar un resultado booleano indicando si el dato mantiene su integridad</w:t>
+            </w:r>
           </w:p>
         </w:tc>
       </w:tr>
@@ -27185,8 +27423,69 @@
             <w:tcW w:w="8494" w:type="dxa"/>
           </w:tcPr>
           <w:p>
-            <w:r>
-              <w:t xml:space="preserve">1. </w:t>
+            <w:pPr>
+              <w:pStyle w:val="Prrafodelista"/>
+              <w:numPr>
+                <w:ilvl w:val="0"/>
+                <w:numId w:val="27"/>
+              </w:numPr>
+            </w:pPr>
+            <w:r>
+              <w:t xml:space="preserve">El sistema calculará en el momento el dato verificador  </w:t>
+            </w:r>
+            <w:r>
+              <w:rPr>
+                <w:i/>
+                <w:iCs/>
+              </w:rPr>
+              <w:t>U</w:t>
+            </w:r>
+            <w:r>
+              <w:rPr>
+                <w:i/>
+                <w:iCs/>
+              </w:rPr>
+              <w:t>tiliza</w:t>
+            </w:r>
+            <w:r>
+              <w:rPr>
+                <w:i/>
+                <w:iCs/>
+              </w:rPr>
+              <w:t>: CU.Arq.008</w:t>
+            </w:r>
+            <w:r>
+              <w:rPr>
+                <w:i/>
+                <w:iCs/>
+              </w:rPr>
+              <w:t xml:space="preserve"> </w:t>
+            </w:r>
+            <w:r>
+              <w:rPr>
+                <w:i/>
+                <w:iCs/>
+              </w:rPr>
+              <w:t>Generar dato verificador</w:t>
+            </w:r>
+            <w:r>
+              <w:rPr>
+                <w:i/>
+                <w:iCs/>
+              </w:rPr>
+              <w:t>.</w:t>
+            </w:r>
+          </w:p>
+          <w:p>
+            <w:pPr>
+              <w:pStyle w:val="Prrafodelista"/>
+              <w:numPr>
+                <w:ilvl w:val="0"/>
+                <w:numId w:val="27"/>
+              </w:numPr>
+            </w:pPr>
+            <w:r>
+              <w:t>El sistema comparará el dato verificador calculado en el momento contra el que se almacenó</w:t>
             </w:r>
           </w:p>
         </w:tc>
@@ -27802,6 +28101,7 @@
           </w:p>
           <w:p>
             <w:r>
+              <w:lastRenderedPageBreak/>
               <w:t>2. El sistema muestra los filtros que se pueden aplicar (fecha de inicio, fecha de fin)</w:t>
             </w:r>
             <w:r>
@@ -27869,6 +28169,284 @@
         </w:tc>
       </w:tr>
     </w:tbl>
+    <w:p/>
+    <w:p>
+      <w:pPr>
+        <w:rPr>
+          <w:b/>
+          <w:bCs/>
+        </w:rPr>
+      </w:pPr>
+      <w:r>
+        <w:rPr>
+          <w:b/>
+          <w:bCs/>
+        </w:rPr>
+        <w:t>CU.</w:t>
+      </w:r>
+      <w:r>
+        <w:rPr>
+          <w:b/>
+          <w:bCs/>
+        </w:rPr>
+        <w:t>Arq</w:t>
+      </w:r>
+      <w:r>
+        <w:rPr>
+          <w:b/>
+          <w:bCs/>
+        </w:rPr>
+        <w:t>.</w:t>
+      </w:r>
+      <w:r>
+        <w:rPr>
+          <w:b/>
+          <w:bCs/>
+        </w:rPr>
+        <w:t>008</w:t>
+      </w:r>
+      <w:r>
+        <w:rPr>
+          <w:b/>
+          <w:bCs/>
+        </w:rPr>
+        <w:t xml:space="preserve"> </w:t>
+      </w:r>
+      <w:r>
+        <w:rPr>
+          <w:b/>
+          <w:bCs/>
+        </w:rPr>
+        <w:t>Generar dato verificador</w:t>
+      </w:r>
+    </w:p>
+    <w:p>
+      <w:pPr>
+        <w:rPr>
+          <w:b/>
+          <w:bCs/>
+        </w:rPr>
+      </w:pPr>
+    </w:p>
+    <w:tbl>
+      <w:tblPr>
+        <w:tblStyle w:val="Tablaconcuadrcula"/>
+        <w:tblW w:w="0" w:type="auto"/>
+        <w:tblLook w:val="04A0" w:firstRow="1" w:lastRow="0" w:firstColumn="1" w:lastColumn="0" w:noHBand="0" w:noVBand="1"/>
+      </w:tblPr>
+      <w:tblGrid>
+        <w:gridCol w:w="8494"/>
+      </w:tblGrid>
+      <w:tr>
+        <w:tc>
+          <w:tcPr>
+            <w:tcW w:w="8494" w:type="dxa"/>
+          </w:tcPr>
+          <w:p>
+            <w:pPr>
+              <w:rPr>
+                <w:b/>
+              </w:rPr>
+            </w:pPr>
+            <w:r>
+              <w:rPr>
+                <w:b/>
+              </w:rPr>
+              <w:t>Descripción</w:t>
+            </w:r>
+          </w:p>
+        </w:tc>
+      </w:tr>
+      <w:tr>
+        <w:tc>
+          <w:tcPr>
+            <w:tcW w:w="8494" w:type="dxa"/>
+          </w:tcPr>
+          <w:p>
+            <w:pPr>
+              <w:rPr>
+                <w:lang w:val="es-ES_tradnl"/>
+              </w:rPr>
+            </w:pPr>
+            <w:r>
+              <w:rPr>
+                <w:lang w:val="es-ES_tradnl"/>
+              </w:rPr>
+              <w:t>A través de este caso de uso se calculará un dato que permita luego poder determinar si el dato ha sido manipulado desde fuera del sistema</w:t>
+            </w:r>
+          </w:p>
+        </w:tc>
+      </w:tr>
+      <w:tr>
+        <w:tc>
+          <w:tcPr>
+            <w:tcW w:w="8494" w:type="dxa"/>
+          </w:tcPr>
+          <w:p>
+            <w:r>
+              <w:rPr>
+                <w:b/>
+              </w:rPr>
+              <w:t>Pre – condiciones</w:t>
+            </w:r>
+          </w:p>
+        </w:tc>
+      </w:tr>
+      <w:tr>
+        <w:tc>
+          <w:tcPr>
+            <w:tcW w:w="8494" w:type="dxa"/>
+          </w:tcPr>
+          <w:p>
+            <w:pPr>
+              <w:pStyle w:val="Prrafodelista"/>
+              <w:numPr>
+                <w:ilvl w:val="0"/>
+                <w:numId w:val="16"/>
+              </w:numPr>
+            </w:pPr>
+            <w:r>
+              <w:t xml:space="preserve">Se utilizarán técnicas de </w:t>
+            </w:r>
+            <w:proofErr w:type="spellStart"/>
+            <w:r>
+              <w:t>Reflection</w:t>
+            </w:r>
+            <w:proofErr w:type="spellEnd"/>
+            <w:r>
+              <w:t xml:space="preserve"> para poder inspeccionar en forma genérica el contenido del objeto</w:t>
+            </w:r>
+          </w:p>
+        </w:tc>
+      </w:tr>
+      <w:tr>
+        <w:tc>
+          <w:tcPr>
+            <w:tcW w:w="8494" w:type="dxa"/>
+          </w:tcPr>
+          <w:p>
+            <w:pPr>
+              <w:rPr>
+                <w:b/>
+              </w:rPr>
+            </w:pPr>
+            <w:r>
+              <w:rPr>
+                <w:b/>
+              </w:rPr>
+              <w:t>Post – condiciones</w:t>
+            </w:r>
+          </w:p>
+        </w:tc>
+      </w:tr>
+      <w:tr>
+        <w:tc>
+          <w:tcPr>
+            <w:tcW w:w="8494" w:type="dxa"/>
+          </w:tcPr>
+          <w:p>
+            <w:pPr>
+              <w:pStyle w:val="Prrafodelista"/>
+              <w:numPr>
+                <w:ilvl w:val="0"/>
+                <w:numId w:val="16"/>
+              </w:numPr>
+            </w:pPr>
+            <w:r>
+              <w:t>Se devolverá un numero entero</w:t>
+            </w:r>
+          </w:p>
+        </w:tc>
+      </w:tr>
+      <w:tr>
+        <w:tc>
+          <w:tcPr>
+            <w:tcW w:w="8494" w:type="dxa"/>
+          </w:tcPr>
+          <w:p>
+            <w:r>
+              <w:rPr>
+                <w:b/>
+              </w:rPr>
+              <w:t>Escenario principal</w:t>
+            </w:r>
+          </w:p>
+        </w:tc>
+      </w:tr>
+      <w:tr>
+        <w:tc>
+          <w:tcPr>
+            <w:tcW w:w="8494" w:type="dxa"/>
+          </w:tcPr>
+          <w:p>
+            <w:pPr>
+              <w:pStyle w:val="Prrafodelista"/>
+              <w:numPr>
+                <w:ilvl w:val="0"/>
+                <w:numId w:val="26"/>
+              </w:numPr>
+            </w:pPr>
+            <w:r>
+              <w:t>El sistema listará todas las propiedades del objeto a verificar y las ordenará alfabéticamente por su nombre</w:t>
+            </w:r>
+          </w:p>
+          <w:p>
+            <w:pPr>
+              <w:pStyle w:val="Prrafodelista"/>
+              <w:numPr>
+                <w:ilvl w:val="0"/>
+                <w:numId w:val="26"/>
+              </w:numPr>
+            </w:pPr>
+            <w:r>
+              <w:t>El sistema concatenará el nombre, tipo y valor de cada propiedad del objeto excepto de la propiedad utilizada para guardar el dato verificador</w:t>
+            </w:r>
+          </w:p>
+          <w:p>
+            <w:pPr>
+              <w:pStyle w:val="Prrafodelista"/>
+              <w:numPr>
+                <w:ilvl w:val="0"/>
+                <w:numId w:val="26"/>
+              </w:numPr>
+            </w:pPr>
+            <w:r>
+              <w:t>El sistema calculará el código de hash de ese texto concatenado y lo devolverá como resultado</w:t>
+            </w:r>
+          </w:p>
+        </w:tc>
+      </w:tr>
+      <w:tr>
+        <w:tc>
+          <w:tcPr>
+            <w:tcW w:w="8494" w:type="dxa"/>
+          </w:tcPr>
+          <w:p>
+            <w:pPr>
+              <w:rPr>
+                <w:b/>
+                <w:bCs/>
+              </w:rPr>
+            </w:pPr>
+            <w:r>
+              <w:rPr>
+                <w:b/>
+                <w:bCs/>
+              </w:rPr>
+              <w:t>Escenarios Alternativos</w:t>
+            </w:r>
+          </w:p>
+        </w:tc>
+      </w:tr>
+      <w:tr>
+        <w:tc>
+          <w:tcPr>
+            <w:tcW w:w="8494" w:type="dxa"/>
+          </w:tcPr>
+          <w:p/>
+        </w:tc>
+      </w:tr>
+    </w:tbl>
     <w:p>
       <w:pPr>
         <w:rPr>
@@ -27881,9 +28459,8 @@
       <w:pPr>
         <w:pStyle w:val="Ttulo2"/>
       </w:pPr>
-      <w:bookmarkStart w:id="22" w:name="_Toc79619695"/>
-      <w:r>
-        <w:lastRenderedPageBreak/>
+      <w:bookmarkStart w:id="22" w:name="_Toc87796438"/>
+      <w:r>
         <w:t>3.4 Actores</w:t>
       </w:r>
       <w:bookmarkEnd w:id="22"/>
@@ -27946,7 +28523,7 @@
       <w:pPr>
         <w:pStyle w:val="Ttulo1"/>
       </w:pPr>
-      <w:bookmarkStart w:id="23" w:name="_Toc79619696"/>
+      <w:bookmarkStart w:id="23" w:name="_Toc87796439"/>
       <w:r>
         <w:lastRenderedPageBreak/>
         <w:t>4. Diagrama de clases</w:t>
@@ -27957,7 +28534,7 @@
       <w:pPr>
         <w:pStyle w:val="Ttulo2"/>
       </w:pPr>
-      <w:bookmarkStart w:id="24" w:name="_Toc79619697"/>
+      <w:bookmarkStart w:id="24" w:name="_Toc87796440"/>
       <w:r>
         <w:t>4.1 Gestión de clientes</w:t>
       </w:r>
@@ -28017,7 +28594,7 @@
       <w:pPr>
         <w:pStyle w:val="Ttulo2"/>
       </w:pPr>
-      <w:bookmarkStart w:id="25" w:name="_Toc79619698"/>
+      <w:bookmarkStart w:id="25" w:name="_Toc87796441"/>
       <w:r>
         <w:t>4.2 Gestión de pedidos</w:t>
       </w:r>
@@ -28077,7 +28654,7 @@
       <w:pPr>
         <w:pStyle w:val="Ttulo2"/>
       </w:pPr>
-      <w:bookmarkStart w:id="26" w:name="_Toc79619699"/>
+      <w:bookmarkStart w:id="26" w:name="_Toc87796442"/>
       <w:r>
         <w:lastRenderedPageBreak/>
         <w:t>4.3 Gestión de fabricación</w:t>
@@ -28138,7 +28715,7 @@
       <w:pPr>
         <w:pStyle w:val="Ttulo2"/>
       </w:pPr>
-      <w:bookmarkStart w:id="27" w:name="_Toc79619700"/>
+      <w:bookmarkStart w:id="27" w:name="_Toc87796443"/>
       <w:r>
         <w:t>4.4 Gestión de compras</w:t>
       </w:r>
@@ -28198,7 +28775,7 @@
       <w:pPr>
         <w:pStyle w:val="Ttulo2"/>
       </w:pPr>
-      <w:bookmarkStart w:id="28" w:name="_Toc79619701"/>
+      <w:bookmarkStart w:id="28" w:name="_Toc87796444"/>
       <w:r>
         <w:lastRenderedPageBreak/>
         <w:t>4.5 Gesti</w:t>
@@ -28212,8 +28789,6 @@
       <w:bookmarkEnd w:id="28"/>
     </w:p>
     <w:p>
-      <w:bookmarkStart w:id="29" w:name="_GoBack"/>
-      <w:bookmarkEnd w:id="29"/>
       <w:r>
         <w:rPr>
           <w:noProof/>
@@ -28267,7 +28842,7 @@
       <w:pPr>
         <w:pStyle w:val="Ttulo2"/>
       </w:pPr>
-      <w:bookmarkStart w:id="30" w:name="_Toc79619703"/>
+      <w:bookmarkStart w:id="29" w:name="_Toc87796445"/>
       <w:r>
         <w:t>4.6</w:t>
       </w:r>
@@ -28277,7 +28852,7 @@
       <w:r>
         <w:t>BLL</w:t>
       </w:r>
-      <w:bookmarkEnd w:id="30"/>
+      <w:bookmarkEnd w:id="29"/>
     </w:p>
     <w:p>
       <w:r>
@@ -28340,14 +28915,14 @@
       <w:pPr>
         <w:pStyle w:val="Ttulo2"/>
       </w:pPr>
-      <w:bookmarkStart w:id="31" w:name="_Toc79619704"/>
+      <w:bookmarkStart w:id="30" w:name="_Toc87796446"/>
       <w:r>
         <w:t>4.7</w:t>
       </w:r>
       <w:r>
         <w:t xml:space="preserve"> DAL</w:t>
       </w:r>
-      <w:bookmarkEnd w:id="31"/>
+      <w:bookmarkEnd w:id="30"/>
     </w:p>
     <w:p>
       <w:r>
@@ -28403,7 +28978,7 @@
       <w:pPr>
         <w:pStyle w:val="Ttulo2"/>
       </w:pPr>
-      <w:bookmarkStart w:id="32" w:name="_Toc79619705"/>
+      <w:bookmarkStart w:id="31" w:name="_Toc87796447"/>
       <w:r>
         <w:lastRenderedPageBreak/>
         <w:t>4.8</w:t>
@@ -28411,7 +28986,7 @@
       <w:r>
         <w:t xml:space="preserve"> Dominio</w:t>
       </w:r>
-      <w:bookmarkEnd w:id="32"/>
+      <w:bookmarkEnd w:id="31"/>
     </w:p>
     <w:p>
       <w:r>
@@ -28474,23 +29049,21 @@
       <w:pPr>
         <w:pStyle w:val="Ttulo2"/>
       </w:pPr>
-      <w:r>
-        <w:t>4.9</w:t>
-      </w:r>
-      <w:r>
-        <w:t xml:space="preserve"> </w:t>
-      </w:r>
-      <w:r>
-        <w:t>Arquitectura base</w:t>
-      </w:r>
+      <w:bookmarkStart w:id="32" w:name="_Toc87796448"/>
+      <w:r>
+        <w:t>4.9 Arquitectura base</w:t>
+      </w:r>
+      <w:bookmarkEnd w:id="32"/>
     </w:p>
     <w:p>
       <w:pPr>
         <w:pStyle w:val="Ttulo3"/>
       </w:pPr>
+      <w:bookmarkStart w:id="33" w:name="_Toc87796449"/>
       <w:r>
         <w:t>4.9.1 Dominio</w:t>
       </w:r>
+      <w:bookmarkEnd w:id="33"/>
     </w:p>
     <w:p>
       <w:r>
@@ -28553,10 +29126,12 @@
       <w:pPr>
         <w:pStyle w:val="Ttulo3"/>
       </w:pPr>
+      <w:bookmarkStart w:id="34" w:name="_Toc87796450"/>
       <w:r>
         <w:lastRenderedPageBreak/>
         <w:t>4.9.2 BLL + DAL</w:t>
       </w:r>
+      <w:bookmarkEnd w:id="34"/>
     </w:p>
     <w:p>
       <w:pPr>
@@ -28624,22 +29199,22 @@
       <w:pPr>
         <w:pStyle w:val="Ttulo1"/>
       </w:pPr>
-      <w:bookmarkStart w:id="33" w:name="_Toc79619706"/>
+      <w:bookmarkStart w:id="35" w:name="_Toc87796451"/>
       <w:r>
         <w:lastRenderedPageBreak/>
         <w:t>5 Diagramas de secuencia</w:t>
       </w:r>
-      <w:bookmarkEnd w:id="33"/>
+      <w:bookmarkEnd w:id="35"/>
     </w:p>
     <w:p>
       <w:pPr>
         <w:pStyle w:val="Ttulo2"/>
       </w:pPr>
-      <w:bookmarkStart w:id="34" w:name="_Toc79619707"/>
+      <w:bookmarkStart w:id="36" w:name="_Toc87796452"/>
       <w:r>
         <w:t>5.1 Gestión de clientes</w:t>
       </w:r>
-      <w:bookmarkEnd w:id="34"/>
+      <w:bookmarkEnd w:id="36"/>
     </w:p>
     <w:p>
       <w:r>
@@ -28887,12 +29462,12 @@
       <w:pPr>
         <w:pStyle w:val="Ttulo2"/>
       </w:pPr>
-      <w:bookmarkStart w:id="35" w:name="_Toc79619708"/>
+      <w:bookmarkStart w:id="37" w:name="_Toc87796453"/>
       <w:r>
         <w:lastRenderedPageBreak/>
         <w:t>5.2 Gestión de pedidos</w:t>
       </w:r>
-      <w:bookmarkEnd w:id="35"/>
+      <w:bookmarkEnd w:id="37"/>
     </w:p>
     <w:p>
       <w:pPr>
@@ -29394,11 +29969,11 @@
       <w:pPr>
         <w:pStyle w:val="Ttulo2"/>
       </w:pPr>
-      <w:bookmarkStart w:id="36" w:name="_Toc79619709"/>
+      <w:bookmarkStart w:id="38" w:name="_Toc87796454"/>
       <w:r>
         <w:t>5.3 Gestión de fabricación</w:t>
       </w:r>
-      <w:bookmarkEnd w:id="36"/>
+      <w:bookmarkEnd w:id="38"/>
     </w:p>
     <w:p>
       <w:pPr>
@@ -29938,11 +30513,11 @@
       <w:pPr>
         <w:pStyle w:val="Ttulo2"/>
       </w:pPr>
-      <w:bookmarkStart w:id="37" w:name="_Toc79619710"/>
+      <w:bookmarkStart w:id="39" w:name="_Toc87796455"/>
       <w:r>
         <w:t>5.4 Gestión de compras</w:t>
       </w:r>
-      <w:bookmarkEnd w:id="37"/>
+      <w:bookmarkEnd w:id="39"/>
     </w:p>
     <w:p>
       <w:pPr>
@@ -30301,11 +30876,11 @@
       <w:pPr>
         <w:pStyle w:val="Ttulo2"/>
       </w:pPr>
-      <w:bookmarkStart w:id="38" w:name="_Toc79619711"/>
+      <w:bookmarkStart w:id="40" w:name="_Toc87796456"/>
       <w:r>
         <w:t>5.5 Gestión de stock</w:t>
       </w:r>
-      <w:bookmarkEnd w:id="38"/>
+      <w:bookmarkEnd w:id="40"/>
     </w:p>
     <w:p>
       <w:pPr>
@@ -30534,12 +31109,12 @@
       <w:pPr>
         <w:pStyle w:val="Ttulo1"/>
       </w:pPr>
-      <w:bookmarkStart w:id="39" w:name="_Toc79619712"/>
+      <w:bookmarkStart w:id="41" w:name="_Toc87796457"/>
       <w:r>
         <w:lastRenderedPageBreak/>
         <w:t>6. Diagrama de componentes</w:t>
       </w:r>
-      <w:bookmarkEnd w:id="39"/>
+      <w:bookmarkEnd w:id="41"/>
     </w:p>
     <w:p>
       <w:r>
@@ -30599,12 +31174,12 @@
       <w:pPr>
         <w:pStyle w:val="Ttulo1"/>
       </w:pPr>
-      <w:bookmarkStart w:id="40" w:name="_Toc79619713"/>
+      <w:bookmarkStart w:id="42" w:name="_Toc87796458"/>
       <w:r>
         <w:lastRenderedPageBreak/>
         <w:t>7. Diagrama Entidad-Relación</w:t>
       </w:r>
-      <w:bookmarkEnd w:id="40"/>
+      <w:bookmarkEnd w:id="42"/>
     </w:p>
     <w:p>
       <w:r>
@@ -30671,12 +31246,12 @@
       <w:pPr>
         <w:pStyle w:val="Ttulo2"/>
       </w:pPr>
-      <w:bookmarkStart w:id="41" w:name="_Toc79619714"/>
+      <w:bookmarkStart w:id="43" w:name="_Toc87796459"/>
       <w:r>
         <w:lastRenderedPageBreak/>
         <w:t>7.1 Productos y plantilla</w:t>
       </w:r>
-      <w:bookmarkEnd w:id="41"/>
+      <w:bookmarkEnd w:id="43"/>
     </w:p>
     <w:p>
       <w:r>
@@ -30732,12 +31307,12 @@
       <w:pPr>
         <w:pStyle w:val="Ttulo2"/>
       </w:pPr>
-      <w:bookmarkStart w:id="42" w:name="_Toc79619715"/>
+      <w:bookmarkStart w:id="44" w:name="_Toc87796460"/>
       <w:r>
         <w:lastRenderedPageBreak/>
         <w:t>7.2 Pedidos</w:t>
       </w:r>
-      <w:bookmarkEnd w:id="42"/>
+      <w:bookmarkEnd w:id="44"/>
     </w:p>
     <w:p>
       <w:r>
@@ -30793,11 +31368,11 @@
       <w:pPr>
         <w:pStyle w:val="Ttulo2"/>
       </w:pPr>
-      <w:bookmarkStart w:id="43" w:name="_Toc79619716"/>
+      <w:bookmarkStart w:id="45" w:name="_Toc87796461"/>
       <w:r>
         <w:t>7.3 Fabricación</w:t>
       </w:r>
-      <w:bookmarkEnd w:id="43"/>
+      <w:bookmarkEnd w:id="45"/>
     </w:p>
     <w:p>
       <w:r>
@@ -30853,12 +31428,12 @@
       <w:pPr>
         <w:pStyle w:val="Ttulo2"/>
       </w:pPr>
-      <w:bookmarkStart w:id="44" w:name="_Toc79619717"/>
+      <w:bookmarkStart w:id="46" w:name="_Toc87796462"/>
       <w:r>
         <w:lastRenderedPageBreak/>
         <w:t>7.4 Compras</w:t>
       </w:r>
-      <w:bookmarkEnd w:id="44"/>
+      <w:bookmarkEnd w:id="46"/>
     </w:p>
     <w:p>
       <w:r>
@@ -30927,12 +31502,12 @@
       <w:pPr>
         <w:pStyle w:val="Ttulo1"/>
       </w:pPr>
-      <w:bookmarkStart w:id="45" w:name="_Toc79619718"/>
+      <w:bookmarkStart w:id="47" w:name="_Toc87796463"/>
       <w:r>
         <w:lastRenderedPageBreak/>
         <w:t>8. Diagrama de despliegue</w:t>
       </w:r>
-      <w:bookmarkEnd w:id="45"/>
+      <w:bookmarkEnd w:id="47"/>
     </w:p>
     <w:p/>
     <w:p>
@@ -30999,7 +31574,7 @@
       <w:pPr>
         <w:pStyle w:val="Ttulo1"/>
       </w:pPr>
-      <w:bookmarkStart w:id="46" w:name="_Toc79619719"/>
+      <w:bookmarkStart w:id="48" w:name="_Toc87796464"/>
       <w:r>
         <w:lastRenderedPageBreak/>
         <w:t>9</w:t>
@@ -31007,13 +31582,13 @@
       <w:r>
         <w:t>. Interfaz de usuario</w:t>
       </w:r>
-      <w:bookmarkEnd w:id="46"/>
+      <w:bookmarkEnd w:id="48"/>
     </w:p>
     <w:p>
       <w:pPr>
         <w:pStyle w:val="Ttulo2"/>
       </w:pPr>
-      <w:bookmarkStart w:id="47" w:name="_Toc79619720"/>
+      <w:bookmarkStart w:id="49" w:name="_Toc87796465"/>
       <w:r>
         <w:t>9</w:t>
       </w:r>
@@ -31023,7 +31598,7 @@
       <w:r>
         <w:t>Mapa de navegación</w:t>
       </w:r>
-      <w:bookmarkEnd w:id="47"/>
+      <w:bookmarkEnd w:id="49"/>
     </w:p>
     <w:p>
       <w:pPr>
@@ -31434,7 +32009,7 @@
       <w:pPr>
         <w:pStyle w:val="Ttulo2"/>
       </w:pPr>
-      <w:bookmarkStart w:id="48" w:name="_Toc79619721"/>
+      <w:bookmarkStart w:id="50" w:name="_Toc87796466"/>
       <w:r>
         <w:lastRenderedPageBreak/>
         <w:t>9</w:t>
@@ -31445,7 +32020,7 @@
       <w:r>
         <w:t>Prototipos</w:t>
       </w:r>
-      <w:bookmarkEnd w:id="48"/>
+      <w:bookmarkEnd w:id="50"/>
     </w:p>
     <w:p>
       <w:r>
@@ -31511,16 +32086,16 @@
       </w:r>
     </w:p>
     <w:p>
-      <w:bookmarkStart w:id="49" w:name="_T03.5_Modelo_de"/>
-      <w:bookmarkEnd w:id="49"/>
-    </w:p>
-    <w:p>
-      <w:bookmarkStart w:id="50" w:name="BKM_2114AB01_18A4_4541_B94F_24F3579CC398"/>
-      <w:bookmarkStart w:id="51" w:name="3_1_4_COMPRAS_END"/>
-      <w:bookmarkStart w:id="52" w:name="BKM_F82D03E0_9DF7_4070_B9D5_ACAE68F4088F"/>
-      <w:bookmarkEnd w:id="50"/>
+      <w:bookmarkStart w:id="51" w:name="_T03.5_Modelo_de"/>
       <w:bookmarkEnd w:id="51"/>
+    </w:p>
+    <w:p>
+      <w:bookmarkStart w:id="52" w:name="BKM_2114AB01_18A4_4541_B94F_24F3579CC398"/>
+      <w:bookmarkStart w:id="53" w:name="3_1_4_COMPRAS_END"/>
+      <w:bookmarkStart w:id="54" w:name="BKM_F82D03E0_9DF7_4070_B9D5_ACAE68F4088F"/>
       <w:bookmarkEnd w:id="52"/>
+      <w:bookmarkEnd w:id="53"/>
+      <w:bookmarkEnd w:id="54"/>
       <w:r>
         <w:rPr>
           <w:b/>
@@ -31594,8 +32169,8 @@
           <w:szCs w:val="32"/>
         </w:rPr>
       </w:pPr>
-      <w:bookmarkStart w:id="53" w:name="_T04.5_Modelo_de"/>
-      <w:bookmarkEnd w:id="53"/>
+      <w:bookmarkStart w:id="55" w:name="_T04.5_Modelo_de"/>
+      <w:bookmarkEnd w:id="55"/>
       <w:r>
         <w:br w:type="page"/>
       </w:r>
@@ -31604,12 +32179,14 @@
       <w:pPr>
         <w:pStyle w:val="Ttulo1"/>
       </w:pPr>
-      <w:bookmarkStart w:id="54" w:name="_Toc79619722"/>
+      <w:bookmarkStart w:id="56" w:name="_Toc87796467"/>
       <w:r>
         <w:lastRenderedPageBreak/>
         <w:t>10. Análisis de riesgos</w:t>
       </w:r>
-      <w:bookmarkEnd w:id="54"/>
+      <w:bookmarkStart w:id="57" w:name="_GoBack"/>
+      <w:bookmarkEnd w:id="56"/>
+      <w:bookmarkEnd w:id="57"/>
     </w:p>
     <w:tbl>
       <w:tblPr>
@@ -32609,7 +33186,7 @@
               <w:szCs w:val="16"/>
               <w:lang w:val="es-ES_tradnl"/>
             </w:rPr>
-            <w:t>59</w:t>
+            <w:t>84</w:t>
           </w:r>
           <w:r>
             <w:rPr>
@@ -32710,7 +33287,7 @@
         <v:path o:extrusionok="f" gradientshapeok="t" o:connecttype="rect"/>
         <o:lock v:ext="edit" aspectratio="t"/>
       </v:shapetype>
-      <v:shape id="_x0000_i1031" type="#_x0000_t75" style="width:8.85pt;height:8.85pt;visibility:visible;mso-wrap-style:square" o:bullet="t">
+      <v:shape id="_x0000_i1034" type="#_x0000_t75" style="width:9.2pt;height:9.2pt;visibility:visible" o:bullet="t">
         <v:imagedata r:id="rId1" o:title=""/>
       </v:shape>
     </w:pict>
@@ -32901,6 +33478,95 @@
     </w:lvl>
   </w:abstractNum>
   <w:abstractNum w:abstractNumId="10" w15:restartNumberingAfterBreak="0">
+    <w:nsid w:val="034B15BC"/>
+    <w:multiLevelType w:val="hybridMultilevel"/>
+    <w:tmpl w:val="5B4273CE"/>
+    <w:lvl w:ilvl="0" w:tplc="2C0A000F">
+      <w:start w:val="1"/>
+      <w:numFmt w:val="decimal"/>
+      <w:lvlText w:val="%1."/>
+      <w:lvlJc w:val="left"/>
+      <w:pPr>
+        <w:ind w:left="720" w:hanging="360"/>
+      </w:pPr>
+      <w:rPr>
+        <w:rFonts w:hint="default"/>
+      </w:rPr>
+    </w:lvl>
+    <w:lvl w:ilvl="1" w:tplc="2C0A0019" w:tentative="1">
+      <w:start w:val="1"/>
+      <w:numFmt w:val="lowerLetter"/>
+      <w:lvlText w:val="%2."/>
+      <w:lvlJc w:val="left"/>
+      <w:pPr>
+        <w:ind w:left="1440" w:hanging="360"/>
+      </w:pPr>
+    </w:lvl>
+    <w:lvl w:ilvl="2" w:tplc="2C0A001B" w:tentative="1">
+      <w:start w:val="1"/>
+      <w:numFmt w:val="lowerRoman"/>
+      <w:lvlText w:val="%3."/>
+      <w:lvlJc w:val="right"/>
+      <w:pPr>
+        <w:ind w:left="2160" w:hanging="180"/>
+      </w:pPr>
+    </w:lvl>
+    <w:lvl w:ilvl="3" w:tplc="2C0A000F" w:tentative="1">
+      <w:start w:val="1"/>
+      <w:numFmt w:val="decimal"/>
+      <w:lvlText w:val="%4."/>
+      <w:lvlJc w:val="left"/>
+      <w:pPr>
+        <w:ind w:left="2880" w:hanging="360"/>
+      </w:pPr>
+    </w:lvl>
+    <w:lvl w:ilvl="4" w:tplc="2C0A0019" w:tentative="1">
+      <w:start w:val="1"/>
+      <w:numFmt w:val="lowerLetter"/>
+      <w:lvlText w:val="%5."/>
+      <w:lvlJc w:val="left"/>
+      <w:pPr>
+        <w:ind w:left="3600" w:hanging="360"/>
+      </w:pPr>
+    </w:lvl>
+    <w:lvl w:ilvl="5" w:tplc="2C0A001B" w:tentative="1">
+      <w:start w:val="1"/>
+      <w:numFmt w:val="lowerRoman"/>
+      <w:lvlText w:val="%6."/>
+      <w:lvlJc w:val="right"/>
+      <w:pPr>
+        <w:ind w:left="4320" w:hanging="180"/>
+      </w:pPr>
+    </w:lvl>
+    <w:lvl w:ilvl="6" w:tplc="2C0A000F" w:tentative="1">
+      <w:start w:val="1"/>
+      <w:numFmt w:val="decimal"/>
+      <w:lvlText w:val="%7."/>
+      <w:lvlJc w:val="left"/>
+      <w:pPr>
+        <w:ind w:left="5040" w:hanging="360"/>
+      </w:pPr>
+    </w:lvl>
+    <w:lvl w:ilvl="7" w:tplc="2C0A0019" w:tentative="1">
+      <w:start w:val="1"/>
+      <w:numFmt w:val="lowerLetter"/>
+      <w:lvlText w:val="%8."/>
+      <w:lvlJc w:val="left"/>
+      <w:pPr>
+        <w:ind w:left="5760" w:hanging="360"/>
+      </w:pPr>
+    </w:lvl>
+    <w:lvl w:ilvl="8" w:tplc="2C0A001B" w:tentative="1">
+      <w:start w:val="1"/>
+      <w:numFmt w:val="lowerRoman"/>
+      <w:lvlText w:val="%9."/>
+      <w:lvlJc w:val="right"/>
+      <w:pPr>
+        <w:ind w:left="6480" w:hanging="180"/>
+      </w:pPr>
+    </w:lvl>
+  </w:abstractNum>
+  <w:abstractNum w:abstractNumId="11" w15:restartNumberingAfterBreak="0">
     <w:nsid w:val="12824667"/>
     <w:multiLevelType w:val="hybridMultilevel"/>
     <w:tmpl w:val="7876B6B6"/>
@@ -33013,7 +33679,7 @@
       </w:rPr>
     </w:lvl>
   </w:abstractNum>
-  <w:abstractNum w:abstractNumId="11" w15:restartNumberingAfterBreak="0">
+  <w:abstractNum w:abstractNumId="12" w15:restartNumberingAfterBreak="0">
     <w:nsid w:val="14A47C40"/>
     <w:multiLevelType w:val="multilevel"/>
     <w:tmpl w:val="E800002A"/>
@@ -33126,7 +33792,7 @@
       </w:rPr>
     </w:lvl>
   </w:abstractNum>
-  <w:abstractNum w:abstractNumId="12" w15:restartNumberingAfterBreak="0">
+  <w:abstractNum w:abstractNumId="13" w15:restartNumberingAfterBreak="0">
     <w:nsid w:val="22A0186D"/>
     <w:multiLevelType w:val="hybridMultilevel"/>
     <w:tmpl w:val="E8D48EAA"/>
@@ -33215,7 +33881,7 @@
       </w:pPr>
     </w:lvl>
   </w:abstractNum>
-  <w:abstractNum w:abstractNumId="13" w15:restartNumberingAfterBreak="0">
+  <w:abstractNum w:abstractNumId="14" w15:restartNumberingAfterBreak="0">
     <w:nsid w:val="27A35E52"/>
     <w:multiLevelType w:val="hybridMultilevel"/>
     <w:tmpl w:val="6B7A8384"/>
@@ -33327,7 +33993,7 @@
       </w:rPr>
     </w:lvl>
   </w:abstractNum>
-  <w:abstractNum w:abstractNumId="14" w15:restartNumberingAfterBreak="0">
+  <w:abstractNum w:abstractNumId="15" w15:restartNumberingAfterBreak="0">
     <w:nsid w:val="2A8739B0"/>
     <w:multiLevelType w:val="hybridMultilevel"/>
     <w:tmpl w:val="D14CF550"/>
@@ -33416,7 +34082,7 @@
       </w:pPr>
     </w:lvl>
   </w:abstractNum>
-  <w:abstractNum w:abstractNumId="15" w15:restartNumberingAfterBreak="0">
+  <w:abstractNum w:abstractNumId="16" w15:restartNumberingAfterBreak="0">
     <w:nsid w:val="391F1AB8"/>
     <w:multiLevelType w:val="hybridMultilevel"/>
     <w:tmpl w:val="EF5C50EC"/>
@@ -33506,7 +34172,7 @@
       </w:pPr>
     </w:lvl>
   </w:abstractNum>
-  <w:abstractNum w:abstractNumId="16" w15:restartNumberingAfterBreak="0">
+  <w:abstractNum w:abstractNumId="17" w15:restartNumberingAfterBreak="0">
     <w:nsid w:val="449426EE"/>
     <w:multiLevelType w:val="hybridMultilevel"/>
     <w:tmpl w:val="F15CEAC6"/>
@@ -33595,7 +34261,7 @@
       </w:pPr>
     </w:lvl>
   </w:abstractNum>
-  <w:abstractNum w:abstractNumId="17" w15:restartNumberingAfterBreak="0">
+  <w:abstractNum w:abstractNumId="18" w15:restartNumberingAfterBreak="0">
     <w:nsid w:val="46D4686E"/>
     <w:multiLevelType w:val="hybridMultilevel"/>
     <w:tmpl w:val="27A2CDE6"/>
@@ -33681,7 +34347,7 @@
       </w:pPr>
     </w:lvl>
   </w:abstractNum>
-  <w:abstractNum w:abstractNumId="18" w15:restartNumberingAfterBreak="0">
+  <w:abstractNum w:abstractNumId="19" w15:restartNumberingAfterBreak="0">
     <w:nsid w:val="4D462B9B"/>
     <w:multiLevelType w:val="hybridMultilevel"/>
     <w:tmpl w:val="4F609E90"/>
@@ -33771,7 +34437,7 @@
       </w:pPr>
     </w:lvl>
   </w:abstractNum>
-  <w:abstractNum w:abstractNumId="19" w15:restartNumberingAfterBreak="0">
+  <w:abstractNum w:abstractNumId="20" w15:restartNumberingAfterBreak="0">
     <w:nsid w:val="4EFE1A59"/>
     <w:multiLevelType w:val="hybridMultilevel"/>
     <w:tmpl w:val="8DA6A104"/>
@@ -33883,7 +34549,7 @@
       </w:rPr>
     </w:lvl>
   </w:abstractNum>
-  <w:abstractNum w:abstractNumId="20" w15:restartNumberingAfterBreak="0">
+  <w:abstractNum w:abstractNumId="21" w15:restartNumberingAfterBreak="0">
     <w:nsid w:val="5CFE3E0A"/>
     <w:multiLevelType w:val="hybridMultilevel"/>
     <w:tmpl w:val="BF580A00"/>
@@ -33972,7 +34638,7 @@
       </w:pPr>
     </w:lvl>
   </w:abstractNum>
-  <w:abstractNum w:abstractNumId="21" w15:restartNumberingAfterBreak="0">
+  <w:abstractNum w:abstractNumId="22" w15:restartNumberingAfterBreak="0">
     <w:nsid w:val="657B5BAF"/>
     <w:multiLevelType w:val="hybridMultilevel"/>
     <w:tmpl w:val="371EF8F0"/>
@@ -34058,7 +34724,96 @@
       </w:pPr>
     </w:lvl>
   </w:abstractNum>
-  <w:abstractNum w:abstractNumId="22" w15:restartNumberingAfterBreak="0">
+  <w:abstractNum w:abstractNumId="23" w15:restartNumberingAfterBreak="0">
+    <w:nsid w:val="67573962"/>
+    <w:multiLevelType w:val="hybridMultilevel"/>
+    <w:tmpl w:val="1EE45626"/>
+    <w:lvl w:ilvl="0" w:tplc="2C0A000F">
+      <w:start w:val="1"/>
+      <w:numFmt w:val="decimal"/>
+      <w:lvlText w:val="%1."/>
+      <w:lvlJc w:val="left"/>
+      <w:pPr>
+        <w:ind w:left="720" w:hanging="360"/>
+      </w:pPr>
+      <w:rPr>
+        <w:rFonts w:hint="default"/>
+      </w:rPr>
+    </w:lvl>
+    <w:lvl w:ilvl="1" w:tplc="2C0A0019" w:tentative="1">
+      <w:start w:val="1"/>
+      <w:numFmt w:val="lowerLetter"/>
+      <w:lvlText w:val="%2."/>
+      <w:lvlJc w:val="left"/>
+      <w:pPr>
+        <w:ind w:left="1440" w:hanging="360"/>
+      </w:pPr>
+    </w:lvl>
+    <w:lvl w:ilvl="2" w:tplc="2C0A001B" w:tentative="1">
+      <w:start w:val="1"/>
+      <w:numFmt w:val="lowerRoman"/>
+      <w:lvlText w:val="%3."/>
+      <w:lvlJc w:val="right"/>
+      <w:pPr>
+        <w:ind w:left="2160" w:hanging="180"/>
+      </w:pPr>
+    </w:lvl>
+    <w:lvl w:ilvl="3" w:tplc="2C0A000F" w:tentative="1">
+      <w:start w:val="1"/>
+      <w:numFmt w:val="decimal"/>
+      <w:lvlText w:val="%4."/>
+      <w:lvlJc w:val="left"/>
+      <w:pPr>
+        <w:ind w:left="2880" w:hanging="360"/>
+      </w:pPr>
+    </w:lvl>
+    <w:lvl w:ilvl="4" w:tplc="2C0A0019" w:tentative="1">
+      <w:start w:val="1"/>
+      <w:numFmt w:val="lowerLetter"/>
+      <w:lvlText w:val="%5."/>
+      <w:lvlJc w:val="left"/>
+      <w:pPr>
+        <w:ind w:left="3600" w:hanging="360"/>
+      </w:pPr>
+    </w:lvl>
+    <w:lvl w:ilvl="5" w:tplc="2C0A001B" w:tentative="1">
+      <w:start w:val="1"/>
+      <w:numFmt w:val="lowerRoman"/>
+      <w:lvlText w:val="%6."/>
+      <w:lvlJc w:val="right"/>
+      <w:pPr>
+        <w:ind w:left="4320" w:hanging="180"/>
+      </w:pPr>
+    </w:lvl>
+    <w:lvl w:ilvl="6" w:tplc="2C0A000F" w:tentative="1">
+      <w:start w:val="1"/>
+      <w:numFmt w:val="decimal"/>
+      <w:lvlText w:val="%7."/>
+      <w:lvlJc w:val="left"/>
+      <w:pPr>
+        <w:ind w:left="5040" w:hanging="360"/>
+      </w:pPr>
+    </w:lvl>
+    <w:lvl w:ilvl="7" w:tplc="2C0A0019" w:tentative="1">
+      <w:start w:val="1"/>
+      <w:numFmt w:val="lowerLetter"/>
+      <w:lvlText w:val="%8."/>
+      <w:lvlJc w:val="left"/>
+      <w:pPr>
+        <w:ind w:left="5760" w:hanging="360"/>
+      </w:pPr>
+    </w:lvl>
+    <w:lvl w:ilvl="8" w:tplc="2C0A001B" w:tentative="1">
+      <w:start w:val="1"/>
+      <w:numFmt w:val="lowerRoman"/>
+      <w:lvlText w:val="%9."/>
+      <w:lvlJc w:val="right"/>
+      <w:pPr>
+        <w:ind w:left="6480" w:hanging="180"/>
+      </w:pPr>
+    </w:lvl>
+  </w:abstractNum>
+  <w:abstractNum w:abstractNumId="24" w15:restartNumberingAfterBreak="0">
     <w:nsid w:val="70291F65"/>
     <w:multiLevelType w:val="hybridMultilevel"/>
     <w:tmpl w:val="3FBC67F8"/>
@@ -34170,7 +34925,7 @@
       </w:rPr>
     </w:lvl>
   </w:abstractNum>
-  <w:abstractNum w:abstractNumId="23" w15:restartNumberingAfterBreak="0">
+  <w:abstractNum w:abstractNumId="25" w15:restartNumberingAfterBreak="0">
     <w:nsid w:val="74623190"/>
     <w:multiLevelType w:val="hybridMultilevel"/>
     <w:tmpl w:val="E19E086C"/>
@@ -34283,7 +35038,7 @@
       </w:rPr>
     </w:lvl>
   </w:abstractNum>
-  <w:abstractNum w:abstractNumId="24" w15:restartNumberingAfterBreak="0">
+  <w:abstractNum w:abstractNumId="26" w15:restartNumberingAfterBreak="0">
     <w:nsid w:val="7D5207C3"/>
     <w:multiLevelType w:val="hybridMultilevel"/>
     <w:tmpl w:val="FC9E0092"/>
@@ -34455,49 +35210,55 @@
     <w:abstractNumId w:val="8"/>
   </w:num>
   <w:num w:numId="11">
+    <w:abstractNumId w:val="14"/>
+  </w:num>
+  <w:num w:numId="12">
+    <w:abstractNumId w:val="20"/>
+  </w:num>
+  <w:num w:numId="13">
     <w:abstractNumId w:val="13"/>
   </w:num>
-  <w:num w:numId="12">
+  <w:num w:numId="14">
+    <w:abstractNumId w:val="12"/>
+  </w:num>
+  <w:num w:numId="15">
+    <w:abstractNumId w:val="25"/>
+  </w:num>
+  <w:num w:numId="16">
+    <w:abstractNumId w:val="11"/>
+  </w:num>
+  <w:num w:numId="17">
+    <w:abstractNumId w:val="18"/>
+  </w:num>
+  <w:num w:numId="18">
+    <w:abstractNumId w:val="22"/>
+  </w:num>
+  <w:num w:numId="19">
+    <w:abstractNumId w:val="15"/>
+  </w:num>
+  <w:num w:numId="20">
+    <w:abstractNumId w:val="21"/>
+  </w:num>
+  <w:num w:numId="21">
+    <w:abstractNumId w:val="26"/>
+  </w:num>
+  <w:num w:numId="22">
+    <w:abstractNumId w:val="17"/>
+  </w:num>
+  <w:num w:numId="23">
+    <w:abstractNumId w:val="16"/>
+  </w:num>
+  <w:num w:numId="24">
     <w:abstractNumId w:val="19"/>
   </w:num>
-  <w:num w:numId="13">
-    <w:abstractNumId w:val="12"/>
+  <w:num w:numId="25">
+    <w:abstractNumId w:val="24"/>
   </w:num>
-  <w:num w:numId="14">
-    <w:abstractNumId w:val="11"/>
-  </w:num>
-  <w:num w:numId="15">
-    <w:abstractNumId w:val="23"/>
-  </w:num>
-  <w:num w:numId="16">
+  <w:num w:numId="26">
     <w:abstractNumId w:val="10"/>
   </w:num>
-  <w:num w:numId="17">
-    <w:abstractNumId w:val="17"/>
-  </w:num>
-  <w:num w:numId="18">
-    <w:abstractNumId w:val="21"/>
-  </w:num>
-  <w:num w:numId="19">
-    <w:abstractNumId w:val="14"/>
-  </w:num>
-  <w:num w:numId="20">
-    <w:abstractNumId w:val="20"/>
-  </w:num>
-  <w:num w:numId="21">
-    <w:abstractNumId w:val="24"/>
-  </w:num>
-  <w:num w:numId="22">
-    <w:abstractNumId w:val="16"/>
-  </w:num>
-  <w:num w:numId="23">
-    <w:abstractNumId w:val="15"/>
-  </w:num>
-  <w:num w:numId="24">
-    <w:abstractNumId w:val="18"/>
-  </w:num>
-  <w:num w:numId="25">
-    <w:abstractNumId w:val="22"/>
+  <w:num w:numId="27">
+    <w:abstractNumId w:val="23"/>
   </w:num>
 </w:numbering>
 </file>
@@ -35402,6 +36163,18 @@
       <w:shd w:val="clear" w:color="auto" w:fill="E1DFDD"/>
     </w:rPr>
   </w:style>
+  <w:style w:type="character" w:styleId="Hipervnculovisitado">
+    <w:name w:val="FollowedHyperlink"/>
+    <w:basedOn w:val="Fuentedeprrafopredeter"/>
+    <w:uiPriority w:val="99"/>
+    <w:semiHidden/>
+    <w:unhideWhenUsed/>
+    <w:rsid w:val="00AA055D"/>
+    <w:rPr>
+      <w:color w:val="954F72" w:themeColor="followedHyperlink"/>
+      <w:u w:val="single"/>
+    </w:rPr>
+  </w:style>
 </w:styles>
 </file>
 
@@ -35705,7 +36478,7 @@
 </file>
 
 <file path=customXml/itemProps1.xml><?xml version="1.0" encoding="utf-8"?>
-<ds:datastoreItem xmlns:ds="http://schemas.openxmlformats.org/officeDocument/2006/customXml" ds:itemID="{A8F3102F-2D6A-476A-93FD-5116B103088A}">
+<ds:datastoreItem xmlns:ds="http://schemas.openxmlformats.org/officeDocument/2006/customXml" ds:itemID="{B090A082-5A7D-4E10-A920-221B81C6F5D6}">
   <ds:schemaRefs>
     <ds:schemaRef ds:uri="http://schemas.openxmlformats.org/officeDocument/2006/bibliography"/>
   </ds:schemaRefs>

</xml_diff>